<commit_message>
second commit 14/02 responsividade
</commit_message>
<xml_diff>
--- a/Estudos de front.docx
+++ b/Estudos de front.docx
@@ -74,36 +74,10 @@
           <w:b/>
           <w:bCs/>
         </w:rPr>
-        <w:t xml:space="preserve">- </w:t>
-      </w:r>
-      <w:proofErr w:type="spellStart"/>
-      <w:proofErr w:type="gramStart"/>
-      <w:r>
-        <w:rPr>
-          <w:b/>
-          <w:bCs/>
-        </w:rPr>
-        <w:t>inline</w:t>
-      </w:r>
-      <w:proofErr w:type="spellEnd"/>
-      <w:proofErr w:type="gramEnd"/>
-      <w:r>
-        <w:rPr>
-          <w:b/>
-          <w:bCs/>
-        </w:rPr>
-        <w:t xml:space="preserve">: </w:t>
-      </w:r>
-      <w:r>
-        <w:t xml:space="preserve">São os elementos q </w:t>
-      </w:r>
-      <w:proofErr w:type="spellStart"/>
-      <w:r>
-        <w:t>vao</w:t>
-      </w:r>
-      <w:proofErr w:type="spellEnd"/>
-      <w:r>
-        <w:t xml:space="preserve"> ficando um do lado do outro, sem quebrar </w:t>
+        <w:t xml:space="preserve">- inline: </w:t>
+      </w:r>
+      <w:r>
+        <w:t xml:space="preserve">São os elementos q vao ficando um do lado do outro, sem quebrar </w:t>
       </w:r>
     </w:p>
     <w:p>
@@ -130,59 +104,13 @@
           <w:b/>
           <w:bCs/>
         </w:rPr>
-        <w:t xml:space="preserve">in </w:t>
-      </w:r>
-      <w:proofErr w:type="spellStart"/>
-      <w:r>
-        <w:rPr>
-          <w:b/>
-          <w:bCs/>
-        </w:rPr>
-        <w:t>line</w:t>
-      </w:r>
-      <w:proofErr w:type="spellEnd"/>
-      <w:r>
-        <w:rPr>
-          <w:b/>
-          <w:bCs/>
-        </w:rPr>
-        <w:t xml:space="preserve"> </w:t>
-      </w:r>
-      <w:proofErr w:type="spellStart"/>
-      <w:proofErr w:type="gramStart"/>
-      <w:r>
-        <w:rPr>
-          <w:b/>
-          <w:bCs/>
-        </w:rPr>
-        <w:t>block</w:t>
-      </w:r>
-      <w:proofErr w:type="spellEnd"/>
-      <w:r>
-        <w:rPr>
-          <w:b/>
-          <w:bCs/>
-        </w:rPr>
-        <w:t xml:space="preserve"> :</w:t>
-      </w:r>
-      <w:proofErr w:type="gramEnd"/>
-      <w:r>
-        <w:rPr>
-          <w:b/>
-          <w:bCs/>
-        </w:rPr>
-        <w:t xml:space="preserve"> </w:t>
+        <w:t xml:space="preserve">in line block : </w:t>
       </w:r>
       <w:r>
         <w:t xml:space="preserve">ele passa a receber um </w:t>
       </w:r>
-      <w:proofErr w:type="spellStart"/>
-      <w:r>
-        <w:t>width</w:t>
-      </w:r>
-      <w:proofErr w:type="spellEnd"/>
-      <w:r>
-        <w:t xml:space="preserve"> e tudo mais, mas permanece na linha.</w:t>
+      <w:r>
+        <w:t>width e tudo mais, mas permanece na linha.</w:t>
       </w:r>
     </w:p>
     <w:p/>
@@ -205,59 +133,10 @@
           <w:b/>
           <w:bCs/>
         </w:rPr>
-        <w:t xml:space="preserve">- </w:t>
-      </w:r>
-      <w:proofErr w:type="spellStart"/>
-      <w:proofErr w:type="gramStart"/>
-      <w:r>
-        <w:rPr>
-          <w:b/>
-          <w:bCs/>
-        </w:rPr>
-        <w:t>span</w:t>
-      </w:r>
-      <w:proofErr w:type="spellEnd"/>
-      <w:r>
-        <w:rPr>
-          <w:b/>
-          <w:bCs/>
-        </w:rPr>
-        <w:t xml:space="preserve"> :</w:t>
-      </w:r>
-      <w:proofErr w:type="gramEnd"/>
-      <w:r>
-        <w:rPr>
-          <w:b/>
-          <w:bCs/>
-        </w:rPr>
-        <w:t xml:space="preserve"> </w:t>
-      </w:r>
-      <w:r>
-        <w:t xml:space="preserve">é igual </w:t>
-      </w:r>
-      <w:proofErr w:type="spellStart"/>
-      <w:r>
-        <w:t>o</w:t>
-      </w:r>
-      <w:proofErr w:type="spellEnd"/>
-      <w:r>
-        <w:t xml:space="preserve"> </w:t>
-      </w:r>
-      <w:proofErr w:type="spellStart"/>
-      <w:r>
-        <w:t>div</w:t>
-      </w:r>
-      <w:proofErr w:type="spellEnd"/>
-      <w:r>
-        <w:t xml:space="preserve">, mas não tem o display: </w:t>
-      </w:r>
-      <w:proofErr w:type="spellStart"/>
-      <w:r>
-        <w:t>block</w:t>
-      </w:r>
-      <w:proofErr w:type="spellEnd"/>
-      <w:r>
-        <w:t xml:space="preserve"> (dividido em bloco)</w:t>
+        <w:t xml:space="preserve">- span : </w:t>
+      </w:r>
+      <w:r>
+        <w:t>é igual o div, mas não tem o display: block (dividido em bloco)</w:t>
       </w:r>
     </w:p>
     <w:p/>
@@ -275,21 +154,12 @@
       </w:hyperlink>
     </w:p>
     <w:p>
-      <w:proofErr w:type="gramStart"/>
-      <w:r>
-        <w:rPr>
-          <w:b/>
-          <w:bCs/>
-        </w:rPr>
-        <w:t>.</w:t>
-      </w:r>
-      <w:proofErr w:type="spellStart"/>
-      <w:r>
-        <w:rPr>
-          <w:b/>
-          <w:bCs/>
-        </w:rPr>
-        <w:t>s</w:t>
+      <w:r>
+        <w:rPr>
+          <w:b/>
+          <w:bCs/>
+        </w:rPr>
+        <w:t>.s</w:t>
       </w:r>
       <w:r>
         <w:rPr>
@@ -298,8 +168,6 @@
         </w:rPr>
         <w:t>rv</w:t>
       </w:r>
-      <w:proofErr w:type="spellEnd"/>
-      <w:proofErr w:type="gramEnd"/>
       <w:r>
         <w:t xml:space="preserve"> : É o formato que mais vai ser utilizado pois é personalizável. Nunca perde qualidade.</w:t>
       </w:r>
@@ -335,7 +203,6 @@
         </w:rPr>
         <w:t xml:space="preserve">posso personalizar o meu </w:t>
       </w:r>
-      <w:proofErr w:type="spellStart"/>
       <w:r>
         <w:rPr>
           <w:b/>
@@ -345,7 +212,6 @@
         </w:rPr>
         <w:t>padding</w:t>
       </w:r>
-      <w:proofErr w:type="spellEnd"/>
       <w:r>
         <w:rPr>
           <w:sz w:val="24"/>
@@ -353,7 +219,6 @@
         </w:rPr>
         <w:t xml:space="preserve"> e </w:t>
       </w:r>
-      <w:proofErr w:type="spellStart"/>
       <w:r>
         <w:rPr>
           <w:b/>
@@ -363,7 +228,6 @@
         </w:rPr>
         <w:t>margin</w:t>
       </w:r>
-      <w:proofErr w:type="spellEnd"/>
       <w:r>
         <w:rPr>
           <w:b/>
@@ -387,423 +251,287 @@
           <w:sz w:val="24"/>
           <w:szCs w:val="24"/>
         </w:rPr>
-        <w:t xml:space="preserve">top, </w:t>
-      </w:r>
-      <w:proofErr w:type="spellStart"/>
-      <w:r>
-        <w:rPr>
-          <w:i/>
-          <w:iCs/>
+        <w:t xml:space="preserve">top, right, botton, left. </w:t>
+      </w:r>
+    </w:p>
+    <w:p>
+      <w:pPr>
+        <w:shd w:val="clear" w:color="auto" w:fill="000000" w:themeFill="text1"/>
+        <w:spacing w:after="0" w:line="390" w:lineRule="atLeast"/>
+        <w:rPr>
+          <w:rFonts w:ascii="Consolas" w:eastAsia="Times New Roman" w:hAnsi="Consolas" w:cs="Times New Roman"/>
+          <w:color w:val="9999AA"/>
+          <w:kern w:val="0"/>
+          <w:sz w:val="23"/>
+          <w:szCs w:val="23"/>
+          <w:lang w:val="en-US" w:eastAsia="pt-BR"/>
+          <w14:ligatures w14:val="none"/>
+        </w:rPr>
+      </w:pPr>
+      <w:r>
+        <w:rPr>
+          <w:rFonts w:ascii="Consolas" w:eastAsia="Times New Roman" w:hAnsi="Consolas" w:cs="Times New Roman"/>
+          <w:color w:val="BBBBCC"/>
+          <w:kern w:val="0"/>
+          <w:sz w:val="23"/>
+          <w:szCs w:val="23"/>
+          <w:lang w:val="en-US" w:eastAsia="pt-BR"/>
+          <w14:ligatures w14:val="none"/>
+        </w:rPr>
+        <w:t>padding: </w:t>
+      </w:r>
+      <w:r>
+        <w:rPr>
+          <w:rFonts w:ascii="Consolas" w:eastAsia="Times New Roman" w:hAnsi="Consolas" w:cs="Times New Roman"/>
+          <w:color w:val="88BBFF"/>
+          <w:kern w:val="0"/>
+          <w:sz w:val="23"/>
+          <w:szCs w:val="23"/>
+          <w:lang w:val="en-US" w:eastAsia="pt-BR"/>
+          <w14:ligatures w14:val="none"/>
+        </w:rPr>
+        <w:t>20px</w:t>
+      </w:r>
+      <w:r>
+        <w:rPr>
+          <w:rFonts w:ascii="Consolas" w:eastAsia="Times New Roman" w:hAnsi="Consolas" w:cs="Times New Roman"/>
+          <w:color w:val="BBBBCC"/>
+          <w:kern w:val="0"/>
+          <w:sz w:val="23"/>
+          <w:szCs w:val="23"/>
+          <w:lang w:val="en-US" w:eastAsia="pt-BR"/>
+          <w14:ligatures w14:val="none"/>
+        </w:rPr>
+        <w:t> </w:t>
+      </w:r>
+      <w:r>
+        <w:rPr>
+          <w:rFonts w:ascii="Consolas" w:eastAsia="Times New Roman" w:hAnsi="Consolas" w:cs="Times New Roman"/>
+          <w:color w:val="88BBFF"/>
+          <w:kern w:val="0"/>
+          <w:sz w:val="23"/>
+          <w:szCs w:val="23"/>
+          <w:lang w:val="en-US" w:eastAsia="pt-BR"/>
+          <w14:ligatures w14:val="none"/>
+        </w:rPr>
+        <w:t>60px</w:t>
+      </w:r>
+      <w:r>
+        <w:rPr>
+          <w:rFonts w:ascii="Consolas" w:eastAsia="Times New Roman" w:hAnsi="Consolas" w:cs="Times New Roman"/>
+          <w:color w:val="BBBBCC"/>
+          <w:kern w:val="0"/>
+          <w:sz w:val="23"/>
+          <w:szCs w:val="23"/>
+          <w:lang w:val="en-US" w:eastAsia="pt-BR"/>
+          <w14:ligatures w14:val="none"/>
+        </w:rPr>
+        <w:t> </w:t>
+      </w:r>
+      <w:r>
+        <w:rPr>
+          <w:rFonts w:ascii="Consolas" w:eastAsia="Times New Roman" w:hAnsi="Consolas" w:cs="Times New Roman"/>
+          <w:color w:val="88BBFF"/>
+          <w:kern w:val="0"/>
+          <w:sz w:val="23"/>
+          <w:szCs w:val="23"/>
+          <w:lang w:val="en-US" w:eastAsia="pt-BR"/>
+          <w14:ligatures w14:val="none"/>
+        </w:rPr>
+        <w:t>40px</w:t>
+      </w:r>
+      <w:r>
+        <w:rPr>
+          <w:rFonts w:ascii="Consolas" w:eastAsia="Times New Roman" w:hAnsi="Consolas" w:cs="Times New Roman"/>
+          <w:color w:val="BBBBCC"/>
+          <w:kern w:val="0"/>
+          <w:sz w:val="23"/>
+          <w:szCs w:val="23"/>
+          <w:lang w:val="en-US" w:eastAsia="pt-BR"/>
+          <w14:ligatures w14:val="none"/>
+        </w:rPr>
+        <w:t> </w:t>
+      </w:r>
+      <w:r>
+        <w:rPr>
+          <w:rFonts w:ascii="Consolas" w:eastAsia="Times New Roman" w:hAnsi="Consolas" w:cs="Times New Roman"/>
+          <w:color w:val="88BBFF"/>
+          <w:kern w:val="0"/>
+          <w:sz w:val="23"/>
+          <w:szCs w:val="23"/>
+          <w:lang w:val="en-US" w:eastAsia="pt-BR"/>
+          <w14:ligatures w14:val="none"/>
+        </w:rPr>
+        <w:t>10px</w:t>
+      </w:r>
+      <w:r>
+        <w:rPr>
+          <w:rFonts w:ascii="Consolas" w:eastAsia="Times New Roman" w:hAnsi="Consolas" w:cs="Times New Roman"/>
+          <w:color w:val="9999AA"/>
+          <w:kern w:val="0"/>
+          <w:sz w:val="23"/>
+          <w:szCs w:val="23"/>
+          <w:lang w:val="en-US" w:eastAsia="pt-BR"/>
+          <w14:ligatures w14:val="none"/>
+        </w:rPr>
+        <w:t>;</w:t>
+      </w:r>
+    </w:p>
+    <w:p>
+      <w:pPr>
+        <w:shd w:val="clear" w:color="auto" w:fill="000000" w:themeFill="text1"/>
+        <w:spacing w:after="0" w:line="390" w:lineRule="atLeast"/>
+        <w:rPr>
+          <w:rFonts w:ascii="Consolas" w:eastAsia="Times New Roman" w:hAnsi="Consolas" w:cs="Times New Roman"/>
+          <w:color w:val="BBBBCC"/>
+          <w:kern w:val="0"/>
+          <w:sz w:val="23"/>
+          <w:szCs w:val="23"/>
+          <w:lang w:eastAsia="pt-BR"/>
+          <w14:ligatures w14:val="none"/>
+        </w:rPr>
+      </w:pPr>
+      <w:r>
+        <w:rPr>
+          <w:rFonts w:ascii="Consolas" w:eastAsia="Times New Roman" w:hAnsi="Consolas" w:cs="Times New Roman"/>
+          <w:color w:val="9999AA"/>
+          <w:kern w:val="0"/>
+          <w:sz w:val="23"/>
+          <w:szCs w:val="23"/>
+          <w:lang w:eastAsia="pt-BR"/>
+          <w14:ligatures w14:val="none"/>
+        </w:rPr>
+        <w:t>se e</w:t>
+      </w:r>
+      <w:r>
+        <w:rPr>
+          <w:rFonts w:ascii="Consolas" w:eastAsia="Times New Roman" w:hAnsi="Consolas" w:cs="Times New Roman"/>
+          <w:color w:val="9999AA"/>
+          <w:kern w:val="0"/>
+          <w:sz w:val="23"/>
+          <w:szCs w:val="23"/>
+          <w:lang w:eastAsia="pt-BR"/>
+          <w14:ligatures w14:val="none"/>
+        </w:rPr>
+        <w:t>u coloco assim, segue sentido horário no tamanho.</w:t>
+      </w:r>
+    </w:p>
+    <w:p>
+      <w:pPr>
+        <w:shd w:val="clear" w:color="auto" w:fill="000000" w:themeFill="text1"/>
+        <w:spacing w:after="0" w:line="390" w:lineRule="atLeast"/>
+        <w:rPr>
+          <w:rFonts w:ascii="Consolas" w:eastAsia="Times New Roman" w:hAnsi="Consolas" w:cs="Times New Roman"/>
+          <w:color w:val="9999AA"/>
+          <w:kern w:val="0"/>
+          <w:sz w:val="23"/>
+          <w:szCs w:val="23"/>
+          <w:lang w:eastAsia="pt-BR"/>
+          <w14:ligatures w14:val="none"/>
+        </w:rPr>
+      </w:pPr>
+      <w:r>
+        <w:rPr>
+          <w:rFonts w:ascii="Consolas" w:eastAsia="Times New Roman" w:hAnsi="Consolas" w:cs="Times New Roman"/>
+          <w:color w:val="BBBBCC"/>
+          <w:kern w:val="0"/>
+          <w:sz w:val="23"/>
+          <w:szCs w:val="23"/>
+          <w:lang w:eastAsia="pt-BR"/>
+          <w14:ligatures w14:val="none"/>
+        </w:rPr>
+        <w:t>margin: </w:t>
+      </w:r>
+      <w:r>
+        <w:rPr>
+          <w:rFonts w:ascii="Consolas" w:eastAsia="Times New Roman" w:hAnsi="Consolas" w:cs="Times New Roman"/>
+          <w:color w:val="88BBFF"/>
+          <w:kern w:val="0"/>
+          <w:sz w:val="23"/>
+          <w:szCs w:val="23"/>
+          <w:lang w:eastAsia="pt-BR"/>
+          <w14:ligatures w14:val="none"/>
+        </w:rPr>
+        <w:t>20px</w:t>
+      </w:r>
+      <w:r>
+        <w:rPr>
+          <w:rFonts w:ascii="Consolas" w:eastAsia="Times New Roman" w:hAnsi="Consolas" w:cs="Times New Roman"/>
+          <w:color w:val="BBBBCC"/>
+          <w:kern w:val="0"/>
+          <w:sz w:val="23"/>
+          <w:szCs w:val="23"/>
+          <w:lang w:eastAsia="pt-BR"/>
+          <w14:ligatures w14:val="none"/>
+        </w:rPr>
+        <w:t> </w:t>
+      </w:r>
+      <w:r>
+        <w:rPr>
+          <w:rFonts w:ascii="Consolas" w:eastAsia="Times New Roman" w:hAnsi="Consolas" w:cs="Times New Roman"/>
+          <w:color w:val="88BBFF"/>
+          <w:kern w:val="0"/>
+          <w:sz w:val="23"/>
+          <w:szCs w:val="23"/>
+          <w:lang w:eastAsia="pt-BR"/>
+          <w14:ligatures w14:val="none"/>
+        </w:rPr>
+        <w:t>40px</w:t>
+      </w:r>
+      <w:r>
+        <w:rPr>
+          <w:rFonts w:ascii="Consolas" w:eastAsia="Times New Roman" w:hAnsi="Consolas" w:cs="Times New Roman"/>
+          <w:color w:val="9999AA"/>
+          <w:kern w:val="0"/>
+          <w:sz w:val="23"/>
+          <w:szCs w:val="23"/>
+          <w:lang w:eastAsia="pt-BR"/>
+          <w14:ligatures w14:val="none"/>
+        </w:rPr>
+        <w:t>;</w:t>
+      </w:r>
+    </w:p>
+    <w:p>
+      <w:pPr>
+        <w:shd w:val="clear" w:color="auto" w:fill="000000" w:themeFill="text1"/>
+        <w:spacing w:after="0" w:line="390" w:lineRule="atLeast"/>
+        <w:rPr>
+          <w:rFonts w:ascii="Consolas" w:eastAsia="Times New Roman" w:hAnsi="Consolas" w:cs="Times New Roman"/>
+          <w:color w:val="9999AA"/>
+          <w:kern w:val="0"/>
+          <w:sz w:val="23"/>
+          <w:szCs w:val="23"/>
+          <w:lang w:eastAsia="pt-BR"/>
+          <w14:ligatures w14:val="none"/>
+        </w:rPr>
+      </w:pPr>
+      <w:r>
+        <w:rPr>
+          <w:rFonts w:ascii="Consolas" w:eastAsia="Times New Roman" w:hAnsi="Consolas" w:cs="Times New Roman"/>
+          <w:color w:val="9999AA"/>
+          <w:kern w:val="0"/>
+          <w:sz w:val="23"/>
+          <w:szCs w:val="23"/>
+          <w:lang w:eastAsia="pt-BR"/>
+          <w14:ligatures w14:val="none"/>
+        </w:rPr>
+        <w:t>se coloco assim é top/bottom e right/left</w:t>
+      </w:r>
+    </w:p>
+    <w:p>
+      <w:pPr>
+        <w:spacing w:after="0" w:line="390" w:lineRule="atLeast"/>
+        <w:rPr>
           <w:sz w:val="24"/>
           <w:szCs w:val="24"/>
         </w:rPr>
-        <w:t>right</w:t>
-      </w:r>
-      <w:proofErr w:type="spellEnd"/>
-      <w:r>
-        <w:rPr>
-          <w:i/>
-          <w:iCs/>
+      </w:pPr>
+      <w:r>
+        <w:rPr>
           <w:sz w:val="24"/>
           <w:szCs w:val="24"/>
         </w:rPr>
-        <w:t xml:space="preserve">, botton, </w:t>
-      </w:r>
-      <w:proofErr w:type="spellStart"/>
-      <w:r>
-        <w:rPr>
-          <w:i/>
-          <w:iCs/>
-          <w:sz w:val="24"/>
-          <w:szCs w:val="24"/>
-        </w:rPr>
-        <w:t>left</w:t>
-      </w:r>
-      <w:proofErr w:type="spellEnd"/>
-      <w:r>
-        <w:rPr>
-          <w:i/>
-          <w:iCs/>
-          <w:sz w:val="24"/>
-          <w:szCs w:val="24"/>
-        </w:rPr>
-        <w:t xml:space="preserve">. </w:t>
-      </w:r>
-    </w:p>
-    <w:p>
-      <w:pPr>
-        <w:shd w:val="clear" w:color="auto" w:fill="000000" w:themeFill="text1"/>
-        <w:spacing w:after="0" w:line="390" w:lineRule="atLeast"/>
-        <w:rPr>
-          <w:rFonts w:ascii="Consolas" w:eastAsia="Times New Roman" w:hAnsi="Consolas" w:cs="Times New Roman"/>
-          <w:color w:val="9999AA"/>
-          <w:kern w:val="0"/>
-          <w:sz w:val="23"/>
-          <w:szCs w:val="23"/>
-          <w:lang w:val="en-US" w:eastAsia="pt-BR"/>
-          <w14:ligatures w14:val="none"/>
-        </w:rPr>
-      </w:pPr>
-      <w:r>
-        <w:rPr>
-          <w:rFonts w:ascii="Consolas" w:eastAsia="Times New Roman" w:hAnsi="Consolas" w:cs="Times New Roman"/>
-          <w:color w:val="BBBBCC"/>
-          <w:kern w:val="0"/>
-          <w:sz w:val="23"/>
-          <w:szCs w:val="23"/>
-          <w:lang w:val="en-US" w:eastAsia="pt-BR"/>
-          <w14:ligatures w14:val="none"/>
-        </w:rPr>
-        <w:t>padding: </w:t>
-      </w:r>
-      <w:r>
-        <w:rPr>
-          <w:rFonts w:ascii="Consolas" w:eastAsia="Times New Roman" w:hAnsi="Consolas" w:cs="Times New Roman"/>
-          <w:color w:val="88BBFF"/>
-          <w:kern w:val="0"/>
-          <w:sz w:val="23"/>
-          <w:szCs w:val="23"/>
-          <w:lang w:val="en-US" w:eastAsia="pt-BR"/>
-          <w14:ligatures w14:val="none"/>
-        </w:rPr>
-        <w:t>20px</w:t>
-      </w:r>
-      <w:r>
-        <w:rPr>
-          <w:rFonts w:ascii="Consolas" w:eastAsia="Times New Roman" w:hAnsi="Consolas" w:cs="Times New Roman"/>
-          <w:color w:val="BBBBCC"/>
-          <w:kern w:val="0"/>
-          <w:sz w:val="23"/>
-          <w:szCs w:val="23"/>
-          <w:lang w:val="en-US" w:eastAsia="pt-BR"/>
-          <w14:ligatures w14:val="none"/>
-        </w:rPr>
-        <w:t> </w:t>
-      </w:r>
-      <w:r>
-        <w:rPr>
-          <w:rFonts w:ascii="Consolas" w:eastAsia="Times New Roman" w:hAnsi="Consolas" w:cs="Times New Roman"/>
-          <w:color w:val="88BBFF"/>
-          <w:kern w:val="0"/>
-          <w:sz w:val="23"/>
-          <w:szCs w:val="23"/>
-          <w:lang w:val="en-US" w:eastAsia="pt-BR"/>
-          <w14:ligatures w14:val="none"/>
-        </w:rPr>
-        <w:t>60px</w:t>
-      </w:r>
-      <w:r>
-        <w:rPr>
-          <w:rFonts w:ascii="Consolas" w:eastAsia="Times New Roman" w:hAnsi="Consolas" w:cs="Times New Roman"/>
-          <w:color w:val="BBBBCC"/>
-          <w:kern w:val="0"/>
-          <w:sz w:val="23"/>
-          <w:szCs w:val="23"/>
-          <w:lang w:val="en-US" w:eastAsia="pt-BR"/>
-          <w14:ligatures w14:val="none"/>
-        </w:rPr>
-        <w:t> </w:t>
-      </w:r>
-      <w:r>
-        <w:rPr>
-          <w:rFonts w:ascii="Consolas" w:eastAsia="Times New Roman" w:hAnsi="Consolas" w:cs="Times New Roman"/>
-          <w:color w:val="88BBFF"/>
-          <w:kern w:val="0"/>
-          <w:sz w:val="23"/>
-          <w:szCs w:val="23"/>
-          <w:lang w:val="en-US" w:eastAsia="pt-BR"/>
-          <w14:ligatures w14:val="none"/>
-        </w:rPr>
-        <w:t>40px</w:t>
-      </w:r>
-      <w:r>
-        <w:rPr>
-          <w:rFonts w:ascii="Consolas" w:eastAsia="Times New Roman" w:hAnsi="Consolas" w:cs="Times New Roman"/>
-          <w:color w:val="BBBBCC"/>
-          <w:kern w:val="0"/>
-          <w:sz w:val="23"/>
-          <w:szCs w:val="23"/>
-          <w:lang w:val="en-US" w:eastAsia="pt-BR"/>
-          <w14:ligatures w14:val="none"/>
-        </w:rPr>
-        <w:t> </w:t>
-      </w:r>
-      <w:r>
-        <w:rPr>
-          <w:rFonts w:ascii="Consolas" w:eastAsia="Times New Roman" w:hAnsi="Consolas" w:cs="Times New Roman"/>
-          <w:color w:val="88BBFF"/>
-          <w:kern w:val="0"/>
-          <w:sz w:val="23"/>
-          <w:szCs w:val="23"/>
-          <w:lang w:val="en-US" w:eastAsia="pt-BR"/>
-          <w14:ligatures w14:val="none"/>
-        </w:rPr>
-        <w:t>10px</w:t>
-      </w:r>
-      <w:r>
-        <w:rPr>
-          <w:rFonts w:ascii="Consolas" w:eastAsia="Times New Roman" w:hAnsi="Consolas" w:cs="Times New Roman"/>
-          <w:color w:val="9999AA"/>
-          <w:kern w:val="0"/>
-          <w:sz w:val="23"/>
-          <w:szCs w:val="23"/>
-          <w:lang w:val="en-US" w:eastAsia="pt-BR"/>
-          <w14:ligatures w14:val="none"/>
-        </w:rPr>
-        <w:t>;</w:t>
-      </w:r>
-    </w:p>
-    <w:p>
-      <w:pPr>
-        <w:shd w:val="clear" w:color="auto" w:fill="000000" w:themeFill="text1"/>
-        <w:spacing w:after="0" w:line="390" w:lineRule="atLeast"/>
-        <w:rPr>
-          <w:rFonts w:ascii="Consolas" w:eastAsia="Times New Roman" w:hAnsi="Consolas" w:cs="Times New Roman"/>
-          <w:color w:val="BBBBCC"/>
-          <w:kern w:val="0"/>
-          <w:sz w:val="23"/>
-          <w:szCs w:val="23"/>
-          <w:lang w:eastAsia="pt-BR"/>
-          <w14:ligatures w14:val="none"/>
-        </w:rPr>
-      </w:pPr>
-      <w:r>
-        <w:rPr>
-          <w:rFonts w:ascii="Consolas" w:eastAsia="Times New Roman" w:hAnsi="Consolas" w:cs="Times New Roman"/>
-          <w:color w:val="9999AA"/>
-          <w:kern w:val="0"/>
-          <w:sz w:val="23"/>
-          <w:szCs w:val="23"/>
-          <w:lang w:eastAsia="pt-BR"/>
-          <w14:ligatures w14:val="none"/>
-        </w:rPr>
-        <w:t>se e</w:t>
-      </w:r>
-      <w:r>
-        <w:rPr>
-          <w:rFonts w:ascii="Consolas" w:eastAsia="Times New Roman" w:hAnsi="Consolas" w:cs="Times New Roman"/>
-          <w:color w:val="9999AA"/>
-          <w:kern w:val="0"/>
-          <w:sz w:val="23"/>
-          <w:szCs w:val="23"/>
-          <w:lang w:eastAsia="pt-BR"/>
-          <w14:ligatures w14:val="none"/>
-        </w:rPr>
-        <w:t>u coloco assim, segue sentido horário no tamanho.</w:t>
-      </w:r>
-    </w:p>
-    <w:p>
-      <w:pPr>
-        <w:shd w:val="clear" w:color="auto" w:fill="000000" w:themeFill="text1"/>
-        <w:spacing w:after="0" w:line="390" w:lineRule="atLeast"/>
-        <w:rPr>
-          <w:rFonts w:ascii="Consolas" w:eastAsia="Times New Roman" w:hAnsi="Consolas" w:cs="Times New Roman"/>
-          <w:color w:val="9999AA"/>
-          <w:kern w:val="0"/>
-          <w:sz w:val="23"/>
-          <w:szCs w:val="23"/>
-          <w:lang w:eastAsia="pt-BR"/>
-          <w14:ligatures w14:val="none"/>
-        </w:rPr>
-      </w:pPr>
-      <w:proofErr w:type="spellStart"/>
-      <w:r>
-        <w:rPr>
-          <w:rFonts w:ascii="Consolas" w:eastAsia="Times New Roman" w:hAnsi="Consolas" w:cs="Times New Roman"/>
-          <w:color w:val="BBBBCC"/>
-          <w:kern w:val="0"/>
-          <w:sz w:val="23"/>
-          <w:szCs w:val="23"/>
-          <w:lang w:eastAsia="pt-BR"/>
-          <w14:ligatures w14:val="none"/>
-        </w:rPr>
-        <w:t>margin</w:t>
-      </w:r>
-      <w:proofErr w:type="spellEnd"/>
-      <w:r>
-        <w:rPr>
-          <w:rFonts w:ascii="Consolas" w:eastAsia="Times New Roman" w:hAnsi="Consolas" w:cs="Times New Roman"/>
-          <w:color w:val="BBBBCC"/>
-          <w:kern w:val="0"/>
-          <w:sz w:val="23"/>
-          <w:szCs w:val="23"/>
-          <w:lang w:eastAsia="pt-BR"/>
-          <w14:ligatures w14:val="none"/>
-        </w:rPr>
-        <w:t>: </w:t>
-      </w:r>
-      <w:r>
-        <w:rPr>
-          <w:rFonts w:ascii="Consolas" w:eastAsia="Times New Roman" w:hAnsi="Consolas" w:cs="Times New Roman"/>
-          <w:color w:val="88BBFF"/>
-          <w:kern w:val="0"/>
-          <w:sz w:val="23"/>
-          <w:szCs w:val="23"/>
-          <w:lang w:eastAsia="pt-BR"/>
-          <w14:ligatures w14:val="none"/>
-        </w:rPr>
-        <w:t>20px</w:t>
-      </w:r>
-      <w:r>
-        <w:rPr>
-          <w:rFonts w:ascii="Consolas" w:eastAsia="Times New Roman" w:hAnsi="Consolas" w:cs="Times New Roman"/>
-          <w:color w:val="BBBBCC"/>
-          <w:kern w:val="0"/>
-          <w:sz w:val="23"/>
-          <w:szCs w:val="23"/>
-          <w:lang w:eastAsia="pt-BR"/>
-          <w14:ligatures w14:val="none"/>
-        </w:rPr>
-        <w:t> </w:t>
-      </w:r>
-      <w:r>
-        <w:rPr>
-          <w:rFonts w:ascii="Consolas" w:eastAsia="Times New Roman" w:hAnsi="Consolas" w:cs="Times New Roman"/>
-          <w:color w:val="88BBFF"/>
-          <w:kern w:val="0"/>
-          <w:sz w:val="23"/>
-          <w:szCs w:val="23"/>
-          <w:lang w:eastAsia="pt-BR"/>
-          <w14:ligatures w14:val="none"/>
-        </w:rPr>
-        <w:t>40px</w:t>
-      </w:r>
-      <w:r>
-        <w:rPr>
-          <w:rFonts w:ascii="Consolas" w:eastAsia="Times New Roman" w:hAnsi="Consolas" w:cs="Times New Roman"/>
-          <w:color w:val="9999AA"/>
-          <w:kern w:val="0"/>
-          <w:sz w:val="23"/>
-          <w:szCs w:val="23"/>
-          <w:lang w:eastAsia="pt-BR"/>
-          <w14:ligatures w14:val="none"/>
-        </w:rPr>
-        <w:t>;</w:t>
-      </w:r>
-    </w:p>
-    <w:p>
-      <w:pPr>
-        <w:shd w:val="clear" w:color="auto" w:fill="000000" w:themeFill="text1"/>
-        <w:spacing w:after="0" w:line="390" w:lineRule="atLeast"/>
-        <w:rPr>
-          <w:rFonts w:ascii="Consolas" w:eastAsia="Times New Roman" w:hAnsi="Consolas" w:cs="Times New Roman"/>
-          <w:color w:val="9999AA"/>
-          <w:kern w:val="0"/>
-          <w:sz w:val="23"/>
-          <w:szCs w:val="23"/>
-          <w:lang w:eastAsia="pt-BR"/>
-          <w14:ligatures w14:val="none"/>
-        </w:rPr>
-      </w:pPr>
-      <w:r>
-        <w:rPr>
-          <w:rFonts w:ascii="Consolas" w:eastAsia="Times New Roman" w:hAnsi="Consolas" w:cs="Times New Roman"/>
-          <w:color w:val="9999AA"/>
-          <w:kern w:val="0"/>
-          <w:sz w:val="23"/>
-          <w:szCs w:val="23"/>
-          <w:lang w:eastAsia="pt-BR"/>
-          <w14:ligatures w14:val="none"/>
-        </w:rPr>
-        <w:t>se coloco assim é top/</w:t>
-      </w:r>
-      <w:proofErr w:type="spellStart"/>
-      <w:r>
-        <w:rPr>
-          <w:rFonts w:ascii="Consolas" w:eastAsia="Times New Roman" w:hAnsi="Consolas" w:cs="Times New Roman"/>
-          <w:color w:val="9999AA"/>
-          <w:kern w:val="0"/>
-          <w:sz w:val="23"/>
-          <w:szCs w:val="23"/>
-          <w:lang w:eastAsia="pt-BR"/>
-          <w14:ligatures w14:val="none"/>
-        </w:rPr>
-        <w:t>bottom</w:t>
-      </w:r>
-      <w:proofErr w:type="spellEnd"/>
-      <w:r>
-        <w:rPr>
-          <w:rFonts w:ascii="Consolas" w:eastAsia="Times New Roman" w:hAnsi="Consolas" w:cs="Times New Roman"/>
-          <w:color w:val="9999AA"/>
-          <w:kern w:val="0"/>
-          <w:sz w:val="23"/>
-          <w:szCs w:val="23"/>
-          <w:lang w:eastAsia="pt-BR"/>
-          <w14:ligatures w14:val="none"/>
-        </w:rPr>
-        <w:t xml:space="preserve"> e </w:t>
-      </w:r>
-      <w:proofErr w:type="spellStart"/>
-      <w:r>
-        <w:rPr>
-          <w:rFonts w:ascii="Consolas" w:eastAsia="Times New Roman" w:hAnsi="Consolas" w:cs="Times New Roman"/>
-          <w:color w:val="9999AA"/>
-          <w:kern w:val="0"/>
-          <w:sz w:val="23"/>
-          <w:szCs w:val="23"/>
-          <w:lang w:eastAsia="pt-BR"/>
-          <w14:ligatures w14:val="none"/>
-        </w:rPr>
-        <w:t>right</w:t>
-      </w:r>
-      <w:proofErr w:type="spellEnd"/>
-      <w:r>
-        <w:rPr>
-          <w:rFonts w:ascii="Consolas" w:eastAsia="Times New Roman" w:hAnsi="Consolas" w:cs="Times New Roman"/>
-          <w:color w:val="9999AA"/>
-          <w:kern w:val="0"/>
-          <w:sz w:val="23"/>
-          <w:szCs w:val="23"/>
-          <w:lang w:eastAsia="pt-BR"/>
-          <w14:ligatures w14:val="none"/>
-        </w:rPr>
-        <w:t>/</w:t>
-      </w:r>
-      <w:proofErr w:type="spellStart"/>
-      <w:r>
-        <w:rPr>
-          <w:rFonts w:ascii="Consolas" w:eastAsia="Times New Roman" w:hAnsi="Consolas" w:cs="Times New Roman"/>
-          <w:color w:val="9999AA"/>
-          <w:kern w:val="0"/>
-          <w:sz w:val="23"/>
-          <w:szCs w:val="23"/>
-          <w:lang w:eastAsia="pt-BR"/>
-          <w14:ligatures w14:val="none"/>
-        </w:rPr>
-        <w:t>left</w:t>
-      </w:r>
-      <w:proofErr w:type="spellEnd"/>
-    </w:p>
-    <w:p>
-      <w:pPr>
-        <w:spacing w:after="0" w:line="390" w:lineRule="atLeast"/>
-        <w:rPr>
-          <w:sz w:val="24"/>
-          <w:szCs w:val="24"/>
-        </w:rPr>
-      </w:pPr>
-      <w:r>
-        <w:rPr>
-          <w:sz w:val="24"/>
-          <w:szCs w:val="24"/>
-        </w:rPr>
-        <w:t xml:space="preserve">mas posso </w:t>
-      </w:r>
-      <w:proofErr w:type="spellStart"/>
-      <w:r>
-        <w:rPr>
-          <w:sz w:val="24"/>
-          <w:szCs w:val="24"/>
-        </w:rPr>
-        <w:t>tbm</w:t>
-      </w:r>
-      <w:proofErr w:type="spellEnd"/>
-      <w:r>
-        <w:rPr>
-          <w:sz w:val="24"/>
-          <w:szCs w:val="24"/>
-        </w:rPr>
-        <w:t xml:space="preserve"> indicar, assim:</w:t>
+        <w:t>mas posso tbm indicar, assim:</w:t>
       </w:r>
     </w:p>
     <w:p>
@@ -842,20 +570,7 @@
           <w:lang w:val="en-US" w:eastAsia="pt-BR"/>
           <w14:ligatures w14:val="none"/>
         </w:rPr>
-        <w:t>20</w:t>
-      </w:r>
-      <w:proofErr w:type="gramStart"/>
-      <w:r>
-        <w:rPr>
-          <w:rFonts w:ascii="Consolas" w:eastAsia="Times New Roman" w:hAnsi="Consolas" w:cs="Times New Roman"/>
-          <w:color w:val="88BBFF"/>
-          <w:kern w:val="0"/>
-          <w:sz w:val="23"/>
-          <w:szCs w:val="23"/>
-          <w:lang w:val="en-US" w:eastAsia="pt-BR"/>
-          <w14:ligatures w14:val="none"/>
-        </w:rPr>
-        <w:t>px</w:t>
+        <w:t>20px</w:t>
       </w:r>
       <w:r>
         <w:rPr>
@@ -891,20 +606,7 @@
           <w:lang w:val="en-US" w:eastAsia="pt-BR"/>
           <w14:ligatures w14:val="none"/>
         </w:rPr>
-        <w:t>margin</w:t>
-      </w:r>
-      <w:proofErr w:type="gramEnd"/>
-      <w:r>
-        <w:rPr>
-          <w:rFonts w:ascii="Consolas" w:eastAsia="Times New Roman" w:hAnsi="Consolas" w:cs="Times New Roman"/>
-          <w:color w:val="BBBBCC"/>
-          <w:kern w:val="0"/>
-          <w:sz w:val="23"/>
-          <w:szCs w:val="23"/>
-          <w:lang w:val="en-US" w:eastAsia="pt-BR"/>
-          <w14:ligatures w14:val="none"/>
-        </w:rPr>
-        <w:t>-bottom: </w:t>
+        <w:t>margin-bottom: </w:t>
       </w:r>
       <w:r>
         <w:rPr>
@@ -1055,76 +757,21 @@
       </w:hyperlink>
     </w:p>
     <w:p>
-      <w:proofErr w:type="spellStart"/>
-      <w:r>
-        <w:t>Relative</w:t>
-      </w:r>
-      <w:proofErr w:type="spellEnd"/>
-      <w:r>
-        <w:t>- posiciona o objeto em r</w:t>
-      </w:r>
-      <w:r>
-        <w:t xml:space="preserve">elação a sua própria posição anterior- </w:t>
-      </w:r>
-      <w:proofErr w:type="spellStart"/>
-      <w:r>
-        <w:t>right</w:t>
-      </w:r>
-      <w:proofErr w:type="spellEnd"/>
-      <w:r>
-        <w:t xml:space="preserve">, </w:t>
-      </w:r>
-      <w:proofErr w:type="spellStart"/>
-      <w:r>
-        <w:t>left</w:t>
-      </w:r>
-      <w:proofErr w:type="spellEnd"/>
-      <w:r>
-        <w:t xml:space="preserve">, top </w:t>
-      </w:r>
-      <w:proofErr w:type="spellStart"/>
-      <w:r>
-        <w:t>and</w:t>
-      </w:r>
-      <w:proofErr w:type="spellEnd"/>
-      <w:r>
-        <w:t xml:space="preserve"> </w:t>
-      </w:r>
-      <w:proofErr w:type="spellStart"/>
-      <w:r>
-        <w:t>bottom</w:t>
-      </w:r>
-      <w:proofErr w:type="spellEnd"/>
-    </w:p>
-    <w:p>
-      <w:r>
-        <w:t xml:space="preserve">Absolute- posiciona o objeto em relação ao pai, ancestral, se não tiver, é em relação ao </w:t>
-      </w:r>
-      <w:proofErr w:type="spellStart"/>
-      <w:r>
-        <w:t>html</w:t>
-      </w:r>
-      <w:proofErr w:type="spellEnd"/>
-      <w:r>
-        <w:t xml:space="preserve">. </w:t>
-      </w:r>
-    </w:p>
-    <w:p>
-      <w:proofErr w:type="spellStart"/>
-      <w:r>
-        <w:t>Fixed</w:t>
-      </w:r>
-      <w:proofErr w:type="spellEnd"/>
-      <w:r>
-        <w:t xml:space="preserve">- posiciona de acordo com a </w:t>
-      </w:r>
-      <w:proofErr w:type="spellStart"/>
-      <w:r>
-        <w:t>pagina</w:t>
-      </w:r>
-      <w:proofErr w:type="spellEnd"/>
-      <w:r>
-        <w:t xml:space="preserve"> do navegador em si</w:t>
+      <w:r>
+        <w:t>Relative- posiciona o objeto em r</w:t>
+      </w:r>
+      <w:r>
+        <w:t>elação a sua própria posição anterior- right, left, top and bottom</w:t>
+      </w:r>
+    </w:p>
+    <w:p>
+      <w:r>
+        <w:t xml:space="preserve">Absolute- posiciona o objeto em relação ao pai, ancestral, se não tiver, é em relação ao html. </w:t>
+      </w:r>
+    </w:p>
+    <w:p>
+      <w:r>
+        <w:t>Fixed- posiciona de acordo com a pagina do navegador em si</w:t>
       </w:r>
     </w:p>
     <w:p/>
@@ -1132,22 +779,11 @@
       <w:pPr>
         <w:pStyle w:val="Ttulo"/>
       </w:pPr>
-      <w:proofErr w:type="spellStart"/>
-      <w:r>
-        <w:t>Semantica</w:t>
-      </w:r>
-      <w:proofErr w:type="spellEnd"/>
-      <w:r>
-        <w:t xml:space="preserve"> </w:t>
-      </w:r>
-      <w:proofErr w:type="spellStart"/>
-      <w:r>
-        <w:t>html</w:t>
-      </w:r>
-      <w:proofErr w:type="spellEnd"/>
-    </w:p>
-    <w:p>
-      <w:proofErr w:type="spellStart"/>
+      <w:r>
+        <w:t>Semantica html</w:t>
+      </w:r>
+    </w:p>
+    <w:p>
       <w:r>
         <w:rPr>
           <w:b/>
@@ -1155,13 +791,11 @@
         </w:rPr>
         <w:t>Nav</w:t>
       </w:r>
-      <w:proofErr w:type="spellEnd"/>
       <w:r>
         <w:t>- uso para indicar navegação, geralmente só para as mais importantes do site</w:t>
       </w:r>
     </w:p>
     <w:p>
-      <w:proofErr w:type="spellStart"/>
       <w:r>
         <w:rPr>
           <w:b/>
@@ -1170,21 +804,11 @@
         <w:lastRenderedPageBreak/>
         <w:t>Section</w:t>
       </w:r>
-      <w:proofErr w:type="spellEnd"/>
-      <w:r>
-        <w:t>- uma sessão que não faz sentido sozinha. Ela não marca o texto na acessibilidade. Só se eu colocar o aria-</w:t>
-      </w:r>
-      <w:proofErr w:type="spellStart"/>
-      <w:r>
-        <w:t>label</w:t>
-      </w:r>
-      <w:proofErr w:type="spellEnd"/>
-      <w:r>
-        <w:t>=””.</w:t>
-      </w:r>
-    </w:p>
-    <w:p>
-      <w:proofErr w:type="spellStart"/>
+      <w:r>
+        <w:t>- uma sessão que não faz sentido sozinha. Ela não marca o texto na acessibilidade. Só se eu colocar o aria-label=””.</w:t>
+      </w:r>
+    </w:p>
+    <w:p>
       <w:r>
         <w:rPr>
           <w:b/>
@@ -1192,42 +816,16 @@
         </w:rPr>
         <w:t>Article</w:t>
       </w:r>
-      <w:proofErr w:type="spellEnd"/>
-      <w:r>
-        <w:t xml:space="preserve">- é um artigo, uma região da </w:t>
-      </w:r>
-      <w:proofErr w:type="spellStart"/>
-      <w:r>
-        <w:t>pagina</w:t>
-      </w:r>
-      <w:proofErr w:type="spellEnd"/>
-      <w:r>
-        <w:t xml:space="preserve"> que se tirada de contexto continua fazendo sentido. </w:t>
-      </w:r>
-    </w:p>
-    <w:p>
-      <w:r>
-        <w:t xml:space="preserve">Header- indica </w:t>
-      </w:r>
-      <w:proofErr w:type="gramStart"/>
-      <w:r>
-        <w:t>ai</w:t>
-      </w:r>
-      <w:proofErr w:type="gramEnd"/>
-      <w:r>
-        <w:t xml:space="preserve"> cabeçario, pode ser usado dentro de outras </w:t>
-      </w:r>
-      <w:proofErr w:type="spellStart"/>
-      <w:r>
-        <w:t>tags</w:t>
-      </w:r>
-      <w:proofErr w:type="spellEnd"/>
-      <w:r>
-        <w:t>.</w:t>
-      </w:r>
-    </w:p>
-    <w:p>
-      <w:proofErr w:type="spellStart"/>
+      <w:r>
+        <w:t xml:space="preserve">- é um artigo, uma região da pagina que se tirada de contexto continua fazendo sentido. </w:t>
+      </w:r>
+    </w:p>
+    <w:p>
+      <w:r>
+        <w:t>Header- indica ai cabeçario, pode ser usado dentro de outras tags.</w:t>
+      </w:r>
+    </w:p>
+    <w:p>
       <w:r>
         <w:rPr>
           <w:b/>
@@ -1235,64 +833,29 @@
         </w:rPr>
         <w:t>Footer</w:t>
       </w:r>
-      <w:proofErr w:type="spellEnd"/>
-      <w:r>
-        <w:t xml:space="preserve">- geralmente para rodapé. </w:t>
-      </w:r>
-      <w:proofErr w:type="spellStart"/>
-      <w:r>
-        <w:t>Tbm</w:t>
-      </w:r>
-      <w:proofErr w:type="spellEnd"/>
-      <w:r>
-        <w:t xml:space="preserve"> pode ser usado dentro de outras </w:t>
-      </w:r>
-      <w:proofErr w:type="spellStart"/>
-      <w:r>
-        <w:t>tags</w:t>
-      </w:r>
-      <w:proofErr w:type="spellEnd"/>
-      <w:r>
-        <w:t>. Ambos marcam o texto no quesito acessibilidade.</w:t>
-      </w:r>
-    </w:p>
-    <w:p>
-      <w:proofErr w:type="spellStart"/>
-      <w:r>
-        <w:rPr>
-          <w:b/>
-          <w:bCs/>
-        </w:rPr>
-        <w:t>Aside</w:t>
-      </w:r>
-      <w:proofErr w:type="spellEnd"/>
-      <w:r>
-        <w:rPr>
-          <w:b/>
-          <w:bCs/>
-        </w:rPr>
-        <w:t xml:space="preserve">- </w:t>
+      <w:r>
+        <w:t>- geralmente para rodapé. Tbm pode ser usado dentro de outras tags. Ambos marcam o texto no quesito acessibilidade.</w:t>
+      </w:r>
+    </w:p>
+    <w:p>
+      <w:r>
+        <w:rPr>
+          <w:b/>
+          <w:bCs/>
+        </w:rPr>
+        <w:t xml:space="preserve">Aside- </w:t>
       </w:r>
       <w:r>
         <w:t xml:space="preserve">é usado para informações adicionais no site. </w:t>
       </w:r>
     </w:p>
     <w:p>
-      <w:proofErr w:type="spellStart"/>
-      <w:r>
-        <w:rPr>
-          <w:b/>
-          <w:bCs/>
-        </w:rPr>
-        <w:t>main</w:t>
-      </w:r>
-      <w:proofErr w:type="spellEnd"/>
-      <w:r>
-        <w:rPr>
-          <w:b/>
-          <w:bCs/>
-        </w:rPr>
-        <w:t xml:space="preserve">- </w:t>
+      <w:r>
+        <w:rPr>
+          <w:b/>
+          <w:bCs/>
+        </w:rPr>
+        <w:t xml:space="preserve">main- </w:t>
       </w:r>
       <w:r>
         <w:t xml:space="preserve">é o que marca a parte principal do site. </w:t>
@@ -1301,15 +864,7 @@
     <w:p/>
     <w:p>
       <w:r>
-        <w:t xml:space="preserve">Todos eles visualmente são como </w:t>
-      </w:r>
-      <w:proofErr w:type="spellStart"/>
-      <w:r>
-        <w:t>divs</w:t>
-      </w:r>
-      <w:proofErr w:type="spellEnd"/>
-      <w:r>
-        <w:t>, porém alguns marcam o texto(acessibilidade).</w:t>
+        <w:t>Todos eles visualmente são como divs, porém alguns marcam o texto(acessibilidade).</w:t>
       </w:r>
     </w:p>
     <w:p/>
@@ -1329,7 +884,6 @@
           <w:numId w:val="1"/>
         </w:numPr>
       </w:pPr>
-      <w:proofErr w:type="spellStart"/>
       <w:r>
         <w:rPr>
           <w:b/>
@@ -1337,33 +891,8 @@
         </w:rPr>
         <w:t>ul</w:t>
       </w:r>
-      <w:proofErr w:type="spellEnd"/>
-      <w:r>
-        <w:t xml:space="preserve">- cria uma lista desordenada.  Dentro de </w:t>
-      </w:r>
-      <w:proofErr w:type="spellStart"/>
-      <w:r>
-        <w:t>ul</w:t>
-      </w:r>
-      <w:proofErr w:type="spellEnd"/>
-      <w:r>
-        <w:t xml:space="preserve"> coloca li para cada item. Posso colocar </w:t>
-      </w:r>
-      <w:proofErr w:type="spellStart"/>
-      <w:r>
-        <w:t>ul</w:t>
-      </w:r>
-      <w:proofErr w:type="spellEnd"/>
-      <w:r>
-        <w:t xml:space="preserve"> dentro de </w:t>
-      </w:r>
-      <w:proofErr w:type="spellStart"/>
-      <w:r>
-        <w:t>ul</w:t>
-      </w:r>
-      <w:proofErr w:type="spellEnd"/>
-      <w:r>
-        <w:t xml:space="preserve">. </w:t>
+      <w:r>
+        <w:t xml:space="preserve">- cria uma lista desordenada.  Dentro de ul coloca li para cada item. Posso colocar ul dentro de ul. </w:t>
       </w:r>
     </w:p>
     <w:p>
@@ -1379,7 +908,6 @@
           <w:numId w:val="1"/>
         </w:numPr>
       </w:pPr>
-      <w:proofErr w:type="spellStart"/>
       <w:r>
         <w:rPr>
           <w:b/>
@@ -1387,17 +915,8 @@
         </w:rPr>
         <w:t>ol</w:t>
       </w:r>
-      <w:proofErr w:type="spellEnd"/>
-      <w:r>
-        <w:t xml:space="preserve">- cria uma lista ordenada, padrão já vem </w:t>
-      </w:r>
-      <w:proofErr w:type="gramStart"/>
-      <w:r>
-        <w:t>numerado</w:t>
-      </w:r>
-      <w:proofErr w:type="gramEnd"/>
-      <w:r>
-        <w:t xml:space="preserve"> mas todos podem ser modificados. Usa li para cada item. </w:t>
+      <w:r>
+        <w:t xml:space="preserve">- cria uma lista ordenada, padrão já vem numerado mas todos podem ser modificados. Usa li para cada item. </w:t>
       </w:r>
     </w:p>
     <w:p>
@@ -1424,55 +943,7 @@
         <w:t>dl</w:t>
       </w:r>
       <w:r>
-        <w:t xml:space="preserve">- </w:t>
-      </w:r>
-      <w:proofErr w:type="spellStart"/>
-      <w:r>
-        <w:t>definition</w:t>
-      </w:r>
-      <w:proofErr w:type="spellEnd"/>
-      <w:r>
-        <w:t xml:space="preserve"> </w:t>
-      </w:r>
-      <w:proofErr w:type="spellStart"/>
-      <w:r>
-        <w:t>list</w:t>
-      </w:r>
-      <w:proofErr w:type="spellEnd"/>
-      <w:r>
-        <w:t xml:space="preserve">. Listas de definição. Não usa li, usa </w:t>
-      </w:r>
-      <w:proofErr w:type="spellStart"/>
-      <w:r>
-        <w:t>lt</w:t>
-      </w:r>
-      <w:proofErr w:type="spellEnd"/>
-      <w:r>
-        <w:t xml:space="preserve"> e </w:t>
-      </w:r>
-      <w:proofErr w:type="spellStart"/>
-      <w:r>
-        <w:t>ld</w:t>
-      </w:r>
-      <w:proofErr w:type="spellEnd"/>
-      <w:r>
-        <w:t xml:space="preserve">. </w:t>
-      </w:r>
-      <w:proofErr w:type="spellStart"/>
-      <w:r>
-        <w:t>dt</w:t>
-      </w:r>
-      <w:proofErr w:type="spellEnd"/>
-      <w:r>
-        <w:t xml:space="preserve"> é o item, e </w:t>
-      </w:r>
-      <w:proofErr w:type="spellStart"/>
-      <w:r>
-        <w:t>dd</w:t>
-      </w:r>
-      <w:proofErr w:type="spellEnd"/>
-      <w:r>
-        <w:t xml:space="preserve"> é a descrição.</w:t>
+        <w:t>- definition list. Listas de definição. Não usa li, usa lt e ld. dt é o item, e dd é a descrição.</w:t>
       </w:r>
     </w:p>
     <w:p>
@@ -1512,73 +983,31 @@
         <w:rPr>
           <w:lang w:val="en-US"/>
         </w:rPr>
-        <w:t xml:space="preserve">- tiro o text decoration, </w:t>
-      </w:r>
-      <w:proofErr w:type="spellStart"/>
+        <w:t>- tiro o text decoration, coloco em displa</w:t>
+      </w:r>
       <w:r>
         <w:rPr>
           <w:lang w:val="en-US"/>
         </w:rPr>
-        <w:t>coloco</w:t>
-      </w:r>
-      <w:proofErr w:type="spellEnd"/>
+        <w:t xml:space="preserve">y </w:t>
+      </w:r>
       <w:r>
         <w:rPr>
           <w:lang w:val="en-US"/>
         </w:rPr>
-        <w:t xml:space="preserve"> </w:t>
-      </w:r>
-      <w:proofErr w:type="spellStart"/>
+        <w:t>block</w:t>
+      </w:r>
       <w:r>
         <w:rPr>
           <w:lang w:val="en-US"/>
         </w:rPr>
-        <w:t>em</w:t>
-      </w:r>
-      <w:proofErr w:type="spellEnd"/>
+        <w:t>/inline block</w:t>
+      </w:r>
       <w:r>
         <w:rPr>
           <w:lang w:val="en-US"/>
         </w:rPr>
-        <w:t xml:space="preserve"> displa</w:t>
-      </w:r>
-      <w:r>
-        <w:rPr>
-          <w:lang w:val="en-US"/>
-        </w:rPr>
-        <w:t xml:space="preserve">y </w:t>
-      </w:r>
-      <w:r>
-        <w:rPr>
-          <w:lang w:val="en-US"/>
-        </w:rPr>
-        <w:t>block</w:t>
-      </w:r>
-      <w:r>
-        <w:rPr>
-          <w:lang w:val="en-US"/>
-        </w:rPr>
-        <w:t>/inline block</w:t>
-      </w:r>
-      <w:r>
-        <w:rPr>
-          <w:lang w:val="en-US"/>
-        </w:rPr>
-        <w:t xml:space="preserve">, </w:t>
-      </w:r>
-      <w:proofErr w:type="spellStart"/>
-      <w:r>
-        <w:rPr>
-          <w:lang w:val="en-US"/>
-        </w:rPr>
-        <w:t>dou</w:t>
-      </w:r>
-      <w:proofErr w:type="spellEnd"/>
-      <w:r>
-        <w:rPr>
-          <w:lang w:val="en-US"/>
-        </w:rPr>
-        <w:t xml:space="preserve"> background e padding. </w:t>
+        <w:t xml:space="preserve">, dou background e padding. </w:t>
       </w:r>
     </w:p>
     <w:p>
@@ -1589,7 +1018,6 @@
           <w:numId w:val="3"/>
         </w:numPr>
       </w:pPr>
-      <w:proofErr w:type="spellStart"/>
       <w:r>
         <w:rPr>
           <w:b/>
@@ -1597,60 +1025,11 @@
         </w:rPr>
         <w:t>ul</w:t>
       </w:r>
-      <w:proofErr w:type="spellEnd"/>
-      <w:r>
-        <w:t xml:space="preserve">- </w:t>
-      </w:r>
-      <w:proofErr w:type="spellStart"/>
-      <w:r>
-        <w:t>list</w:t>
-      </w:r>
-      <w:proofErr w:type="spellEnd"/>
-      <w:r>
-        <w:t xml:space="preserve"> </w:t>
-      </w:r>
-      <w:proofErr w:type="spellStart"/>
-      <w:r>
-        <w:t>style</w:t>
-      </w:r>
-      <w:proofErr w:type="spellEnd"/>
-      <w:r>
-        <w:t xml:space="preserve"> </w:t>
-      </w:r>
-      <w:proofErr w:type="spellStart"/>
-      <w:r>
-        <w:t>none</w:t>
-      </w:r>
-      <w:proofErr w:type="spellEnd"/>
-      <w:r>
-        <w:t xml:space="preserve">, zero </w:t>
-      </w:r>
-      <w:proofErr w:type="spellStart"/>
-      <w:r>
-        <w:t>margin</w:t>
-      </w:r>
-      <w:proofErr w:type="spellEnd"/>
-      <w:r>
-        <w:t xml:space="preserve"> e </w:t>
-      </w:r>
-      <w:proofErr w:type="spellStart"/>
-      <w:r>
-        <w:t>padding</w:t>
-      </w:r>
-      <w:proofErr w:type="spellEnd"/>
-      <w:r>
-        <w:t>, coloco em</w:t>
-      </w:r>
-      <w:r>
-        <w:t xml:space="preserve"> display </w:t>
-      </w:r>
-      <w:proofErr w:type="spellStart"/>
-      <w:r>
-        <w:t>flex</w:t>
-      </w:r>
-      <w:proofErr w:type="spellEnd"/>
-      <w:r>
-        <w:t xml:space="preserve"> (para listar lado a lado se quiser) e dou um gap. </w:t>
+      <w:r>
+        <w:t>- list style none, zero margin e padding, coloco em</w:t>
+      </w:r>
+      <w:r>
+        <w:t xml:space="preserve"> display flex (para listar lado a lado se quiser) e dou um gap. </w:t>
       </w:r>
     </w:p>
     <w:p>
@@ -1669,15 +1048,7 @@
         <w:t>Body</w:t>
       </w:r>
       <w:r>
-        <w:t xml:space="preserve">- </w:t>
-      </w:r>
-      <w:proofErr w:type="spellStart"/>
-      <w:r>
-        <w:t>margin</w:t>
-      </w:r>
-      <w:proofErr w:type="spellEnd"/>
-      <w:r>
-        <w:t xml:space="preserve"> 0px. </w:t>
+        <w:t xml:space="preserve">- margin 0px. </w:t>
       </w:r>
       <w:r>
         <w:t>Ele vem com margem d</w:t>
@@ -1713,7 +1084,6 @@
           <w:numId w:val="4"/>
         </w:numPr>
       </w:pPr>
-      <w:proofErr w:type="spellStart"/>
       <w:r>
         <w:rPr>
           <w:b/>
@@ -1721,17 +1091,8 @@
         </w:rPr>
         <w:t>blockquote</w:t>
       </w:r>
-      <w:proofErr w:type="spellEnd"/>
-      <w:r>
-        <w:t xml:space="preserve">- citação. Tipo uma </w:t>
-      </w:r>
-      <w:proofErr w:type="spellStart"/>
-      <w:r>
-        <w:t>div</w:t>
-      </w:r>
-      <w:proofErr w:type="spellEnd"/>
-      <w:r>
-        <w:t>, mas já alinha como citação e permite colocar link do autor</w:t>
+      <w:r>
+        <w:t>- citação. Tipo uma div, mas já alinha como citação e permite colocar link do autor</w:t>
       </w:r>
       <w:r>
         <w:t>. Coloco o p dentro dele com texto e p fora com nome do autor.</w:t>
@@ -1753,31 +1114,7 @@
         <w:t>q</w:t>
       </w:r>
       <w:r>
-        <w:t xml:space="preserve">- o que é uma citação interna, dentro do próprio p. </w:t>
-      </w:r>
-      <w:proofErr w:type="spellStart"/>
-      <w:r>
-        <w:t>tbm</w:t>
-      </w:r>
-      <w:proofErr w:type="spellEnd"/>
-      <w:r>
-        <w:t xml:space="preserve"> pode </w:t>
-      </w:r>
-      <w:proofErr w:type="spellStart"/>
-      <w:r>
-        <w:t>recer</w:t>
-      </w:r>
-      <w:proofErr w:type="spellEnd"/>
-      <w:r>
-        <w:t xml:space="preserve"> o cite</w:t>
-      </w:r>
-      <w:proofErr w:type="gramStart"/>
-      <w:r>
-        <w:t>=”https</w:t>
-      </w:r>
-      <w:proofErr w:type="gramEnd"/>
-      <w:r>
-        <w:t>...”</w:t>
+        <w:t>- o que é uma citação interna, dentro do próprio p. tbm pode recer o cite=”https...”</w:t>
       </w:r>
     </w:p>
     <w:p>
@@ -1858,13 +1195,8 @@
       </w:pPr>
       <w:r>
         <w:lastRenderedPageBreak/>
-        <w:t xml:space="preserve">Unidade de tamanho </w:t>
-      </w:r>
-      <w:proofErr w:type="spellStart"/>
-      <w:r>
-        <w:t>css</w:t>
-      </w:r>
-      <w:proofErr w:type="spellEnd"/>
+        <w:t>Unidade de tamanho css</w:t>
+      </w:r>
     </w:p>
     <w:p>
       <w:pPr>
@@ -1874,7 +1206,6 @@
           <w:numId w:val="5"/>
         </w:numPr>
       </w:pPr>
-      <w:proofErr w:type="spellStart"/>
       <w:r>
         <w:rPr>
           <w:b/>
@@ -1882,7 +1213,6 @@
         </w:rPr>
         <w:t>Px</w:t>
       </w:r>
-      <w:proofErr w:type="spellEnd"/>
       <w:r>
         <w:t>- pixel</w:t>
       </w:r>
@@ -1930,39 +1260,7 @@
         </w:numPr>
       </w:pPr>
       <w:r>
-        <w:t xml:space="preserve">O </w:t>
-      </w:r>
-      <w:proofErr w:type="spellStart"/>
-      <w:r>
-        <w:t>html</w:t>
-      </w:r>
-      <w:proofErr w:type="spellEnd"/>
-      <w:r>
-        <w:t xml:space="preserve"> em si é em rem, se eu mudar o </w:t>
-      </w:r>
-      <w:proofErr w:type="spellStart"/>
-      <w:r>
-        <w:t>font</w:t>
-      </w:r>
-      <w:proofErr w:type="spellEnd"/>
-      <w:r>
-        <w:t xml:space="preserve"> </w:t>
-      </w:r>
-      <w:proofErr w:type="spellStart"/>
-      <w:r>
-        <w:t>size</w:t>
-      </w:r>
-      <w:proofErr w:type="spellEnd"/>
-      <w:r>
-        <w:t xml:space="preserve"> do </w:t>
-      </w:r>
-      <w:proofErr w:type="spellStart"/>
-      <w:r>
-        <w:t>html</w:t>
-      </w:r>
-      <w:proofErr w:type="spellEnd"/>
-      <w:r>
-        <w:t xml:space="preserve"> ele altera o tamanho padrão do rem. </w:t>
+        <w:t xml:space="preserve">O html em si é em rem, se eu mudar o font size do html ele altera o tamanho padrão do rem. </w:t>
       </w:r>
     </w:p>
     <w:p>
@@ -1991,7 +1289,6 @@
           <w:tab w:val="left" w:pos="8771"/>
         </w:tabs>
       </w:pPr>
-      <w:proofErr w:type="spellStart"/>
       <w:r>
         <w:rPr>
           <w:b/>
@@ -2000,30 +1297,10 @@
         <w:t>Vh-</w:t>
       </w:r>
       <w:r>
-        <w:t>viewport</w:t>
-      </w:r>
-      <w:proofErr w:type="spellEnd"/>
-      <w:r>
-        <w:t xml:space="preserve"> </w:t>
-      </w:r>
-      <w:proofErr w:type="spellStart"/>
-      <w:r>
-        <w:t>height</w:t>
-      </w:r>
-      <w:proofErr w:type="spellEnd"/>
-      <w:r>
-        <w:t>- considera toda a altura. S</w:t>
-      </w:r>
-      <w:r>
-        <w:t xml:space="preserve">e </w:t>
-      </w:r>
-      <w:proofErr w:type="gramStart"/>
-      <w:r>
-        <w:t>eu coloca</w:t>
-      </w:r>
-      <w:proofErr w:type="gramEnd"/>
-      <w:r>
-        <w:t xml:space="preserve"> algo com 100vh, ele pega toda a tela. </w:t>
+        <w:t>viewport height- considera toda a altura. S</w:t>
+      </w:r>
+      <w:r>
+        <w:t xml:space="preserve">e eu coloca algo com 100vh, ele pega toda a tela. </w:t>
       </w:r>
     </w:p>
     <w:p>
@@ -2037,7 +1314,6 @@
           <w:tab w:val="left" w:pos="8771"/>
         </w:tabs>
       </w:pPr>
-      <w:proofErr w:type="spellStart"/>
       <w:r>
         <w:rPr>
           <w:b/>
@@ -2046,19 +1322,7 @@
         <w:t>Vw-</w:t>
       </w:r>
       <w:r>
-        <w:t>viewport</w:t>
-      </w:r>
-      <w:proofErr w:type="spellEnd"/>
-      <w:r>
-        <w:t xml:space="preserve"> </w:t>
-      </w:r>
-      <w:proofErr w:type="spellStart"/>
-      <w:r>
-        <w:t>width</w:t>
-      </w:r>
-      <w:proofErr w:type="spellEnd"/>
-      <w:r>
-        <w:t>- considera toda a largura</w:t>
+        <w:t>viewport width- considera toda a largura</w:t>
       </w:r>
     </w:p>
     <w:p>
@@ -2072,11 +1336,9 @@
       <w:pPr>
         <w:pStyle w:val="Ttulo"/>
       </w:pPr>
-      <w:proofErr w:type="spellStart"/>
       <w:r>
         <w:t>Calc</w:t>
       </w:r>
-      <w:proofErr w:type="spellEnd"/>
     </w:p>
     <w:p>
       <w:pPr>
@@ -2089,7 +1351,6 @@
           <w:tab w:val="left" w:pos="8771"/>
         </w:tabs>
       </w:pPr>
-      <w:proofErr w:type="spellStart"/>
       <w:r>
         <w:rPr>
           <w:b/>
@@ -2097,15 +1358,9 @@
         </w:rPr>
         <w:t>Calc</w:t>
       </w:r>
-      <w:proofErr w:type="spellEnd"/>
-      <w:r>
-        <w:t xml:space="preserve">- é um comando para calcular qualquer coisa dentro de </w:t>
-      </w:r>
-      <w:proofErr w:type="spellStart"/>
-      <w:r>
-        <w:t>css</w:t>
-      </w:r>
-      <w:proofErr w:type="spellEnd"/>
+      <w:r>
+        <w:t>- é um comando para calcular qualquer coisa dentro de css</w:t>
+      </w:r>
     </w:p>
     <w:p>
       <w:pPr>
@@ -2118,34 +1373,8 @@
           <w:tab w:val="left" w:pos="8771"/>
         </w:tabs>
       </w:pPr>
-      <w:proofErr w:type="spellStart"/>
-      <w:r>
-        <w:t>Ex</w:t>
-      </w:r>
-      <w:proofErr w:type="spellEnd"/>
-      <w:r>
-        <w:t xml:space="preserve">: </w:t>
-      </w:r>
-      <w:proofErr w:type="spellStart"/>
-      <w:r>
-        <w:t>height</w:t>
-      </w:r>
-      <w:proofErr w:type="spellEnd"/>
-      <w:r>
-        <w:t xml:space="preserve">: </w:t>
-      </w:r>
-      <w:proofErr w:type="spellStart"/>
-      <w:proofErr w:type="gramStart"/>
-      <w:r>
-        <w:t>calc</w:t>
-      </w:r>
-      <w:proofErr w:type="spellEnd"/>
-      <w:r>
-        <w:t>(</w:t>
-      </w:r>
-      <w:proofErr w:type="gramEnd"/>
-      <w:r>
-        <w:t>100vw / 3) – divide o tamanho da tela por 3.</w:t>
+      <w:r>
+        <w:t>Ex: height: calc(100vw / 3) – divide o tamanho da tela por 3.</w:t>
       </w:r>
     </w:p>
     <w:p>
@@ -2159,34 +1388,8 @@
           <w:tab w:val="left" w:pos="8771"/>
         </w:tabs>
       </w:pPr>
-      <w:proofErr w:type="spellStart"/>
-      <w:r>
-        <w:t>height</w:t>
-      </w:r>
-      <w:proofErr w:type="spellEnd"/>
-      <w:r>
-        <w:t xml:space="preserve">: </w:t>
-      </w:r>
-      <w:proofErr w:type="spellStart"/>
-      <w:proofErr w:type="gramStart"/>
-      <w:r>
-        <w:t>calc</w:t>
-      </w:r>
-      <w:proofErr w:type="spellEnd"/>
-      <w:r>
-        <w:t>(</w:t>
-      </w:r>
-      <w:proofErr w:type="gramEnd"/>
-      <w:r>
-        <w:t xml:space="preserve">100vw -200px) diminui 200px da tela, </w:t>
-      </w:r>
-      <w:proofErr w:type="spellStart"/>
-      <w:r>
-        <w:t>indepdente</w:t>
-      </w:r>
-      <w:proofErr w:type="spellEnd"/>
-      <w:r>
-        <w:t xml:space="preserve"> do tamanho da tela.</w:t>
+      <w:r>
+        <w:t>height: calc(100vw -200px) diminui 200px da tela, indepdente do tamanho da tela.</w:t>
       </w:r>
     </w:p>
     <w:p>
@@ -2214,7 +1417,6 @@
           <w:bCs/>
         </w:rPr>
       </w:pPr>
-      <w:proofErr w:type="spellStart"/>
       <w:r>
         <w:rPr>
           <w:b/>
@@ -2222,7 +1424,6 @@
         </w:rPr>
         <w:t>font</w:t>
       </w:r>
-      <w:proofErr w:type="spellEnd"/>
       <w:r>
         <w:rPr>
           <w:b/>
@@ -2246,32 +1447,15 @@
           <w:bCs/>
         </w:rPr>
       </w:pPr>
-      <w:proofErr w:type="spellStart"/>
-      <w:r>
-        <w:rPr>
-          <w:b/>
-          <w:bCs/>
-        </w:rPr>
-        <w:t>size</w:t>
-      </w:r>
-      <w:proofErr w:type="spellEnd"/>
-      <w:r>
-        <w:rPr>
-          <w:b/>
-          <w:bCs/>
-        </w:rPr>
-        <w:t>-</w:t>
-      </w:r>
-      <w:r>
-        <w:t xml:space="preserve">tamanho da letra, posso </w:t>
-      </w:r>
-      <w:proofErr w:type="spellStart"/>
-      <w:r>
-        <w:t>por</w:t>
-      </w:r>
-      <w:proofErr w:type="spellEnd"/>
-      <w:r>
-        <w:t xml:space="preserve"> em rem agora</w:t>
+      <w:r>
+        <w:rPr>
+          <w:b/>
+          <w:bCs/>
+        </w:rPr>
+        <w:t>size-</w:t>
+      </w:r>
+      <w:r>
+        <w:t>tamanho da letra, posso por em rem agora</w:t>
       </w:r>
     </w:p>
     <w:p>
@@ -2315,21 +1499,12 @@
           <w:bCs/>
         </w:rPr>
       </w:pPr>
-      <w:proofErr w:type="spellStart"/>
-      <w:r>
-        <w:rPr>
-          <w:b/>
-          <w:bCs/>
-        </w:rPr>
-        <w:t>Weight</w:t>
-      </w:r>
-      <w:proofErr w:type="spellEnd"/>
-      <w:r>
-        <w:rPr>
-          <w:b/>
-          <w:bCs/>
-        </w:rPr>
-        <w:t>-</w:t>
+      <w:r>
+        <w:rPr>
+          <w:b/>
+          <w:bCs/>
+        </w:rPr>
+        <w:t>Weight-</w:t>
       </w:r>
       <w:r>
         <w:t xml:space="preserve"> para colocar em negrito ou não. Da pra colocar valores de 100 a 900, a largura da letra</w:t>
@@ -2350,32 +1525,15 @@
           <w:bCs/>
         </w:rPr>
       </w:pPr>
-      <w:proofErr w:type="spellStart"/>
-      <w:r>
-        <w:rPr>
-          <w:b/>
-          <w:bCs/>
-        </w:rPr>
-        <w:t>Style</w:t>
-      </w:r>
-      <w:proofErr w:type="spellEnd"/>
-      <w:r>
-        <w:rPr>
-          <w:b/>
-          <w:bCs/>
-        </w:rPr>
-        <w:t>-</w:t>
-      </w:r>
-      <w:r>
-        <w:t xml:space="preserve"> </w:t>
-      </w:r>
-      <w:proofErr w:type="spellStart"/>
-      <w:r>
-        <w:t>italic</w:t>
-      </w:r>
-      <w:proofErr w:type="spellEnd"/>
-      <w:r>
-        <w:t xml:space="preserve">, </w:t>
+      <w:r>
+        <w:rPr>
+          <w:b/>
+          <w:bCs/>
+        </w:rPr>
+        <w:t>Style-</w:t>
+      </w:r>
+      <w:r>
+        <w:t xml:space="preserve"> italic, </w:t>
       </w:r>
       <w:r>
         <w:t>oblique. Colocar em itálico</w:t>
@@ -2396,21 +1554,12 @@
           <w:bCs/>
         </w:rPr>
       </w:pPr>
-      <w:proofErr w:type="spellStart"/>
-      <w:r>
-        <w:rPr>
-          <w:b/>
-          <w:bCs/>
-        </w:rPr>
-        <w:t>Line-height</w:t>
-      </w:r>
-      <w:proofErr w:type="spellEnd"/>
-      <w:r>
-        <w:rPr>
-          <w:b/>
-          <w:bCs/>
-        </w:rPr>
-        <w:t xml:space="preserve">: </w:t>
+      <w:r>
+        <w:rPr>
+          <w:b/>
+          <w:bCs/>
+        </w:rPr>
+        <w:t xml:space="preserve">Line-height: </w:t>
       </w:r>
       <w:r>
         <w:t>altura da linha. Geralmente 1 é padrão</w:t>
@@ -2431,21 +1580,12 @@
           <w:bCs/>
         </w:rPr>
       </w:pPr>
-      <w:proofErr w:type="spellStart"/>
-      <w:r>
-        <w:rPr>
-          <w:b/>
-          <w:bCs/>
-        </w:rPr>
-        <w:t>Text</w:t>
-      </w:r>
-      <w:proofErr w:type="spellEnd"/>
-      <w:r>
-        <w:rPr>
-          <w:b/>
-          <w:bCs/>
-        </w:rPr>
-        <w:t>-:</w:t>
+      <w:r>
+        <w:rPr>
+          <w:b/>
+          <w:bCs/>
+        </w:rPr>
+        <w:t>Text-:</w:t>
       </w:r>
     </w:p>
     <w:p>
@@ -2463,46 +1603,16 @@
           <w:bCs/>
         </w:rPr>
       </w:pPr>
-      <w:proofErr w:type="spellStart"/>
-      <w:r>
-        <w:rPr>
-          <w:b/>
-          <w:bCs/>
-        </w:rPr>
-        <w:t>decoration</w:t>
-      </w:r>
-      <w:proofErr w:type="spellEnd"/>
-      <w:r>
-        <w:rPr>
-          <w:b/>
-          <w:bCs/>
-        </w:rPr>
-        <w:t xml:space="preserve">: </w:t>
-      </w:r>
-      <w:r>
-        <w:t xml:space="preserve">pra colocar </w:t>
-      </w:r>
-      <w:proofErr w:type="spellStart"/>
-      <w:r>
-        <w:t>underline</w:t>
-      </w:r>
-      <w:proofErr w:type="spellEnd"/>
-      <w:r>
-        <w:t xml:space="preserve">, </w:t>
-      </w:r>
-      <w:proofErr w:type="spellStart"/>
-      <w:r>
-        <w:t>overline</w:t>
-      </w:r>
-      <w:proofErr w:type="spellEnd"/>
-      <w:r>
-        <w:t xml:space="preserve"> e </w:t>
-      </w:r>
-      <w:proofErr w:type="spellStart"/>
-      <w:r>
-        <w:t>etc</w:t>
-      </w:r>
-      <w:proofErr w:type="spellEnd"/>
+      <w:r>
+        <w:rPr>
+          <w:b/>
+          <w:bCs/>
+        </w:rPr>
+        <w:t xml:space="preserve">decoration: </w:t>
+      </w:r>
+      <w:r>
+        <w:t>pra colocar underline, overline e etc</w:t>
+      </w:r>
     </w:p>
     <w:p>
       <w:pPr>
@@ -2519,38 +1629,16 @@
           <w:bCs/>
         </w:rPr>
       </w:pPr>
-      <w:proofErr w:type="spellStart"/>
-      <w:r>
-        <w:rPr>
-          <w:b/>
-          <w:bCs/>
-        </w:rPr>
-        <w:t>transformation</w:t>
-      </w:r>
-      <w:proofErr w:type="spellEnd"/>
-      <w:r>
-        <w:rPr>
-          <w:b/>
-          <w:bCs/>
-        </w:rPr>
-        <w:t>:</w:t>
-      </w:r>
-      <w:r>
-        <w:t xml:space="preserve"> para colocar em maiúsculo, minúsculo, primeira </w:t>
-      </w:r>
-      <w:proofErr w:type="spellStart"/>
-      <w:r>
-        <w:t>maiusculuna</w:t>
-      </w:r>
-      <w:proofErr w:type="spellEnd"/>
-      <w:r>
-        <w:t xml:space="preserve"> (capitalize) e </w:t>
-      </w:r>
-      <w:proofErr w:type="spellStart"/>
-      <w:r>
-        <w:t>etc</w:t>
-      </w:r>
-      <w:proofErr w:type="spellEnd"/>
+      <w:r>
+        <w:rPr>
+          <w:b/>
+          <w:bCs/>
+        </w:rPr>
+        <w:t>transformation:</w:t>
+      </w:r>
+      <w:r>
+        <w:t xml:space="preserve"> para colocar em maiúsculo, minúsculo, primeira maiusculuna (capitalize) e etc</w:t>
+      </w:r>
       <w:r>
         <w:t xml:space="preserve"> </w:t>
       </w:r>
@@ -2570,32 +1658,15 @@
           <w:bCs/>
         </w:rPr>
       </w:pPr>
-      <w:proofErr w:type="spellStart"/>
-      <w:r>
-        <w:rPr>
-          <w:b/>
-          <w:bCs/>
-        </w:rPr>
-        <w:t>indent</w:t>
-      </w:r>
-      <w:proofErr w:type="spellEnd"/>
-      <w:r>
-        <w:rPr>
-          <w:b/>
-          <w:bCs/>
-        </w:rPr>
-        <w:t xml:space="preserve">: </w:t>
-      </w:r>
-      <w:r>
-        <w:t xml:space="preserve">pra dar um recuo na primeira linha do </w:t>
-      </w:r>
-      <w:proofErr w:type="spellStart"/>
-      <w:r>
-        <w:t>paragrafo</w:t>
-      </w:r>
-      <w:proofErr w:type="spellEnd"/>
-      <w:r>
-        <w:t xml:space="preserve">. </w:t>
+      <w:r>
+        <w:rPr>
+          <w:b/>
+          <w:bCs/>
+        </w:rPr>
+        <w:t xml:space="preserve">indent: </w:t>
+      </w:r>
+      <w:r>
+        <w:t xml:space="preserve">pra dar um recuo na primeira linha do paragrafo. </w:t>
       </w:r>
     </w:p>
     <w:p>
@@ -2613,21 +1684,12 @@
           <w:bCs/>
         </w:rPr>
       </w:pPr>
-      <w:proofErr w:type="spellStart"/>
-      <w:r>
-        <w:rPr>
-          <w:b/>
-          <w:bCs/>
-        </w:rPr>
-        <w:t>Align</w:t>
-      </w:r>
-      <w:proofErr w:type="spellEnd"/>
-      <w:r>
-        <w:rPr>
-          <w:b/>
-          <w:bCs/>
-        </w:rPr>
-        <w:t>:</w:t>
+      <w:r>
+        <w:rPr>
+          <w:b/>
+          <w:bCs/>
+        </w:rPr>
+        <w:t>Align:</w:t>
       </w:r>
       <w:r>
         <w:t xml:space="preserve"> alinhamento do texto, começa na esquerda</w:t>
@@ -2656,15 +1718,7 @@
         <w:t>Shadow:</w:t>
       </w:r>
       <w:r>
-        <w:t xml:space="preserve"> colocar sombra no texto. 3 valores e a cor- primeiro </w:t>
-      </w:r>
-      <w:proofErr w:type="spellStart"/>
-      <w:r>
-        <w:t>px</w:t>
-      </w:r>
-      <w:proofErr w:type="spellEnd"/>
-      <w:r>
-        <w:t xml:space="preserve"> alinha a sombra pra esquerda ou direita, segundo alinha pra baixo ou pra cima, e terceiro o blush. E a cor</w:t>
+        <w:t xml:space="preserve"> colocar sombra no texto. 3 valores e a cor- primeiro px alinha a sombra pra esquerda ou direita, segundo alinha pra baixo ou pra cima, e terceiro o blush. E a cor</w:t>
       </w:r>
     </w:p>
     <w:p>
@@ -2682,7 +1736,6 @@
           <w:bCs/>
         </w:rPr>
       </w:pPr>
-      <w:proofErr w:type="spellStart"/>
       <w:r>
         <w:rPr>
           <w:b/>
@@ -2690,7 +1743,6 @@
         </w:rPr>
         <w:t>Letter-spacing</w:t>
       </w:r>
-      <w:proofErr w:type="spellEnd"/>
       <w:r>
         <w:t>: para espalhar as letras</w:t>
       </w:r>
@@ -2724,15 +1776,7 @@
         <w:t>Background</w:t>
       </w:r>
       <w:r>
-        <w:t xml:space="preserve"> sozinho me </w:t>
-      </w:r>
-      <w:proofErr w:type="spellStart"/>
-      <w:r>
-        <w:t>da</w:t>
-      </w:r>
-      <w:proofErr w:type="spellEnd"/>
-      <w:r>
-        <w:t xml:space="preserve"> a p</w:t>
+        <w:t xml:space="preserve"> sozinho me da a p</w:t>
       </w:r>
       <w:r>
         <w:t xml:space="preserve">ossibilidade de colocar todos os outros que vou citar, só ir pondo. </w:t>
@@ -2765,7 +1809,6 @@
           <w:numId w:val="6"/>
         </w:numPr>
       </w:pPr>
-      <w:proofErr w:type="spellStart"/>
       <w:r>
         <w:rPr>
           <w:b/>
@@ -2773,42 +1816,19 @@
         </w:rPr>
         <w:t>Image</w:t>
       </w:r>
-      <w:proofErr w:type="spellEnd"/>
       <w:r>
         <w:t>:</w:t>
       </w:r>
       <w:r>
-        <w:t xml:space="preserve"> </w:t>
-      </w:r>
-      <w:proofErr w:type="spellStart"/>
-      <w:proofErr w:type="gramStart"/>
-      <w:r>
-        <w:t>url</w:t>
-      </w:r>
-      <w:proofErr w:type="spellEnd"/>
-      <w:r>
-        <w:t>(</w:t>
-      </w:r>
-      <w:proofErr w:type="gramEnd"/>
-      <w:r>
-        <w:t>‘</w:t>
+        <w:t xml:space="preserve"> url(‘</w:t>
       </w:r>
       <w:r>
         <w:rPr>
           <w:i/>
           <w:iCs/>
         </w:rPr>
-        <w:t xml:space="preserve">caminho da </w:t>
-      </w:r>
-      <w:proofErr w:type="spellStart"/>
-      <w:r>
-        <w:rPr>
-          <w:i/>
-          <w:iCs/>
-        </w:rPr>
-        <w:t>img</w:t>
-      </w:r>
-      <w:proofErr w:type="spellEnd"/>
+        <w:t>caminho da img</w:t>
+      </w:r>
       <w:r>
         <w:t>’). Pra colocar uma imagem como fundo.</w:t>
       </w:r>
@@ -2821,7 +1841,6 @@
           <w:numId w:val="6"/>
         </w:numPr>
       </w:pPr>
-      <w:proofErr w:type="spellStart"/>
       <w:r>
         <w:rPr>
           <w:b/>
@@ -2829,20 +1848,11 @@
         </w:rPr>
         <w:t>Repeat</w:t>
       </w:r>
-      <w:proofErr w:type="spellEnd"/>
       <w:r>
         <w:t>:</w:t>
       </w:r>
       <w:r>
-        <w:t xml:space="preserve"> se quero que a imagem repita tanto pro lado quanto pra baixo. (padrão é repetir, então ponho “no </w:t>
-      </w:r>
-      <w:proofErr w:type="spellStart"/>
-      <w:r>
-        <w:t>repeat</w:t>
-      </w:r>
-      <w:proofErr w:type="spellEnd"/>
-      <w:r>
-        <w:t>”)</w:t>
+        <w:t xml:space="preserve"> se quero que a imagem repita tanto pro lado quanto pra baixo. (padrão é repetir, então ponho “no repeat”)</w:t>
       </w:r>
     </w:p>
     <w:p>
@@ -2853,7 +1863,6 @@
           <w:numId w:val="6"/>
         </w:numPr>
       </w:pPr>
-      <w:proofErr w:type="spellStart"/>
       <w:r>
         <w:rPr>
           <w:b/>
@@ -2861,7 +1870,6 @@
         </w:rPr>
         <w:t>Size</w:t>
       </w:r>
-      <w:proofErr w:type="spellEnd"/>
       <w:r>
         <w:t>:</w:t>
       </w:r>
@@ -2878,21 +1886,8 @@
         </w:numPr>
       </w:pPr>
       <w:r>
-        <w:t xml:space="preserve">cover- vai cobrir toda </w:t>
-      </w:r>
-      <w:proofErr w:type="spellStart"/>
-      <w:r>
-        <w:t>area</w:t>
-      </w:r>
-      <w:proofErr w:type="spellEnd"/>
-      <w:r>
-        <w:t xml:space="preserve"> da minha tela, mais </w:t>
-      </w:r>
-      <w:proofErr w:type="spellStart"/>
-      <w:r>
-        <w:t>ajustadamente</w:t>
-      </w:r>
-      <w:proofErr w:type="spellEnd"/>
+        <w:t>cover- vai cobrir toda area da minha tela, mais ajustadamente</w:t>
+      </w:r>
       <w:r>
         <w:t xml:space="preserve"> com apenas uma imagem</w:t>
       </w:r>
@@ -2911,25 +1906,12 @@
           <w:numId w:val="6"/>
         </w:numPr>
       </w:pPr>
-      <w:proofErr w:type="spellStart"/>
       <w:r>
         <w:lastRenderedPageBreak/>
-        <w:t>Contain</w:t>
-      </w:r>
-      <w:proofErr w:type="spellEnd"/>
-      <w:r>
-        <w:t xml:space="preserve">- </w:t>
-      </w:r>
-      <w:r>
-        <w:t xml:space="preserve">preenche tudo, pode deixar espaço em branco. Ou repetir a imagem se ela for pequena, tanto pra um lado quanto pra baixo. Se usar esse, tem que usar o no </w:t>
-      </w:r>
-      <w:proofErr w:type="spellStart"/>
-      <w:r>
-        <w:t>repeat</w:t>
-      </w:r>
-      <w:proofErr w:type="spellEnd"/>
-      <w:r>
-        <w:t xml:space="preserve">.  </w:t>
+        <w:t xml:space="preserve">Contain- </w:t>
+      </w:r>
+      <w:r>
+        <w:t xml:space="preserve">preenche tudo, pode deixar espaço em branco. Ou repetir a imagem se ela for pequena, tanto pra um lado quanto pra baixo. Se usar esse, tem que usar o no repeat.  </w:t>
       </w:r>
     </w:p>
     <w:p>
@@ -2948,26 +1930,13 @@
       <w:pPr>
         <w:pStyle w:val="Ttulo"/>
       </w:pPr>
-      <w:proofErr w:type="spellStart"/>
-      <w:r>
-        <w:t>Pseudo</w:t>
-      </w:r>
-      <w:proofErr w:type="spellEnd"/>
-      <w:r>
-        <w:t xml:space="preserve"> classes de estado</w:t>
-      </w:r>
-    </w:p>
-    <w:p>
-      <w:r>
-        <w:t xml:space="preserve">Quando quero destacar geralmente um link quando o mouse passa em cima ou clica. Dentro do </w:t>
-      </w:r>
-      <w:proofErr w:type="spellStart"/>
-      <w:r>
-        <w:t>css</w:t>
-      </w:r>
-      <w:proofErr w:type="spellEnd"/>
-      <w:r>
-        <w:t xml:space="preserve"> fica:</w:t>
+      <w:r>
+        <w:t>Pseudo classes de estado</w:t>
+      </w:r>
+    </w:p>
+    <w:p>
+      <w:r>
+        <w:t>Quando quero destacar geralmente um link quando o mouse passa em cima ou clica. Dentro do css fica:</w:t>
       </w:r>
     </w:p>
     <w:p>
@@ -2987,23 +1956,7 @@
           <w:b/>
           <w:bCs/>
         </w:rPr>
-        <w:t>a:</w:t>
-      </w:r>
-      <w:proofErr w:type="gramStart"/>
-      <w:r>
-        <w:rPr>
-          <w:b/>
-          <w:bCs/>
-        </w:rPr>
-        <w:t>hover{</w:t>
-      </w:r>
-      <w:proofErr w:type="gramEnd"/>
-      <w:r>
-        <w:rPr>
-          <w:b/>
-          <w:bCs/>
-        </w:rPr>
-        <w:t>}</w:t>
+        <w:t>a:hover{}</w:t>
       </w:r>
       <w:r>
         <w:rPr>
@@ -3036,15 +1989,7 @@
         <w:t>a:focus-</w:t>
       </w:r>
       <w:r>
-        <w:t xml:space="preserve"> usando o </w:t>
-      </w:r>
-      <w:proofErr w:type="spellStart"/>
-      <w:r>
-        <w:t>tab</w:t>
-      </w:r>
-      <w:proofErr w:type="spellEnd"/>
-      <w:r>
-        <w:t xml:space="preserve"> o elemento fica em foco. Geralmente é bom por borda. A borda é o padrão dos navegadores. </w:t>
+        <w:t xml:space="preserve"> usando o tab o elemento fica em foco. Geralmente é bom por borda. A borda é o padrão dos navegadores. </w:t>
       </w:r>
     </w:p>
     <w:p>
@@ -3090,15 +2035,7 @@
         <w:t xml:space="preserve">a:visited- </w:t>
       </w:r>
       <w:r>
-        <w:t xml:space="preserve">quando já clicamos no site antes </w:t>
-      </w:r>
-      <w:proofErr w:type="gramStart"/>
-      <w:r>
-        <w:t>ai</w:t>
-      </w:r>
-      <w:proofErr w:type="gramEnd"/>
-      <w:r>
-        <w:t xml:space="preserve"> fica diferente. Esse se sobrepõe sobre os outros, então ter cuidado ao usa-lo</w:t>
+        <w:t>quando já clicamos no site antes ai fica diferente. Esse se sobrepõe sobre os outros, então ter cuidado ao usa-lo</w:t>
       </w:r>
     </w:p>
     <w:p>
@@ -3111,15 +2048,7 @@
     </w:p>
     <w:p>
       <w:r>
-        <w:t xml:space="preserve">Pintando os elementos selecionados. Serve pra listas ou pra </w:t>
-      </w:r>
-      <w:proofErr w:type="spellStart"/>
-      <w:r>
-        <w:t>divs</w:t>
-      </w:r>
-      <w:proofErr w:type="spellEnd"/>
-      <w:r>
-        <w:t xml:space="preserve"> mesmo...</w:t>
+        <w:t>Pintando os elementos selecionados. Serve pra listas ou pra divs mesmo...</w:t>
       </w:r>
       <w:r>
         <w:rPr>
@@ -3166,11 +2095,10 @@
           <w:kern w:val="0"/>
           <w:sz w:val="23"/>
           <w:szCs w:val="23"/>
-          <w:lang w:eastAsia="pt-BR"/>
-          <w14:ligatures w14:val="none"/>
-        </w:rPr>
-      </w:pPr>
-      <w:proofErr w:type="gramStart"/>
+          <w:lang w:val="en-US" w:eastAsia="pt-BR"/>
+          <w14:ligatures w14:val="none"/>
+        </w:rPr>
+      </w:pPr>
       <w:r>
         <w:rPr>
           <w:rFonts w:ascii="Consolas" w:eastAsia="Times New Roman" w:hAnsi="Consolas" w:cs="Times New Roman"/>
@@ -3178,37 +2106,23 @@
           <w:kern w:val="0"/>
           <w:sz w:val="23"/>
           <w:szCs w:val="23"/>
-          <w:lang w:eastAsia="pt-BR"/>
-          <w14:ligatures w14:val="none"/>
-        </w:rPr>
-        <w:t>.lista</w:t>
-      </w:r>
-      <w:proofErr w:type="gramEnd"/>
-      <w:r>
-        <w:rPr>
-          <w:rFonts w:ascii="Consolas" w:eastAsia="Times New Roman" w:hAnsi="Consolas" w:cs="Times New Roman"/>
-          <w:color w:val="FFDD44"/>
-          <w:kern w:val="0"/>
-          <w:sz w:val="23"/>
-          <w:szCs w:val="23"/>
-          <w:lang w:eastAsia="pt-BR"/>
-          <w14:ligatures w14:val="none"/>
-        </w:rPr>
-        <w:t>-1</w:t>
-      </w:r>
-      <w:r>
-        <w:rPr>
-          <w:rFonts w:ascii="Consolas" w:eastAsia="Times New Roman" w:hAnsi="Consolas" w:cs="Times New Roman"/>
-          <w:color w:val="BBBBCC"/>
-          <w:kern w:val="0"/>
-          <w:sz w:val="23"/>
-          <w:szCs w:val="23"/>
-          <w:lang w:eastAsia="pt-BR"/>
+          <w:lang w:val="en-US" w:eastAsia="pt-BR"/>
+          <w14:ligatures w14:val="none"/>
+        </w:rPr>
+        <w:t>.lista-1</w:t>
+      </w:r>
+      <w:r>
+        <w:rPr>
+          <w:rFonts w:ascii="Consolas" w:eastAsia="Times New Roman" w:hAnsi="Consolas" w:cs="Times New Roman"/>
+          <w:color w:val="BBBBCC"/>
+          <w:kern w:val="0"/>
+          <w:sz w:val="23"/>
+          <w:szCs w:val="23"/>
+          <w:lang w:val="en-US" w:eastAsia="pt-BR"/>
           <w14:ligatures w14:val="none"/>
         </w:rPr>
         <w:t> </w:t>
       </w:r>
-      <w:proofErr w:type="spellStart"/>
       <w:r>
         <w:rPr>
           <w:rFonts w:ascii="Consolas" w:eastAsia="Times New Roman" w:hAnsi="Consolas" w:cs="Times New Roman"/>
@@ -3216,7 +2130,7 @@
           <w:kern w:val="0"/>
           <w:sz w:val="23"/>
           <w:szCs w:val="23"/>
-          <w:lang w:eastAsia="pt-BR"/>
+          <w:lang w:val="en-US" w:eastAsia="pt-BR"/>
           <w14:ligatures w14:val="none"/>
         </w:rPr>
         <w:t>li</w:t>
@@ -3228,7 +2142,7 @@
           <w:kern w:val="0"/>
           <w:sz w:val="23"/>
           <w:szCs w:val="23"/>
-          <w:lang w:eastAsia="pt-BR"/>
+          <w:lang w:val="en-US" w:eastAsia="pt-BR"/>
           <w14:ligatures w14:val="none"/>
         </w:rPr>
         <w:t>:</w:t>
@@ -3242,20 +2156,19 @@
           <w:kern w:val="0"/>
           <w:sz w:val="23"/>
           <w:szCs w:val="23"/>
-          <w:lang w:eastAsia="pt-BR"/>
+          <w:lang w:val="en-US" w:eastAsia="pt-BR"/>
           <w14:ligatures w14:val="none"/>
         </w:rPr>
         <w:t>first-child</w:t>
       </w:r>
-      <w:proofErr w:type="spellEnd"/>
-      <w:r>
-        <w:rPr>
-          <w:rFonts w:ascii="Consolas" w:eastAsia="Times New Roman" w:hAnsi="Consolas" w:cs="Times New Roman"/>
-          <w:color w:val="BBBBCC"/>
-          <w:kern w:val="0"/>
-          <w:sz w:val="23"/>
-          <w:szCs w:val="23"/>
-          <w:lang w:eastAsia="pt-BR"/>
+      <w:r>
+        <w:rPr>
+          <w:rFonts w:ascii="Consolas" w:eastAsia="Times New Roman" w:hAnsi="Consolas" w:cs="Times New Roman"/>
+          <w:color w:val="BBBBCC"/>
+          <w:kern w:val="0"/>
+          <w:sz w:val="23"/>
+          <w:szCs w:val="23"/>
+          <w:lang w:val="en-US" w:eastAsia="pt-BR"/>
           <w14:ligatures w14:val="none"/>
         </w:rPr>
         <w:t> </w:t>
@@ -3267,7 +2180,7 @@
           <w:kern w:val="0"/>
           <w:sz w:val="23"/>
           <w:szCs w:val="23"/>
-          <w:lang w:eastAsia="pt-BR"/>
+          <w:lang w:val="en-US" w:eastAsia="pt-BR"/>
           <w14:ligatures w14:val="none"/>
         </w:rPr>
         <w:t>{</w:t>
@@ -3294,7 +2207,7 @@
           <w:kern w:val="0"/>
           <w:sz w:val="23"/>
           <w:szCs w:val="23"/>
-          <w:lang w:eastAsia="pt-BR"/>
+          <w:lang w:val="en-US" w:eastAsia="pt-BR"/>
           <w14:ligatures w14:val="none"/>
         </w:rPr>
         <w:t>  </w:t>
@@ -3346,7 +2259,7 @@
           <w:kern w:val="0"/>
           <w:sz w:val="23"/>
           <w:szCs w:val="23"/>
-          <w:lang w:val="en-US" w:eastAsia="pt-BR"/>
+          <w:lang w:eastAsia="pt-BR"/>
           <w14:ligatures w14:val="none"/>
         </w:rPr>
       </w:pPr>
@@ -3358,66 +2271,10 @@
           <w:sz w:val="23"/>
           <w:szCs w:val="23"/>
           <w:highlight w:val="yellow"/>
-          <w:lang w:val="en-US" w:eastAsia="pt-BR"/>
-          <w14:ligatures w14:val="none"/>
-        </w:rPr>
-        <w:t>/* </w:t>
-      </w:r>
-      <w:proofErr w:type="spellStart"/>
-      <w:r>
-        <w:rPr>
-          <w:rFonts w:ascii="Consolas" w:eastAsia="Times New Roman" w:hAnsi="Consolas" w:cs="Times New Roman"/>
-          <w:color w:val="888899"/>
-          <w:kern w:val="0"/>
-          <w:sz w:val="23"/>
-          <w:szCs w:val="23"/>
-          <w:highlight w:val="yellow"/>
-          <w:lang w:val="en-US" w:eastAsia="pt-BR"/>
-          <w14:ligatures w14:val="none"/>
-        </w:rPr>
-        <w:t>último</w:t>
-      </w:r>
-      <w:proofErr w:type="spellEnd"/>
-      <w:r>
-        <w:rPr>
-          <w:rFonts w:ascii="Consolas" w:eastAsia="Times New Roman" w:hAnsi="Consolas" w:cs="Times New Roman"/>
-          <w:color w:val="888899"/>
-          <w:kern w:val="0"/>
-          <w:sz w:val="23"/>
-          <w:szCs w:val="23"/>
-          <w:highlight w:val="yellow"/>
-          <w:lang w:val="en-US" w:eastAsia="pt-BR"/>
-          <w14:ligatures w14:val="none"/>
-        </w:rPr>
-        <w:t> </w:t>
-      </w:r>
-      <w:proofErr w:type="spellStart"/>
-      <w:r>
-        <w:rPr>
-          <w:rFonts w:ascii="Consolas" w:eastAsia="Times New Roman" w:hAnsi="Consolas" w:cs="Times New Roman"/>
-          <w:color w:val="888899"/>
-          <w:kern w:val="0"/>
-          <w:sz w:val="23"/>
-          <w:szCs w:val="23"/>
-          <w:highlight w:val="yellow"/>
-          <w:lang w:val="en-US" w:eastAsia="pt-BR"/>
-          <w14:ligatures w14:val="none"/>
-        </w:rPr>
-        <w:t>elemento</w:t>
-      </w:r>
-      <w:proofErr w:type="spellEnd"/>
-      <w:r>
-        <w:rPr>
-          <w:rFonts w:ascii="Consolas" w:eastAsia="Times New Roman" w:hAnsi="Consolas" w:cs="Times New Roman"/>
-          <w:color w:val="888899"/>
-          <w:kern w:val="0"/>
-          <w:sz w:val="23"/>
-          <w:szCs w:val="23"/>
-          <w:highlight w:val="yellow"/>
-          <w:lang w:val="en-US" w:eastAsia="pt-BR"/>
-          <w14:ligatures w14:val="none"/>
-        </w:rPr>
-        <w:t> */</w:t>
+          <w:lang w:eastAsia="pt-BR"/>
+          <w14:ligatures w14:val="none"/>
+        </w:rPr>
+        <w:t>/* último elemento */</w:t>
       </w:r>
     </w:p>
     <w:p>
@@ -3430,11 +2287,10 @@
           <w:kern w:val="0"/>
           <w:sz w:val="23"/>
           <w:szCs w:val="23"/>
-          <w:lang w:val="en-US" w:eastAsia="pt-BR"/>
-          <w14:ligatures w14:val="none"/>
-        </w:rPr>
-      </w:pPr>
-      <w:proofErr w:type="gramStart"/>
+          <w:lang w:eastAsia="pt-BR"/>
+          <w14:ligatures w14:val="none"/>
+        </w:rPr>
+      </w:pPr>
       <w:r>
         <w:rPr>
           <w:rFonts w:ascii="Consolas" w:eastAsia="Times New Roman" w:hAnsi="Consolas" w:cs="Times New Roman"/>
@@ -3442,37 +2298,23 @@
           <w:kern w:val="0"/>
           <w:sz w:val="23"/>
           <w:szCs w:val="23"/>
-          <w:lang w:val="en-US" w:eastAsia="pt-BR"/>
-          <w14:ligatures w14:val="none"/>
-        </w:rPr>
-        <w:t>.lista</w:t>
-      </w:r>
-      <w:proofErr w:type="gramEnd"/>
-      <w:r>
-        <w:rPr>
-          <w:rFonts w:ascii="Consolas" w:eastAsia="Times New Roman" w:hAnsi="Consolas" w:cs="Times New Roman"/>
-          <w:color w:val="FFDD44"/>
-          <w:kern w:val="0"/>
-          <w:sz w:val="23"/>
-          <w:szCs w:val="23"/>
-          <w:lang w:val="en-US" w:eastAsia="pt-BR"/>
-          <w14:ligatures w14:val="none"/>
-        </w:rPr>
-        <w:t>-1</w:t>
-      </w:r>
-      <w:r>
-        <w:rPr>
-          <w:rFonts w:ascii="Consolas" w:eastAsia="Times New Roman" w:hAnsi="Consolas" w:cs="Times New Roman"/>
-          <w:color w:val="BBBBCC"/>
-          <w:kern w:val="0"/>
-          <w:sz w:val="23"/>
-          <w:szCs w:val="23"/>
-          <w:lang w:val="en-US" w:eastAsia="pt-BR"/>
+          <w:lang w:eastAsia="pt-BR"/>
+          <w14:ligatures w14:val="none"/>
+        </w:rPr>
+        <w:t>.lista-1</w:t>
+      </w:r>
+      <w:r>
+        <w:rPr>
+          <w:rFonts w:ascii="Consolas" w:eastAsia="Times New Roman" w:hAnsi="Consolas" w:cs="Times New Roman"/>
+          <w:color w:val="BBBBCC"/>
+          <w:kern w:val="0"/>
+          <w:sz w:val="23"/>
+          <w:szCs w:val="23"/>
+          <w:lang w:eastAsia="pt-BR"/>
           <w14:ligatures w14:val="none"/>
         </w:rPr>
         <w:t> </w:t>
       </w:r>
-      <w:proofErr w:type="spellStart"/>
       <w:r>
         <w:rPr>
           <w:rFonts w:ascii="Consolas" w:eastAsia="Times New Roman" w:hAnsi="Consolas" w:cs="Times New Roman"/>
@@ -3480,7 +2322,7 @@
           <w:kern w:val="0"/>
           <w:sz w:val="23"/>
           <w:szCs w:val="23"/>
-          <w:lang w:val="en-US" w:eastAsia="pt-BR"/>
+          <w:lang w:eastAsia="pt-BR"/>
           <w14:ligatures w14:val="none"/>
         </w:rPr>
         <w:t>li</w:t>
@@ -3492,7 +2334,7 @@
           <w:kern w:val="0"/>
           <w:sz w:val="23"/>
           <w:szCs w:val="23"/>
-          <w:lang w:val="en-US" w:eastAsia="pt-BR"/>
+          <w:lang w:eastAsia="pt-BR"/>
           <w14:ligatures w14:val="none"/>
         </w:rPr>
         <w:t>:</w:t>
@@ -3506,20 +2348,19 @@
           <w:kern w:val="0"/>
           <w:sz w:val="23"/>
           <w:szCs w:val="23"/>
-          <w:lang w:val="en-US" w:eastAsia="pt-BR"/>
+          <w:lang w:eastAsia="pt-BR"/>
           <w14:ligatures w14:val="none"/>
         </w:rPr>
         <w:t>last-child</w:t>
       </w:r>
-      <w:proofErr w:type="spellEnd"/>
-      <w:r>
-        <w:rPr>
-          <w:rFonts w:ascii="Consolas" w:eastAsia="Times New Roman" w:hAnsi="Consolas" w:cs="Times New Roman"/>
-          <w:color w:val="BBBBCC"/>
-          <w:kern w:val="0"/>
-          <w:sz w:val="23"/>
-          <w:szCs w:val="23"/>
-          <w:lang w:val="en-US" w:eastAsia="pt-BR"/>
+      <w:r>
+        <w:rPr>
+          <w:rFonts w:ascii="Consolas" w:eastAsia="Times New Roman" w:hAnsi="Consolas" w:cs="Times New Roman"/>
+          <w:color w:val="BBBBCC"/>
+          <w:kern w:val="0"/>
+          <w:sz w:val="23"/>
+          <w:szCs w:val="23"/>
+          <w:lang w:eastAsia="pt-BR"/>
           <w14:ligatures w14:val="none"/>
         </w:rPr>
         <w:t> </w:t>
@@ -3531,7 +2372,7 @@
           <w:kern w:val="0"/>
           <w:sz w:val="23"/>
           <w:szCs w:val="23"/>
-          <w:lang w:val="en-US" w:eastAsia="pt-BR"/>
+          <w:lang w:eastAsia="pt-BR"/>
           <w14:ligatures w14:val="none"/>
         </w:rPr>
         <w:t>{</w:t>
@@ -3558,7 +2399,7 @@
           <w:kern w:val="0"/>
           <w:sz w:val="23"/>
           <w:szCs w:val="23"/>
-          <w:lang w:val="en-US" w:eastAsia="pt-BR"/>
+          <w:lang w:eastAsia="pt-BR"/>
           <w14:ligatures w14:val="none"/>
         </w:rPr>
         <w:t>  </w:t>
@@ -3625,91 +2466,7 @@
           <w:lang w:eastAsia="pt-BR"/>
           <w14:ligatures w14:val="none"/>
         </w:rPr>
-        <w:t>/* terceiro </w:t>
-      </w:r>
-      <w:proofErr w:type="spellStart"/>
-      <w:r>
-        <w:rPr>
-          <w:rFonts w:ascii="Consolas" w:eastAsia="Times New Roman" w:hAnsi="Consolas" w:cs="Times New Roman"/>
-          <w:color w:val="888899"/>
-          <w:kern w:val="0"/>
-          <w:sz w:val="23"/>
-          <w:szCs w:val="23"/>
-          <w:highlight w:val="yellow"/>
-          <w:lang w:eastAsia="pt-BR"/>
-          <w14:ligatures w14:val="none"/>
-        </w:rPr>
-        <w:t>element</w:t>
-      </w:r>
-      <w:proofErr w:type="spellEnd"/>
-      <w:r>
-        <w:rPr>
-          <w:rFonts w:ascii="Consolas" w:eastAsia="Times New Roman" w:hAnsi="Consolas" w:cs="Times New Roman"/>
-          <w:color w:val="888899"/>
-          <w:kern w:val="0"/>
-          <w:sz w:val="23"/>
-          <w:szCs w:val="23"/>
-          <w:highlight w:val="yellow"/>
-          <w:lang w:eastAsia="pt-BR"/>
-          <w14:ligatures w14:val="none"/>
-        </w:rPr>
-        <w:t xml:space="preserve">, ou o </w:t>
-      </w:r>
-      <w:proofErr w:type="spellStart"/>
-      <w:r>
-        <w:rPr>
-          <w:rFonts w:ascii="Consolas" w:eastAsia="Times New Roman" w:hAnsi="Consolas" w:cs="Times New Roman"/>
-          <w:color w:val="888899"/>
-          <w:kern w:val="0"/>
-          <w:sz w:val="23"/>
-          <w:szCs w:val="23"/>
-          <w:highlight w:val="yellow"/>
-          <w:lang w:eastAsia="pt-BR"/>
-          <w14:ligatures w14:val="none"/>
-        </w:rPr>
-        <w:t>element</w:t>
-      </w:r>
-      <w:proofErr w:type="spellEnd"/>
-      <w:r>
-        <w:rPr>
-          <w:rFonts w:ascii="Consolas" w:eastAsia="Times New Roman" w:hAnsi="Consolas" w:cs="Times New Roman"/>
-          <w:color w:val="888899"/>
-          <w:kern w:val="0"/>
-          <w:sz w:val="23"/>
-          <w:szCs w:val="23"/>
-          <w:highlight w:val="yellow"/>
-          <w:lang w:eastAsia="pt-BR"/>
-          <w14:ligatures w14:val="none"/>
-        </w:rPr>
-        <w:t xml:space="preserve"> do </w:t>
-      </w:r>
-      <w:proofErr w:type="spellStart"/>
-      <w:r>
-        <w:rPr>
-          <w:rFonts w:ascii="Consolas" w:eastAsia="Times New Roman" w:hAnsi="Consolas" w:cs="Times New Roman"/>
-          <w:color w:val="888899"/>
-          <w:kern w:val="0"/>
-          <w:sz w:val="23"/>
-          <w:szCs w:val="23"/>
-          <w:highlight w:val="yellow"/>
-          <w:lang w:eastAsia="pt-BR"/>
-          <w14:ligatures w14:val="none"/>
-        </w:rPr>
-        <w:t>numero</w:t>
-      </w:r>
-      <w:proofErr w:type="spellEnd"/>
-      <w:r>
-        <w:rPr>
-          <w:rFonts w:ascii="Consolas" w:eastAsia="Times New Roman" w:hAnsi="Consolas" w:cs="Times New Roman"/>
-          <w:color w:val="888899"/>
-          <w:kern w:val="0"/>
-          <w:sz w:val="23"/>
-          <w:szCs w:val="23"/>
-          <w:highlight w:val="yellow"/>
-          <w:lang w:eastAsia="pt-BR"/>
-          <w14:ligatures w14:val="none"/>
-        </w:rPr>
-        <w:t xml:space="preserve"> que eu colocar*/</w:t>
+        <w:t>/* terceiro element, ou o element do numero que eu colocar*/</w:t>
       </w:r>
     </w:p>
     <w:p>
@@ -3726,7 +2483,6 @@
           <w14:ligatures w14:val="none"/>
         </w:rPr>
       </w:pPr>
-      <w:proofErr w:type="gramStart"/>
       <w:r>
         <w:rPr>
           <w:rFonts w:ascii="Consolas" w:eastAsia="Times New Roman" w:hAnsi="Consolas" w:cs="Times New Roman"/>
@@ -3737,20 +2493,7 @@
           <w:lang w:val="en-US" w:eastAsia="pt-BR"/>
           <w14:ligatures w14:val="none"/>
         </w:rPr>
-        <w:t>.lista</w:t>
-      </w:r>
-      <w:proofErr w:type="gramEnd"/>
-      <w:r>
-        <w:rPr>
-          <w:rFonts w:ascii="Consolas" w:eastAsia="Times New Roman" w:hAnsi="Consolas" w:cs="Times New Roman"/>
-          <w:color w:val="FFDD44"/>
-          <w:kern w:val="0"/>
-          <w:sz w:val="23"/>
-          <w:szCs w:val="23"/>
-          <w:lang w:val="en-US" w:eastAsia="pt-BR"/>
-          <w14:ligatures w14:val="none"/>
-        </w:rPr>
-        <w:t>-1</w:t>
+        <w:t>.lista-1</w:t>
       </w:r>
       <w:r>
         <w:rPr>
@@ -3764,7 +2507,6 @@
         </w:rPr>
         <w:t> </w:t>
       </w:r>
-      <w:proofErr w:type="spellStart"/>
       <w:r>
         <w:rPr>
           <w:rFonts w:ascii="Consolas" w:eastAsia="Times New Roman" w:hAnsi="Consolas" w:cs="Times New Roman"/>
@@ -3803,7 +2545,6 @@
         </w:rPr>
         <w:t>nth-child</w:t>
       </w:r>
-      <w:proofErr w:type="spellEnd"/>
       <w:r>
         <w:rPr>
           <w:rFonts w:ascii="Consolas" w:eastAsia="Times New Roman" w:hAnsi="Consolas" w:cs="Times New Roman"/>
@@ -3941,63 +2682,7 @@
           <w:lang w:val="en-US" w:eastAsia="pt-BR"/>
           <w14:ligatures w14:val="none"/>
         </w:rPr>
-        <w:t>/* </w:t>
-      </w:r>
-      <w:proofErr w:type="spellStart"/>
-      <w:r>
-        <w:rPr>
-          <w:rFonts w:ascii="Consolas" w:eastAsia="Times New Roman" w:hAnsi="Consolas" w:cs="Times New Roman"/>
-          <w:color w:val="888899"/>
-          <w:kern w:val="0"/>
-          <w:sz w:val="23"/>
-          <w:szCs w:val="23"/>
-          <w:highlight w:val="yellow"/>
-          <w:lang w:val="en-US" w:eastAsia="pt-BR"/>
-          <w14:ligatures w14:val="none"/>
-        </w:rPr>
-        <w:t>elementos</w:t>
-      </w:r>
-      <w:proofErr w:type="spellEnd"/>
-      <w:r>
-        <w:rPr>
-          <w:rFonts w:ascii="Consolas" w:eastAsia="Times New Roman" w:hAnsi="Consolas" w:cs="Times New Roman"/>
-          <w:color w:val="888899"/>
-          <w:kern w:val="0"/>
-          <w:sz w:val="23"/>
-          <w:szCs w:val="23"/>
-          <w:highlight w:val="yellow"/>
-          <w:lang w:val="en-US" w:eastAsia="pt-BR"/>
-          <w14:ligatures w14:val="none"/>
-        </w:rPr>
-        <w:t> </w:t>
-      </w:r>
-      <w:proofErr w:type="spellStart"/>
-      <w:r>
-        <w:rPr>
-          <w:rFonts w:ascii="Consolas" w:eastAsia="Times New Roman" w:hAnsi="Consolas" w:cs="Times New Roman"/>
-          <w:color w:val="888899"/>
-          <w:kern w:val="0"/>
-          <w:sz w:val="23"/>
-          <w:szCs w:val="23"/>
-          <w:highlight w:val="yellow"/>
-          <w:lang w:val="en-US" w:eastAsia="pt-BR"/>
-          <w14:ligatures w14:val="none"/>
-        </w:rPr>
-        <w:t>ímpares</w:t>
-      </w:r>
-      <w:proofErr w:type="spellEnd"/>
-      <w:r>
-        <w:rPr>
-          <w:rFonts w:ascii="Consolas" w:eastAsia="Times New Roman" w:hAnsi="Consolas" w:cs="Times New Roman"/>
-          <w:color w:val="888899"/>
-          <w:kern w:val="0"/>
-          <w:sz w:val="23"/>
-          <w:szCs w:val="23"/>
-          <w:highlight w:val="yellow"/>
-          <w:lang w:val="en-US" w:eastAsia="pt-BR"/>
-          <w14:ligatures w14:val="none"/>
-        </w:rPr>
-        <w:t> */</w:t>
+        <w:t>/* elementos ímpares */</w:t>
       </w:r>
     </w:p>
     <w:p>
@@ -4014,7 +2699,6 @@
           <w14:ligatures w14:val="none"/>
         </w:rPr>
       </w:pPr>
-      <w:proofErr w:type="gramStart"/>
       <w:r>
         <w:rPr>
           <w:rFonts w:ascii="Consolas" w:eastAsia="Times New Roman" w:hAnsi="Consolas" w:cs="Times New Roman"/>
@@ -4025,20 +2709,7 @@
           <w:lang w:val="en-US" w:eastAsia="pt-BR"/>
           <w14:ligatures w14:val="none"/>
         </w:rPr>
-        <w:t>.lista</w:t>
-      </w:r>
-      <w:proofErr w:type="gramEnd"/>
-      <w:r>
-        <w:rPr>
-          <w:rFonts w:ascii="Consolas" w:eastAsia="Times New Roman" w:hAnsi="Consolas" w:cs="Times New Roman"/>
-          <w:color w:val="FFDD44"/>
-          <w:kern w:val="0"/>
-          <w:sz w:val="23"/>
-          <w:szCs w:val="23"/>
-          <w:lang w:val="en-US" w:eastAsia="pt-BR"/>
-          <w14:ligatures w14:val="none"/>
-        </w:rPr>
-        <w:t>-2</w:t>
+        <w:t>.lista-2</w:t>
       </w:r>
       <w:r>
         <w:rPr>
@@ -4052,7 +2723,6 @@
         </w:rPr>
         <w:t> </w:t>
       </w:r>
-      <w:proofErr w:type="spellStart"/>
       <w:r>
         <w:rPr>
           <w:rFonts w:ascii="Consolas" w:eastAsia="Times New Roman" w:hAnsi="Consolas" w:cs="Times New Roman"/>
@@ -4091,7 +2761,6 @@
         </w:rPr>
         <w:t>nth-child</w:t>
       </w:r>
-      <w:proofErr w:type="spellEnd"/>
       <w:r>
         <w:rPr>
           <w:rFonts w:ascii="Consolas" w:eastAsia="Times New Roman" w:hAnsi="Consolas" w:cs="Times New Roman"/>
@@ -4217,35 +2886,7 @@
           <w:lang w:val="en-US" w:eastAsia="pt-BR"/>
           <w14:ligatures w14:val="none"/>
         </w:rPr>
-        <w:t>/* </w:t>
-      </w:r>
-      <w:proofErr w:type="spellStart"/>
-      <w:r>
-        <w:rPr>
-          <w:rFonts w:ascii="Consolas" w:eastAsia="Times New Roman" w:hAnsi="Consolas" w:cs="Times New Roman"/>
-          <w:color w:val="888899"/>
-          <w:kern w:val="0"/>
-          <w:sz w:val="23"/>
-          <w:szCs w:val="23"/>
-          <w:highlight w:val="yellow"/>
-          <w:lang w:val="en-US" w:eastAsia="pt-BR"/>
-          <w14:ligatures w14:val="none"/>
-        </w:rPr>
-        <w:t>elementos</w:t>
-      </w:r>
-      <w:proofErr w:type="spellEnd"/>
-      <w:r>
-        <w:rPr>
-          <w:rFonts w:ascii="Consolas" w:eastAsia="Times New Roman" w:hAnsi="Consolas" w:cs="Times New Roman"/>
-          <w:color w:val="888899"/>
-          <w:kern w:val="0"/>
-          <w:sz w:val="23"/>
-          <w:szCs w:val="23"/>
-          <w:highlight w:val="yellow"/>
-          <w:lang w:val="en-US" w:eastAsia="pt-BR"/>
-          <w14:ligatures w14:val="none"/>
-        </w:rPr>
-        <w:t> pares */</w:t>
+        <w:t>/* elementos pares */</w:t>
       </w:r>
     </w:p>
     <w:p>
@@ -4262,7 +2903,6 @@
           <w14:ligatures w14:val="none"/>
         </w:rPr>
       </w:pPr>
-      <w:proofErr w:type="gramStart"/>
       <w:r>
         <w:rPr>
           <w:rFonts w:ascii="Consolas" w:eastAsia="Times New Roman" w:hAnsi="Consolas" w:cs="Times New Roman"/>
@@ -4273,20 +2913,7 @@
           <w:lang w:val="en-US" w:eastAsia="pt-BR"/>
           <w14:ligatures w14:val="none"/>
         </w:rPr>
-        <w:t>.lista</w:t>
-      </w:r>
-      <w:proofErr w:type="gramEnd"/>
-      <w:r>
-        <w:rPr>
-          <w:rFonts w:ascii="Consolas" w:eastAsia="Times New Roman" w:hAnsi="Consolas" w:cs="Times New Roman"/>
-          <w:color w:val="FFDD44"/>
-          <w:kern w:val="0"/>
-          <w:sz w:val="23"/>
-          <w:szCs w:val="23"/>
-          <w:lang w:val="en-US" w:eastAsia="pt-BR"/>
-          <w14:ligatures w14:val="none"/>
-        </w:rPr>
-        <w:t>-2</w:t>
+        <w:t>.lista-2</w:t>
       </w:r>
       <w:r>
         <w:rPr>
@@ -4300,7 +2927,6 @@
         </w:rPr>
         <w:t> </w:t>
       </w:r>
-      <w:proofErr w:type="spellStart"/>
       <w:r>
         <w:rPr>
           <w:rFonts w:ascii="Consolas" w:eastAsia="Times New Roman" w:hAnsi="Consolas" w:cs="Times New Roman"/>
@@ -4339,7 +2965,6 @@
         </w:rPr>
         <w:t>nth-child</w:t>
       </w:r>
-      <w:proofErr w:type="spellEnd"/>
       <w:r>
         <w:rPr>
           <w:rFonts w:ascii="Consolas" w:eastAsia="Times New Roman" w:hAnsi="Consolas" w:cs="Times New Roman"/>
@@ -4712,17 +3337,8 @@
           <w:rFonts w:ascii="Arial" w:hAnsi="Arial" w:cs="Arial"/>
           <w:color w:val="000000"/>
         </w:rPr>
-        <w:t>:</w:t>
-      </w:r>
-      <w:proofErr w:type="spellStart"/>
-      <w:r>
-        <w:rPr>
-          <w:rFonts w:ascii="Arial" w:hAnsi="Arial" w:cs="Arial"/>
-          <w:color w:val="000000"/>
-        </w:rPr>
-        <w:t>not</w:t>
-      </w:r>
-      <w:proofErr w:type="spellEnd"/>
+        <w:t>:not</w:t>
+      </w:r>
     </w:p>
     <w:p>
       <w:pPr>
@@ -4741,25 +3357,7 @@
           <w:sz w:val="27"/>
           <w:szCs w:val="27"/>
         </w:rPr>
-        <w:t>O :</w:t>
-      </w:r>
-      <w:proofErr w:type="spellStart"/>
-      <w:r>
-        <w:rPr>
-          <w:rFonts w:ascii="Arial" w:hAnsi="Arial" w:cs="Arial"/>
-          <w:sz w:val="27"/>
-          <w:szCs w:val="27"/>
-        </w:rPr>
-        <w:t>not</w:t>
-      </w:r>
-      <w:proofErr w:type="spellEnd"/>
-      <w:r>
-        <w:rPr>
-          <w:rFonts w:ascii="Arial" w:hAnsi="Arial" w:cs="Arial"/>
-          <w:sz w:val="27"/>
-          <w:szCs w:val="27"/>
-        </w:rPr>
-        <w:t xml:space="preserve"> nega a seleção de um elemento específico.</w:t>
+        <w:t>O :not nega a seleção de um elemento específico.</w:t>
       </w:r>
     </w:p>
     <w:p>
@@ -4818,59 +3416,7 @@
           <w14:ligatures w14:val="none"/>
         </w:rPr>
         <w:lastRenderedPageBreak/>
-        <w:t>/* </w:t>
-      </w:r>
-      <w:proofErr w:type="spellStart"/>
-      <w:r>
-        <w:rPr>
-          <w:rFonts w:ascii="Consolas" w:eastAsia="Times New Roman" w:hAnsi="Consolas" w:cs="Times New Roman"/>
-          <w:color w:val="888899"/>
-          <w:kern w:val="0"/>
-          <w:sz w:val="23"/>
-          <w:szCs w:val="23"/>
-          <w:lang w:val="en-US" w:eastAsia="pt-BR"/>
-          <w14:ligatures w14:val="none"/>
-        </w:rPr>
-        <w:t>todos</w:t>
-      </w:r>
-      <w:proofErr w:type="spellEnd"/>
-      <w:r>
-        <w:rPr>
-          <w:rFonts w:ascii="Consolas" w:eastAsia="Times New Roman" w:hAnsi="Consolas" w:cs="Times New Roman"/>
-          <w:color w:val="888899"/>
-          <w:kern w:val="0"/>
-          <w:sz w:val="23"/>
-          <w:szCs w:val="23"/>
-          <w:lang w:val="en-US" w:eastAsia="pt-BR"/>
-          <w14:ligatures w14:val="none"/>
-        </w:rPr>
-        <w:t> </w:t>
-      </w:r>
-      <w:proofErr w:type="spellStart"/>
-      <w:r>
-        <w:rPr>
-          <w:rFonts w:ascii="Consolas" w:eastAsia="Times New Roman" w:hAnsi="Consolas" w:cs="Times New Roman"/>
-          <w:color w:val="888899"/>
-          <w:kern w:val="0"/>
-          <w:sz w:val="23"/>
-          <w:szCs w:val="23"/>
-          <w:lang w:val="en-US" w:eastAsia="pt-BR"/>
-          <w14:ligatures w14:val="none"/>
-        </w:rPr>
-        <w:t>menos</w:t>
-      </w:r>
-      <w:proofErr w:type="spellEnd"/>
-      <w:r>
-        <w:rPr>
-          <w:rFonts w:ascii="Consolas" w:eastAsia="Times New Roman" w:hAnsi="Consolas" w:cs="Times New Roman"/>
-          <w:color w:val="888899"/>
-          <w:kern w:val="0"/>
-          <w:sz w:val="23"/>
-          <w:szCs w:val="23"/>
-          <w:lang w:val="en-US" w:eastAsia="pt-BR"/>
-          <w14:ligatures w14:val="none"/>
-        </w:rPr>
-        <w:t> first-child e last-child */</w:t>
+        <w:t>/* todos menos first-child e last-child */</w:t>
       </w:r>
     </w:p>
     <w:p>
@@ -4887,7 +3433,6 @@
           <w14:ligatures w14:val="none"/>
         </w:rPr>
       </w:pPr>
-      <w:proofErr w:type="spellStart"/>
       <w:r>
         <w:rPr>
           <w:rFonts w:ascii="Consolas" w:eastAsia="Times New Roman" w:hAnsi="Consolas" w:cs="Times New Roman"/>
@@ -4900,7 +3445,6 @@
         </w:rPr>
         <w:t>ol</w:t>
       </w:r>
-      <w:proofErr w:type="spellEnd"/>
       <w:r>
         <w:rPr>
           <w:rFonts w:ascii="Consolas" w:eastAsia="Times New Roman" w:hAnsi="Consolas" w:cs="Times New Roman"/>
@@ -4913,8 +3457,6 @@
         </w:rPr>
         <w:t> </w:t>
       </w:r>
-      <w:proofErr w:type="spellStart"/>
-      <w:proofErr w:type="gramStart"/>
       <w:r>
         <w:rPr>
           <w:rFonts w:ascii="Consolas" w:eastAsia="Times New Roman" w:hAnsi="Consolas" w:cs="Times New Roman"/>
@@ -4953,8 +3495,6 @@
         </w:rPr>
         <w:t>not</w:t>
       </w:r>
-      <w:proofErr w:type="spellEnd"/>
-      <w:proofErr w:type="gramEnd"/>
       <w:r>
         <w:rPr>
           <w:rFonts w:ascii="Consolas" w:eastAsia="Times New Roman" w:hAnsi="Consolas" w:cs="Times New Roman"/>
@@ -5131,33 +3671,7 @@
           <w:lang w:eastAsia="pt-BR"/>
           <w14:ligatures w14:val="none"/>
         </w:rPr>
-        <w:t>/* todos h2's dentro de section, menos o que tiver a </w:t>
-      </w:r>
-      <w:proofErr w:type="gramStart"/>
-      <w:r>
-        <w:rPr>
-          <w:rFonts w:ascii="Consolas" w:eastAsia="Times New Roman" w:hAnsi="Consolas" w:cs="Times New Roman"/>
-          <w:color w:val="888899"/>
-          <w:kern w:val="0"/>
-          <w:sz w:val="23"/>
-          <w:szCs w:val="23"/>
-          <w:lang w:eastAsia="pt-BR"/>
-          <w14:ligatures w14:val="none"/>
-        </w:rPr>
-        <w:t>classe .contato</w:t>
-      </w:r>
-      <w:proofErr w:type="gramEnd"/>
-      <w:r>
-        <w:rPr>
-          <w:rFonts w:ascii="Consolas" w:eastAsia="Times New Roman" w:hAnsi="Consolas" w:cs="Times New Roman"/>
-          <w:color w:val="888899"/>
-          <w:kern w:val="0"/>
-          <w:sz w:val="23"/>
-          <w:szCs w:val="23"/>
-          <w:lang w:eastAsia="pt-BR"/>
-          <w14:ligatures w14:val="none"/>
-        </w:rPr>
-        <w:t> */</w:t>
+        <w:t>/* todos h2's dentro de section, menos o que tiver a classe .contato */</w:t>
       </w:r>
     </w:p>
     <w:p>
@@ -5208,20 +3722,7 @@
           <w:lang w:val="en-US" w:eastAsia="pt-BR"/>
           <w14:ligatures w14:val="none"/>
         </w:rPr>
-        <w:t>h</w:t>
-      </w:r>
-      <w:proofErr w:type="gramStart"/>
-      <w:r>
-        <w:rPr>
-          <w:rFonts w:ascii="Consolas" w:eastAsia="Times New Roman" w:hAnsi="Consolas" w:cs="Times New Roman"/>
-          <w:color w:val="BBA0FF"/>
-          <w:kern w:val="0"/>
-          <w:sz w:val="23"/>
-          <w:szCs w:val="23"/>
-          <w:lang w:val="en-US" w:eastAsia="pt-BR"/>
-          <w14:ligatures w14:val="none"/>
-        </w:rPr>
-        <w:t>2</w:t>
+        <w:t>h2</w:t>
       </w:r>
       <w:r>
         <w:rPr>
@@ -5249,7 +3750,6 @@
         </w:rPr>
         <w:t>not</w:t>
       </w:r>
-      <w:proofErr w:type="gramEnd"/>
       <w:r>
         <w:rPr>
           <w:rFonts w:ascii="Consolas" w:eastAsia="Times New Roman" w:hAnsi="Consolas" w:cs="Times New Roman"/>
@@ -5272,22 +3772,8 @@
           <w:lang w:val="en-US" w:eastAsia="pt-BR"/>
           <w14:ligatures w14:val="none"/>
         </w:rPr>
-        <w:t>.</w:t>
-      </w:r>
-      <w:proofErr w:type="spellStart"/>
-      <w:r>
-        <w:rPr>
-          <w:rFonts w:ascii="Consolas" w:eastAsia="Times New Roman" w:hAnsi="Consolas" w:cs="Times New Roman"/>
-          <w:color w:val="FFDD44"/>
-          <w:kern w:val="0"/>
-          <w:sz w:val="23"/>
-          <w:szCs w:val="23"/>
-          <w:lang w:val="en-US" w:eastAsia="pt-BR"/>
-          <w14:ligatures w14:val="none"/>
-        </w:rPr>
-        <w:t>contato</w:t>
-      </w:r>
-      <w:proofErr w:type="spellEnd"/>
+        <w:t>.contato</w:t>
+      </w:r>
       <w:r>
         <w:rPr>
           <w:rFonts w:ascii="Consolas" w:eastAsia="Times New Roman" w:hAnsi="Consolas" w:cs="Times New Roman"/>
@@ -5393,13 +3879,8 @@
       <w:pPr>
         <w:pStyle w:val="Ttulo"/>
       </w:pPr>
-      <w:proofErr w:type="spellStart"/>
-      <w:r>
-        <w:t>pseudo</w:t>
-      </w:r>
-      <w:proofErr w:type="spellEnd"/>
-      <w:r>
-        <w:t xml:space="preserve"> elementos</w:t>
+      <w:r>
+        <w:t>pseudo elementos</w:t>
       </w:r>
     </w:p>
     <w:p>
@@ -5416,51 +3897,7 @@
           <w:sz w:val="22"/>
           <w:szCs w:val="22"/>
         </w:rPr>
-        <w:t xml:space="preserve">Uso para estilizar meu </w:t>
-      </w:r>
-      <w:proofErr w:type="spellStart"/>
-      <w:r>
-        <w:rPr>
-          <w:rFonts w:ascii="Arial" w:hAnsi="Arial" w:cs="Arial"/>
-          <w:b/>
-          <w:bCs/>
-          <w:sz w:val="22"/>
-          <w:szCs w:val="22"/>
-        </w:rPr>
-        <w:t>html</w:t>
-      </w:r>
-      <w:proofErr w:type="spellEnd"/>
-      <w:r>
-        <w:rPr>
-          <w:rFonts w:ascii="Arial" w:hAnsi="Arial" w:cs="Arial"/>
-          <w:b/>
-          <w:bCs/>
-          <w:sz w:val="22"/>
-          <w:szCs w:val="22"/>
-        </w:rPr>
-        <w:t xml:space="preserve"> sem precisar criar uma </w:t>
-      </w:r>
-      <w:proofErr w:type="spellStart"/>
-      <w:r>
-        <w:rPr>
-          <w:rFonts w:ascii="Arial" w:hAnsi="Arial" w:cs="Arial"/>
-          <w:b/>
-          <w:bCs/>
-          <w:sz w:val="22"/>
-          <w:szCs w:val="22"/>
-        </w:rPr>
-        <w:t>div</w:t>
-      </w:r>
-      <w:proofErr w:type="spellEnd"/>
-      <w:r>
-        <w:rPr>
-          <w:rFonts w:ascii="Arial" w:hAnsi="Arial" w:cs="Arial"/>
-          <w:b/>
-          <w:bCs/>
-          <w:sz w:val="22"/>
-          <w:szCs w:val="22"/>
-        </w:rPr>
-        <w:t xml:space="preserve">. </w:t>
+        <w:t xml:space="preserve">Uso para estilizar meu html sem precisar criar uma div. </w:t>
       </w:r>
     </w:p>
     <w:p>
@@ -5479,7 +3916,6 @@
           <w:szCs w:val="22"/>
         </w:rPr>
       </w:pPr>
-      <w:proofErr w:type="gramStart"/>
       <w:r>
         <w:rPr>
           <w:b/>
@@ -5487,28 +3923,7 @@
           <w:sz w:val="22"/>
           <w:szCs w:val="22"/>
         </w:rPr>
-        <w:t>::</w:t>
-      </w:r>
-      <w:proofErr w:type="spellStart"/>
-      <w:proofErr w:type="gramEnd"/>
-      <w:r>
-        <w:rPr>
-          <w:b/>
-          <w:bCs/>
-          <w:sz w:val="22"/>
-          <w:szCs w:val="22"/>
-        </w:rPr>
-        <w:t>after</w:t>
-      </w:r>
-      <w:proofErr w:type="spellEnd"/>
-      <w:r>
-        <w:rPr>
-          <w:b/>
-          <w:bCs/>
-          <w:sz w:val="22"/>
-          <w:szCs w:val="22"/>
-        </w:rPr>
-        <w:t>-</w:t>
+        <w:t>::after-</w:t>
       </w:r>
       <w:r>
         <w:rPr>
@@ -5534,7 +3949,6 @@
           <w:szCs w:val="22"/>
         </w:rPr>
       </w:pPr>
-      <w:proofErr w:type="gramStart"/>
       <w:r>
         <w:rPr>
           <w:b/>
@@ -5544,8 +3958,6 @@
         </w:rPr>
         <w:t>::</w:t>
       </w:r>
-      <w:proofErr w:type="spellStart"/>
-      <w:proofErr w:type="gramEnd"/>
       <w:r>
         <w:rPr>
           <w:b/>
@@ -5553,17 +3965,7 @@
           <w:sz w:val="22"/>
           <w:szCs w:val="22"/>
         </w:rPr>
-        <w:t>before</w:t>
-      </w:r>
-      <w:proofErr w:type="spellEnd"/>
-      <w:r>
-        <w:rPr>
-          <w:b/>
-          <w:bCs/>
-          <w:sz w:val="22"/>
-          <w:szCs w:val="22"/>
-        </w:rPr>
-        <w:t xml:space="preserve">- </w:t>
+        <w:t xml:space="preserve">before- </w:t>
       </w:r>
       <w:r>
         <w:rPr>
@@ -5602,35 +4004,20 @@
           <w:lang w:eastAsia="pt-BR"/>
           <w14:ligatures w14:val="none"/>
         </w:rPr>
-        <w:t>h</w:t>
-      </w:r>
-      <w:proofErr w:type="gramStart"/>
-      <w:r>
-        <w:rPr>
-          <w:rFonts w:ascii="Consolas" w:eastAsia="Times New Roman" w:hAnsi="Consolas" w:cs="Times New Roman"/>
-          <w:color w:val="BBA0FF"/>
+        <w:t>h1</w:t>
+      </w:r>
+      <w:r>
+        <w:rPr>
+          <w:rFonts w:ascii="Consolas" w:eastAsia="Times New Roman" w:hAnsi="Consolas" w:cs="Times New Roman"/>
+          <w:color w:val="BBBBCC"/>
           <w:kern w:val="0"/>
           <w:sz w:val="23"/>
           <w:szCs w:val="23"/>
           <w:lang w:eastAsia="pt-BR"/>
           <w14:ligatures w14:val="none"/>
         </w:rPr>
-        <w:t>1</w:t>
-      </w:r>
-      <w:r>
-        <w:rPr>
-          <w:rFonts w:ascii="Consolas" w:eastAsia="Times New Roman" w:hAnsi="Consolas" w:cs="Times New Roman"/>
-          <w:color w:val="BBBBCC"/>
-          <w:kern w:val="0"/>
-          <w:sz w:val="23"/>
-          <w:szCs w:val="23"/>
-          <w:lang w:eastAsia="pt-BR"/>
-          <w14:ligatures w14:val="none"/>
-        </w:rPr>
         <w:t>::</w:t>
       </w:r>
-      <w:proofErr w:type="spellStart"/>
-      <w:proofErr w:type="gramEnd"/>
       <w:r>
         <w:rPr>
           <w:rFonts w:ascii="Consolas" w:eastAsia="Times New Roman" w:hAnsi="Consolas" w:cs="Times New Roman"/>
@@ -5645,7 +4032,6 @@
         </w:rPr>
         <w:t>after</w:t>
       </w:r>
-      <w:proofErr w:type="spellEnd"/>
       <w:r>
         <w:rPr>
           <w:rFonts w:ascii="Consolas" w:eastAsia="Times New Roman" w:hAnsi="Consolas" w:cs="Times New Roman"/>
@@ -5700,33 +4086,7 @@
           <w:lang w:eastAsia="pt-BR"/>
           <w14:ligatures w14:val="none"/>
         </w:rPr>
-        <w:t>  </w:t>
-      </w:r>
-      <w:proofErr w:type="spellStart"/>
-      <w:r>
-        <w:rPr>
-          <w:rFonts w:ascii="Consolas" w:eastAsia="Times New Roman" w:hAnsi="Consolas" w:cs="Times New Roman"/>
-          <w:color w:val="BBBBCC"/>
-          <w:kern w:val="0"/>
-          <w:sz w:val="23"/>
-          <w:szCs w:val="23"/>
-          <w:lang w:eastAsia="pt-BR"/>
-          <w14:ligatures w14:val="none"/>
-        </w:rPr>
-        <w:t>content</w:t>
-      </w:r>
-      <w:proofErr w:type="spellEnd"/>
-      <w:r>
-        <w:rPr>
-          <w:rFonts w:ascii="Consolas" w:eastAsia="Times New Roman" w:hAnsi="Consolas" w:cs="Times New Roman"/>
-          <w:color w:val="BBBBCC"/>
-          <w:kern w:val="0"/>
-          <w:sz w:val="23"/>
-          <w:szCs w:val="23"/>
-          <w:lang w:eastAsia="pt-BR"/>
-          <w14:ligatures w14:val="none"/>
-        </w:rPr>
-        <w:t>: </w:t>
+        <w:t>  content: </w:t>
       </w:r>
       <w:r>
         <w:rPr>
@@ -5784,7 +4144,6 @@
         </w:rPr>
         <w:t>  display: </w:t>
       </w:r>
-      <w:proofErr w:type="spellStart"/>
       <w:r>
         <w:rPr>
           <w:rFonts w:ascii="Consolas" w:eastAsia="Times New Roman" w:hAnsi="Consolas" w:cs="Times New Roman"/>
@@ -5797,7 +4156,6 @@
         </w:rPr>
         <w:t>block</w:t>
       </w:r>
-      <w:proofErr w:type="spellEnd"/>
       <w:r>
         <w:rPr>
           <w:rFonts w:ascii="Consolas" w:eastAsia="Times New Roman" w:hAnsi="Consolas" w:cs="Times New Roman"/>
@@ -5840,33 +4198,7 @@
           <w:lang w:eastAsia="pt-BR"/>
           <w14:ligatures w14:val="none"/>
         </w:rPr>
-        <w:t>  </w:t>
-      </w:r>
-      <w:proofErr w:type="spellStart"/>
-      <w:r>
-        <w:rPr>
-          <w:rFonts w:ascii="Consolas" w:eastAsia="Times New Roman" w:hAnsi="Consolas" w:cs="Times New Roman"/>
-          <w:color w:val="BBBBCC"/>
-          <w:kern w:val="0"/>
-          <w:sz w:val="23"/>
-          <w:szCs w:val="23"/>
-          <w:lang w:eastAsia="pt-BR"/>
-          <w14:ligatures w14:val="none"/>
-        </w:rPr>
-        <w:t>width</w:t>
-      </w:r>
-      <w:proofErr w:type="spellEnd"/>
-      <w:r>
-        <w:rPr>
-          <w:rFonts w:ascii="Consolas" w:eastAsia="Times New Roman" w:hAnsi="Consolas" w:cs="Times New Roman"/>
-          <w:color w:val="BBBBCC"/>
-          <w:kern w:val="0"/>
-          <w:sz w:val="23"/>
-          <w:szCs w:val="23"/>
-          <w:lang w:eastAsia="pt-BR"/>
-          <w14:ligatures w14:val="none"/>
-        </w:rPr>
-        <w:t>: </w:t>
+        <w:t>  width: </w:t>
       </w:r>
       <w:r>
         <w:rPr>
@@ -5922,33 +4254,7 @@
           <w:lang w:eastAsia="pt-BR"/>
           <w14:ligatures w14:val="none"/>
         </w:rPr>
-        <w:t>  </w:t>
-      </w:r>
-      <w:proofErr w:type="spellStart"/>
-      <w:r>
-        <w:rPr>
-          <w:rFonts w:ascii="Consolas" w:eastAsia="Times New Roman" w:hAnsi="Consolas" w:cs="Times New Roman"/>
-          <w:color w:val="BBBBCC"/>
-          <w:kern w:val="0"/>
-          <w:sz w:val="23"/>
-          <w:szCs w:val="23"/>
-          <w:lang w:eastAsia="pt-BR"/>
-          <w14:ligatures w14:val="none"/>
-        </w:rPr>
-        <w:t>height</w:t>
-      </w:r>
-      <w:proofErr w:type="spellEnd"/>
-      <w:r>
-        <w:rPr>
-          <w:rFonts w:ascii="Consolas" w:eastAsia="Times New Roman" w:hAnsi="Consolas" w:cs="Times New Roman"/>
-          <w:color w:val="BBBBCC"/>
-          <w:kern w:val="0"/>
-          <w:sz w:val="23"/>
-          <w:szCs w:val="23"/>
-          <w:lang w:eastAsia="pt-BR"/>
-          <w14:ligatures w14:val="none"/>
-        </w:rPr>
-        <w:t>: </w:t>
+        <w:t>  height: </w:t>
       </w:r>
       <w:r>
         <w:rPr>
@@ -6050,27 +4356,7 @@
           <w:sz w:val="22"/>
           <w:szCs w:val="22"/>
         </w:rPr>
-        <w:t xml:space="preserve">Nesse caso dentro do contente fica vazio por que quero colocar um detalhe e não um texto. Mas poderia colocar um texto normalmente que mudaria no </w:t>
-      </w:r>
-      <w:proofErr w:type="spellStart"/>
-      <w:r>
-        <w:rPr>
-          <w:b/>
-          <w:bCs/>
-          <w:sz w:val="22"/>
-          <w:szCs w:val="22"/>
-        </w:rPr>
-        <w:t>html</w:t>
-      </w:r>
-      <w:proofErr w:type="spellEnd"/>
-      <w:r>
-        <w:rPr>
-          <w:b/>
-          <w:bCs/>
-          <w:sz w:val="22"/>
-          <w:szCs w:val="22"/>
-        </w:rPr>
-        <w:t xml:space="preserve">. </w:t>
+        <w:t xml:space="preserve">Nesse caso dentro do contente fica vazio por que quero colocar um detalhe e não um texto. Mas poderia colocar um texto normalmente que mudaria no html. </w:t>
       </w:r>
     </w:p>
     <w:p>
@@ -6137,11 +4423,10 @@
           <w:sz w:val="22"/>
           <w:szCs w:val="22"/>
         </w:rPr>
-        <w:lastRenderedPageBreak/>
         <w:drawing>
-          <wp:inline distT="0" distB="0" distL="0" distR="0" wp14:anchorId="72BDF25D" wp14:editId="76540E47">
-            <wp:extent cx="6269182" cy="4627758"/>
-            <wp:effectExtent l="0" t="0" r="0" b="1905"/>
+          <wp:inline distT="0" distB="0" distL="0" distR="0" wp14:anchorId="72BDF25D" wp14:editId="5AC75607">
+            <wp:extent cx="4882243" cy="3603953"/>
+            <wp:effectExtent l="0" t="0" r="0" b="0"/>
             <wp:docPr id="1514576947" name="Imagem 1"/>
             <wp:cNvGraphicFramePr>
               <a:graphicFrameLocks xmlns:a="http://schemas.openxmlformats.org/drawingml/2006/main" noChangeAspect="1"/>
@@ -6162,7 +4447,360 @@
                   <pic:spPr>
                     <a:xfrm>
                       <a:off x="0" y="0"/>
-                      <a:ext cx="6301788" cy="4651827"/>
+                      <a:ext cx="4913390" cy="3626945"/>
+                    </a:xfrm>
+                    <a:prstGeom prst="rect">
+                      <a:avLst/>
+                    </a:prstGeom>
+                  </pic:spPr>
+                </pic:pic>
+              </a:graphicData>
+            </a:graphic>
+          </wp:inline>
+        </w:drawing>
+      </w:r>
+    </w:p>
+    <w:p>
+      <w:pPr>
+        <w:pStyle w:val="NormalWeb"/>
+        <w:shd w:val="clear" w:color="auto" w:fill="FFFFFF"/>
+        <w:spacing w:before="0" w:beforeAutospacing="0"/>
+        <w:rPr>
+          <w:b/>
+          <w:bCs/>
+          <w:sz w:val="22"/>
+          <w:szCs w:val="22"/>
+        </w:rPr>
+      </w:pPr>
+    </w:p>
+    <w:p>
+      <w:pPr>
+        <w:pStyle w:val="Ttulo1"/>
+      </w:pPr>
+      <w:hyperlink r:id="rId13" w:history="1">
+        <w:r>
+          <w:rPr>
+            <w:rStyle w:val="Hyperlink"/>
+          </w:rPr>
+          <w:t>RESPONSIVIDADE</w:t>
+        </w:r>
+      </w:hyperlink>
+    </w:p>
+    <w:p>
+      <w:r>
+        <w:t xml:space="preserve">Geralmente é bom começar pelo mobile, pra deixar o mais importante primeiro. </w:t>
+      </w:r>
+    </w:p>
+    <w:p>
+      <w:pPr>
+        <w:rPr>
+          <w:b/>
+          <w:bCs/>
+          <w:i/>
+          <w:iCs/>
+          <w:u w:val="single"/>
+        </w:rPr>
+      </w:pPr>
+      <w:r>
+        <w:rPr>
+          <w:b/>
+          <w:bCs/>
+          <w:i/>
+          <w:iCs/>
+          <w:u w:val="single"/>
+        </w:rPr>
+        <w:t>ELEMENTOS DE RESPONSIVIDIADE</w:t>
+      </w:r>
+    </w:p>
+    <w:p>
+      <w:pPr>
+        <w:pStyle w:val="PargrafodaLista"/>
+        <w:numPr>
+          <w:ilvl w:val="0"/>
+          <w:numId w:val="8"/>
+        </w:numPr>
+        <w:rPr>
+          <w:b/>
+          <w:bCs/>
+          <w:i/>
+          <w:iCs/>
+          <w:u w:val="single"/>
+        </w:rPr>
+      </w:pPr>
+      <w:r>
+        <w:rPr>
+          <w:b/>
+          <w:bCs/>
+          <w:i/>
+          <w:iCs/>
+          <w:u w:val="single"/>
+        </w:rPr>
+        <w:t xml:space="preserve">FR- </w:t>
+      </w:r>
+      <w:r>
+        <w:t>ajusta de acordo com o tamanho</w:t>
+      </w:r>
+    </w:p>
+    <w:p>
+      <w:pPr>
+        <w:pStyle w:val="PargrafodaLista"/>
+        <w:numPr>
+          <w:ilvl w:val="0"/>
+          <w:numId w:val="8"/>
+        </w:numPr>
+        <w:rPr>
+          <w:b/>
+          <w:bCs/>
+          <w:i/>
+          <w:iCs/>
+          <w:u w:val="single"/>
+        </w:rPr>
+      </w:pPr>
+      <w:r>
+        <w:rPr>
+          <w:b/>
+          <w:bCs/>
+          <w:i/>
+          <w:iCs/>
+          <w:u w:val="single"/>
+        </w:rPr>
+        <w:t>Max-width: 100%</w:t>
+      </w:r>
+    </w:p>
+    <w:p>
+      <w:pPr>
+        <w:pStyle w:val="PargrafodaLista"/>
+        <w:numPr>
+          <w:ilvl w:val="0"/>
+          <w:numId w:val="8"/>
+        </w:numPr>
+        <w:rPr>
+          <w:b/>
+          <w:bCs/>
+          <w:i/>
+          <w:iCs/>
+          <w:u w:val="single"/>
+        </w:rPr>
+      </w:pPr>
+      <w:r>
+        <w:rPr>
+          <w:b/>
+          <w:bCs/>
+          <w:i/>
+          <w:iCs/>
+          <w:u w:val="single"/>
+        </w:rPr>
+        <w:t>Vw- viewport</w:t>
+      </w:r>
+    </w:p>
+    <w:p>
+      <w:r>
+        <w:t xml:space="preserve">COLOCAR O META TAG – VIEWPORT, pois ela determina que a largura dos pixels e tudo mais vai acompanhar o do device, e não a qualidade da tela em si. </w:t>
+      </w:r>
+    </w:p>
+    <w:p>
+      <w:r>
+        <w:drawing>
+          <wp:inline distT="0" distB="0" distL="0" distR="0" wp14:anchorId="7EC01B0E" wp14:editId="43FFD4CE">
+            <wp:extent cx="5649686" cy="1272983"/>
+            <wp:effectExtent l="0" t="0" r="0" b="3810"/>
+            <wp:docPr id="1894214701" name="Imagem 1"/>
+            <wp:cNvGraphicFramePr>
+              <a:graphicFrameLocks xmlns:a="http://schemas.openxmlformats.org/drawingml/2006/main" noChangeAspect="1"/>
+            </wp:cNvGraphicFramePr>
+            <a:graphic xmlns:a="http://schemas.openxmlformats.org/drawingml/2006/main">
+              <a:graphicData uri="http://schemas.openxmlformats.org/drawingml/2006/picture">
+                <pic:pic xmlns:pic="http://schemas.openxmlformats.org/drawingml/2006/picture">
+                  <pic:nvPicPr>
+                    <pic:cNvPr id="1894214701" name=""/>
+                    <pic:cNvPicPr/>
+                  </pic:nvPicPr>
+                  <pic:blipFill>
+                    <a:blip r:embed="rId14"/>
+                    <a:stretch>
+                      <a:fillRect/>
+                    </a:stretch>
+                  </pic:blipFill>
+                  <pic:spPr>
+                    <a:xfrm>
+                      <a:off x="0" y="0"/>
+                      <a:ext cx="5736704" cy="1292590"/>
+                    </a:xfrm>
+                    <a:prstGeom prst="rect">
+                      <a:avLst/>
+                    </a:prstGeom>
+                  </pic:spPr>
+                </pic:pic>
+              </a:graphicData>
+            </a:graphic>
+          </wp:inline>
+        </w:drawing>
+      </w:r>
+    </w:p>
+    <w:p>
+      <w:r>
+        <w:t>Width segue o do device, initial scale é 1, padrão. Pra selecionar ela é só digitar “meta-vp”</w:t>
+      </w:r>
+    </w:p>
+    <w:p/>
+    <w:p>
+      <w:pPr>
+        <w:pStyle w:val="Ttulo1"/>
+      </w:pPr>
+      <w:hyperlink r:id="rId15" w:history="1">
+        <w:r>
+          <w:rPr>
+            <w:rStyle w:val="Hyperlink"/>
+          </w:rPr>
+          <w:t>MEDIA QUERIES</w:t>
+        </w:r>
+      </w:hyperlink>
+    </w:p>
+    <w:p>
+      <w:r>
+        <w:t>Utilizado para responsividade, como se fosse uma CONDIÇÃO. A partir de tal ponto, executa esse código.</w:t>
+      </w:r>
+    </w:p>
+    <w:p/>
+    <w:p>
+      <w:pPr>
+        <w:pStyle w:val="PargrafodaLista"/>
+        <w:numPr>
+          <w:ilvl w:val="0"/>
+          <w:numId w:val="10"/>
+        </w:numPr>
+        <w:rPr>
+          <w:b/>
+          <w:bCs/>
+          <w:u w:val="single"/>
+        </w:rPr>
+      </w:pPr>
+      <w:r>
+        <w:rPr>
+          <w:b/>
+          <w:bCs/>
+          <w:u w:val="single"/>
+        </w:rPr>
+        <w:t xml:space="preserve">A ORDEM IMPORTA, ENTÃO A PARTE RESPONSIVA DO MEU SITE EU SEMPRE ESCREVO DEPOIS DO GERAL. </w:t>
+      </w:r>
+    </w:p>
+    <w:p>
+      <w:pPr>
+        <w:pStyle w:val="PargrafodaLista"/>
+        <w:numPr>
+          <w:ilvl w:val="0"/>
+          <w:numId w:val="9"/>
+        </w:numPr>
+        <w:rPr>
+          <w:b/>
+          <w:bCs/>
+          <w:u w:val="single"/>
+        </w:rPr>
+      </w:pPr>
+      <w:r>
+        <w:t>Pra tirar algo é só colocar</w:t>
+      </w:r>
+      <w:r>
+        <w:rPr>
+          <w:b/>
+          <w:bCs/>
+          <w:u w:val="single"/>
+        </w:rPr>
+        <w:t xml:space="preserve"> display-none</w:t>
+      </w:r>
+    </w:p>
+    <w:p>
+      <w:pPr>
+        <w:ind w:left="-567"/>
+        <w:rPr>
+          <w:b/>
+          <w:bCs/>
+          <w:u w:val="single"/>
+        </w:rPr>
+      </w:pPr>
+      <w:r>
+        <w:rPr>
+          <w:b/>
+          <w:bCs/>
+          <w:u w:val="single"/>
+        </w:rPr>
+        <w:drawing>
+          <wp:inline distT="0" distB="0" distL="0" distR="0" wp14:anchorId="62AEDB2B" wp14:editId="3F9A0D5F">
+            <wp:extent cx="7353300" cy="4368800"/>
+            <wp:effectExtent l="0" t="0" r="0" b="0"/>
+            <wp:docPr id="1349589616" name="Imagem 1"/>
+            <wp:cNvGraphicFramePr>
+              <a:graphicFrameLocks xmlns:a="http://schemas.openxmlformats.org/drawingml/2006/main" noChangeAspect="1"/>
+            </wp:cNvGraphicFramePr>
+            <a:graphic xmlns:a="http://schemas.openxmlformats.org/drawingml/2006/main">
+              <a:graphicData uri="http://schemas.openxmlformats.org/drawingml/2006/picture">
+                <pic:pic xmlns:pic="http://schemas.openxmlformats.org/drawingml/2006/picture">
+                  <pic:nvPicPr>
+                    <pic:cNvPr id="1349589616" name=""/>
+                    <pic:cNvPicPr/>
+                  </pic:nvPicPr>
+                  <pic:blipFill>
+                    <a:blip r:embed="rId16"/>
+                    <a:stretch>
+                      <a:fillRect/>
+                    </a:stretch>
+                  </pic:blipFill>
+                  <pic:spPr>
+                    <a:xfrm>
+                      <a:off x="0" y="0"/>
+                      <a:ext cx="7366316" cy="4376533"/>
+                    </a:xfrm>
+                    <a:prstGeom prst="rect">
+                      <a:avLst/>
+                    </a:prstGeom>
+                  </pic:spPr>
+                </pic:pic>
+              </a:graphicData>
+            </a:graphic>
+          </wp:inline>
+        </w:drawing>
+      </w:r>
+    </w:p>
+    <w:p>
+      <w:pPr>
+        <w:rPr>
+          <w:b/>
+          <w:bCs/>
+          <w:u w:val="single"/>
+        </w:rPr>
+      </w:pPr>
+      <w:r>
+        <w:rPr>
+          <w:b/>
+          <w:bCs/>
+          <w:u w:val="single"/>
+        </w:rPr>
+        <w:lastRenderedPageBreak/>
+        <w:drawing>
+          <wp:inline distT="0" distB="0" distL="0" distR="0" wp14:anchorId="527050ED" wp14:editId="4783801C">
+            <wp:extent cx="6645910" cy="4846320"/>
+            <wp:effectExtent l="0" t="0" r="2540" b="0"/>
+            <wp:docPr id="1369199699" name="Imagem 1"/>
+            <wp:cNvGraphicFramePr>
+              <a:graphicFrameLocks xmlns:a="http://schemas.openxmlformats.org/drawingml/2006/main" noChangeAspect="1"/>
+            </wp:cNvGraphicFramePr>
+            <a:graphic xmlns:a="http://schemas.openxmlformats.org/drawingml/2006/main">
+              <a:graphicData uri="http://schemas.openxmlformats.org/drawingml/2006/picture">
+                <pic:pic xmlns:pic="http://schemas.openxmlformats.org/drawingml/2006/picture">
+                  <pic:nvPicPr>
+                    <pic:cNvPr id="1369199699" name=""/>
+                    <pic:cNvPicPr/>
+                  </pic:nvPicPr>
+                  <pic:blipFill>
+                    <a:blip r:embed="rId17"/>
+                    <a:stretch>
+                      <a:fillRect/>
+                    </a:stretch>
+                  </pic:blipFill>
+                  <pic:spPr>
+                    <a:xfrm>
+                      <a:off x="0" y="0"/>
+                      <a:ext cx="6645910" cy="4846320"/>
                     </a:xfrm>
                     <a:prstGeom prst="rect">
                       <a:avLst/>
@@ -6842,9 +5480,324 @@
     </w:lvl>
   </w:abstractNum>
   <w:abstractNum w:abstractNumId="6" w15:restartNumberingAfterBreak="0">
+    <w:nsid w:val="53801633"/>
+    <w:multiLevelType w:val="hybridMultilevel"/>
+    <w:tmpl w:val="C794186A"/>
+    <w:lvl w:ilvl="0" w:tplc="04160001">
+      <w:start w:val="1"/>
+      <w:numFmt w:val="bullet"/>
+      <w:lvlText w:val=""/>
+      <w:lvlJc w:val="left"/>
+      <w:pPr>
+        <w:ind w:left="720" w:hanging="360"/>
+      </w:pPr>
+      <w:rPr>
+        <w:rFonts w:ascii="Symbol" w:hAnsi="Symbol" w:hint="default"/>
+      </w:rPr>
+    </w:lvl>
+    <w:lvl w:ilvl="1" w:tplc="04160003" w:tentative="1">
+      <w:start w:val="1"/>
+      <w:numFmt w:val="bullet"/>
+      <w:lvlText w:val="o"/>
+      <w:lvlJc w:val="left"/>
+      <w:pPr>
+        <w:ind w:left="1440" w:hanging="360"/>
+      </w:pPr>
+      <w:rPr>
+        <w:rFonts w:ascii="Courier New" w:hAnsi="Courier New" w:cs="Courier New" w:hint="default"/>
+      </w:rPr>
+    </w:lvl>
+    <w:lvl w:ilvl="2" w:tplc="04160005" w:tentative="1">
+      <w:start w:val="1"/>
+      <w:numFmt w:val="bullet"/>
+      <w:lvlText w:val=""/>
+      <w:lvlJc w:val="left"/>
+      <w:pPr>
+        <w:ind w:left="2160" w:hanging="360"/>
+      </w:pPr>
+      <w:rPr>
+        <w:rFonts w:ascii="Wingdings" w:hAnsi="Wingdings" w:hint="default"/>
+      </w:rPr>
+    </w:lvl>
+    <w:lvl w:ilvl="3" w:tplc="04160001" w:tentative="1">
+      <w:start w:val="1"/>
+      <w:numFmt w:val="bullet"/>
+      <w:lvlText w:val=""/>
+      <w:lvlJc w:val="left"/>
+      <w:pPr>
+        <w:ind w:left="2880" w:hanging="360"/>
+      </w:pPr>
+      <w:rPr>
+        <w:rFonts w:ascii="Symbol" w:hAnsi="Symbol" w:hint="default"/>
+      </w:rPr>
+    </w:lvl>
+    <w:lvl w:ilvl="4" w:tplc="04160003" w:tentative="1">
+      <w:start w:val="1"/>
+      <w:numFmt w:val="bullet"/>
+      <w:lvlText w:val="o"/>
+      <w:lvlJc w:val="left"/>
+      <w:pPr>
+        <w:ind w:left="3600" w:hanging="360"/>
+      </w:pPr>
+      <w:rPr>
+        <w:rFonts w:ascii="Courier New" w:hAnsi="Courier New" w:cs="Courier New" w:hint="default"/>
+      </w:rPr>
+    </w:lvl>
+    <w:lvl w:ilvl="5" w:tplc="04160005" w:tentative="1">
+      <w:start w:val="1"/>
+      <w:numFmt w:val="bullet"/>
+      <w:lvlText w:val=""/>
+      <w:lvlJc w:val="left"/>
+      <w:pPr>
+        <w:ind w:left="4320" w:hanging="360"/>
+      </w:pPr>
+      <w:rPr>
+        <w:rFonts w:ascii="Wingdings" w:hAnsi="Wingdings" w:hint="default"/>
+      </w:rPr>
+    </w:lvl>
+    <w:lvl w:ilvl="6" w:tplc="04160001" w:tentative="1">
+      <w:start w:val="1"/>
+      <w:numFmt w:val="bullet"/>
+      <w:lvlText w:val=""/>
+      <w:lvlJc w:val="left"/>
+      <w:pPr>
+        <w:ind w:left="5040" w:hanging="360"/>
+      </w:pPr>
+      <w:rPr>
+        <w:rFonts w:ascii="Symbol" w:hAnsi="Symbol" w:hint="default"/>
+      </w:rPr>
+    </w:lvl>
+    <w:lvl w:ilvl="7" w:tplc="04160003" w:tentative="1">
+      <w:start w:val="1"/>
+      <w:numFmt w:val="bullet"/>
+      <w:lvlText w:val="o"/>
+      <w:lvlJc w:val="left"/>
+      <w:pPr>
+        <w:ind w:left="5760" w:hanging="360"/>
+      </w:pPr>
+      <w:rPr>
+        <w:rFonts w:ascii="Courier New" w:hAnsi="Courier New" w:cs="Courier New" w:hint="default"/>
+      </w:rPr>
+    </w:lvl>
+    <w:lvl w:ilvl="8" w:tplc="04160005" w:tentative="1">
+      <w:start w:val="1"/>
+      <w:numFmt w:val="bullet"/>
+      <w:lvlText w:val=""/>
+      <w:lvlJc w:val="left"/>
+      <w:pPr>
+        <w:ind w:left="6480" w:hanging="360"/>
+      </w:pPr>
+      <w:rPr>
+        <w:rFonts w:ascii="Wingdings" w:hAnsi="Wingdings" w:hint="default"/>
+      </w:rPr>
+    </w:lvl>
+  </w:abstractNum>
+  <w:abstractNum w:abstractNumId="7" w15:restartNumberingAfterBreak="0">
+    <w:nsid w:val="6BA84B5B"/>
+    <w:multiLevelType w:val="hybridMultilevel"/>
+    <w:tmpl w:val="C2723182"/>
+    <w:lvl w:ilvl="0" w:tplc="0416000F">
+      <w:start w:val="1"/>
+      <w:numFmt w:val="decimal"/>
+      <w:lvlText w:val="%1."/>
+      <w:lvlJc w:val="left"/>
+      <w:pPr>
+        <w:ind w:left="720" w:hanging="360"/>
+      </w:pPr>
+      <w:rPr>
+        <w:rFonts w:hint="default"/>
+      </w:rPr>
+    </w:lvl>
+    <w:lvl w:ilvl="1" w:tplc="04160019" w:tentative="1">
+      <w:start w:val="1"/>
+      <w:numFmt w:val="lowerLetter"/>
+      <w:lvlText w:val="%2."/>
+      <w:lvlJc w:val="left"/>
+      <w:pPr>
+        <w:ind w:left="1440" w:hanging="360"/>
+      </w:pPr>
+    </w:lvl>
+    <w:lvl w:ilvl="2" w:tplc="0416001B" w:tentative="1">
+      <w:start w:val="1"/>
+      <w:numFmt w:val="lowerRoman"/>
+      <w:lvlText w:val="%3."/>
+      <w:lvlJc w:val="right"/>
+      <w:pPr>
+        <w:ind w:left="2160" w:hanging="180"/>
+      </w:pPr>
+    </w:lvl>
+    <w:lvl w:ilvl="3" w:tplc="0416000F" w:tentative="1">
+      <w:start w:val="1"/>
+      <w:numFmt w:val="decimal"/>
+      <w:lvlText w:val="%4."/>
+      <w:lvlJc w:val="left"/>
+      <w:pPr>
+        <w:ind w:left="2880" w:hanging="360"/>
+      </w:pPr>
+    </w:lvl>
+    <w:lvl w:ilvl="4" w:tplc="04160019" w:tentative="1">
+      <w:start w:val="1"/>
+      <w:numFmt w:val="lowerLetter"/>
+      <w:lvlText w:val="%5."/>
+      <w:lvlJc w:val="left"/>
+      <w:pPr>
+        <w:ind w:left="3600" w:hanging="360"/>
+      </w:pPr>
+    </w:lvl>
+    <w:lvl w:ilvl="5" w:tplc="0416001B" w:tentative="1">
+      <w:start w:val="1"/>
+      <w:numFmt w:val="lowerRoman"/>
+      <w:lvlText w:val="%6."/>
+      <w:lvlJc w:val="right"/>
+      <w:pPr>
+        <w:ind w:left="4320" w:hanging="180"/>
+      </w:pPr>
+    </w:lvl>
+    <w:lvl w:ilvl="6" w:tplc="0416000F" w:tentative="1">
+      <w:start w:val="1"/>
+      <w:numFmt w:val="decimal"/>
+      <w:lvlText w:val="%7."/>
+      <w:lvlJc w:val="left"/>
+      <w:pPr>
+        <w:ind w:left="5040" w:hanging="360"/>
+      </w:pPr>
+    </w:lvl>
+    <w:lvl w:ilvl="7" w:tplc="04160019" w:tentative="1">
+      <w:start w:val="1"/>
+      <w:numFmt w:val="lowerLetter"/>
+      <w:lvlText w:val="%8."/>
+      <w:lvlJc w:val="left"/>
+      <w:pPr>
+        <w:ind w:left="5760" w:hanging="360"/>
+      </w:pPr>
+    </w:lvl>
+    <w:lvl w:ilvl="8" w:tplc="0416001B" w:tentative="1">
+      <w:start w:val="1"/>
+      <w:numFmt w:val="lowerRoman"/>
+      <w:lvlText w:val="%9."/>
+      <w:lvlJc w:val="right"/>
+      <w:pPr>
+        <w:ind w:left="6480" w:hanging="180"/>
+      </w:pPr>
+    </w:lvl>
+  </w:abstractNum>
+  <w:abstractNum w:abstractNumId="8" w15:restartNumberingAfterBreak="0">
     <w:nsid w:val="6C374B5F"/>
     <w:multiLevelType w:val="hybridMultilevel"/>
     <w:tmpl w:val="847028B6"/>
+    <w:lvl w:ilvl="0" w:tplc="04160001">
+      <w:start w:val="1"/>
+      <w:numFmt w:val="bullet"/>
+      <w:lvlText w:val=""/>
+      <w:lvlJc w:val="left"/>
+      <w:pPr>
+        <w:ind w:left="720" w:hanging="360"/>
+      </w:pPr>
+      <w:rPr>
+        <w:rFonts w:ascii="Symbol" w:hAnsi="Symbol" w:hint="default"/>
+      </w:rPr>
+    </w:lvl>
+    <w:lvl w:ilvl="1" w:tplc="04160003" w:tentative="1">
+      <w:start w:val="1"/>
+      <w:numFmt w:val="bullet"/>
+      <w:lvlText w:val="o"/>
+      <w:lvlJc w:val="left"/>
+      <w:pPr>
+        <w:ind w:left="1440" w:hanging="360"/>
+      </w:pPr>
+      <w:rPr>
+        <w:rFonts w:ascii="Courier New" w:hAnsi="Courier New" w:cs="Courier New" w:hint="default"/>
+      </w:rPr>
+    </w:lvl>
+    <w:lvl w:ilvl="2" w:tplc="04160005" w:tentative="1">
+      <w:start w:val="1"/>
+      <w:numFmt w:val="bullet"/>
+      <w:lvlText w:val=""/>
+      <w:lvlJc w:val="left"/>
+      <w:pPr>
+        <w:ind w:left="2160" w:hanging="360"/>
+      </w:pPr>
+      <w:rPr>
+        <w:rFonts w:ascii="Wingdings" w:hAnsi="Wingdings" w:hint="default"/>
+      </w:rPr>
+    </w:lvl>
+    <w:lvl w:ilvl="3" w:tplc="04160001" w:tentative="1">
+      <w:start w:val="1"/>
+      <w:numFmt w:val="bullet"/>
+      <w:lvlText w:val=""/>
+      <w:lvlJc w:val="left"/>
+      <w:pPr>
+        <w:ind w:left="2880" w:hanging="360"/>
+      </w:pPr>
+      <w:rPr>
+        <w:rFonts w:ascii="Symbol" w:hAnsi="Symbol" w:hint="default"/>
+      </w:rPr>
+    </w:lvl>
+    <w:lvl w:ilvl="4" w:tplc="04160003" w:tentative="1">
+      <w:start w:val="1"/>
+      <w:numFmt w:val="bullet"/>
+      <w:lvlText w:val="o"/>
+      <w:lvlJc w:val="left"/>
+      <w:pPr>
+        <w:ind w:left="3600" w:hanging="360"/>
+      </w:pPr>
+      <w:rPr>
+        <w:rFonts w:ascii="Courier New" w:hAnsi="Courier New" w:cs="Courier New" w:hint="default"/>
+      </w:rPr>
+    </w:lvl>
+    <w:lvl w:ilvl="5" w:tplc="04160005" w:tentative="1">
+      <w:start w:val="1"/>
+      <w:numFmt w:val="bullet"/>
+      <w:lvlText w:val=""/>
+      <w:lvlJc w:val="left"/>
+      <w:pPr>
+        <w:ind w:left="4320" w:hanging="360"/>
+      </w:pPr>
+      <w:rPr>
+        <w:rFonts w:ascii="Wingdings" w:hAnsi="Wingdings" w:hint="default"/>
+      </w:rPr>
+    </w:lvl>
+    <w:lvl w:ilvl="6" w:tplc="04160001" w:tentative="1">
+      <w:start w:val="1"/>
+      <w:numFmt w:val="bullet"/>
+      <w:lvlText w:val=""/>
+      <w:lvlJc w:val="left"/>
+      <w:pPr>
+        <w:ind w:left="5040" w:hanging="360"/>
+      </w:pPr>
+      <w:rPr>
+        <w:rFonts w:ascii="Symbol" w:hAnsi="Symbol" w:hint="default"/>
+      </w:rPr>
+    </w:lvl>
+    <w:lvl w:ilvl="7" w:tplc="04160003" w:tentative="1">
+      <w:start w:val="1"/>
+      <w:numFmt w:val="bullet"/>
+      <w:lvlText w:val="o"/>
+      <w:lvlJc w:val="left"/>
+      <w:pPr>
+        <w:ind w:left="5760" w:hanging="360"/>
+      </w:pPr>
+      <w:rPr>
+        <w:rFonts w:ascii="Courier New" w:hAnsi="Courier New" w:cs="Courier New" w:hint="default"/>
+      </w:rPr>
+    </w:lvl>
+    <w:lvl w:ilvl="8" w:tplc="04160005" w:tentative="1">
+      <w:start w:val="1"/>
+      <w:numFmt w:val="bullet"/>
+      <w:lvlText w:val=""/>
+      <w:lvlJc w:val="left"/>
+      <w:pPr>
+        <w:ind w:left="6480" w:hanging="360"/>
+      </w:pPr>
+      <w:rPr>
+        <w:rFonts w:ascii="Wingdings" w:hAnsi="Wingdings" w:hint="default"/>
+      </w:rPr>
+    </w:lvl>
+  </w:abstractNum>
+  <w:abstractNum w:abstractNumId="9" w15:restartNumberingAfterBreak="0">
+    <w:nsid w:val="7B3A2ED6"/>
+    <w:multiLevelType w:val="hybridMultilevel"/>
+    <w:tmpl w:val="E7869764"/>
     <w:lvl w:ilvl="0" w:tplc="04160001">
       <w:start w:val="1"/>
       <w:numFmt w:val="bullet"/>
@@ -6964,7 +5917,7 @@
     <w:abstractNumId w:val="3"/>
   </w:num>
   <w:num w:numId="4" w16cid:durableId="1364209475">
-    <w:abstractNumId w:val="6"/>
+    <w:abstractNumId w:val="8"/>
   </w:num>
   <w:num w:numId="5" w16cid:durableId="1924682030">
     <w:abstractNumId w:val="1"/>
@@ -6974,6 +5927,15 @@
   </w:num>
   <w:num w:numId="7" w16cid:durableId="1927953069">
     <w:abstractNumId w:val="4"/>
+  </w:num>
+  <w:num w:numId="8" w16cid:durableId="1949582352">
+    <w:abstractNumId w:val="7"/>
+  </w:num>
+  <w:num w:numId="9" w16cid:durableId="721170867">
+    <w:abstractNumId w:val="6"/>
+  </w:num>
+  <w:num w:numId="10" w16cid:durableId="1151218283">
+    <w:abstractNumId w:val="9"/>
   </w:num>
 </w:numbering>
 </file>
@@ -7379,6 +6341,27 @@
     <w:name w:val="Normal"/>
     <w:qFormat/>
   </w:style>
+  <w:style w:type="paragraph" w:styleId="Ttulo1">
+    <w:name w:val="heading 1"/>
+    <w:basedOn w:val="Normal"/>
+    <w:next w:val="Normal"/>
+    <w:link w:val="Ttulo1Char"/>
+    <w:uiPriority w:val="9"/>
+    <w:qFormat/>
+    <w:rsid w:val="007E2170"/>
+    <w:pPr>
+      <w:keepNext/>
+      <w:keepLines/>
+      <w:spacing w:before="240" w:after="0"/>
+      <w:outlineLvl w:val="0"/>
+    </w:pPr>
+    <w:rPr>
+      <w:rFonts w:asciiTheme="majorHAnsi" w:eastAsiaTheme="majorEastAsia" w:hAnsiTheme="majorHAnsi" w:cstheme="majorBidi"/>
+      <w:color w:val="2F5496" w:themeColor="accent1" w:themeShade="BF"/>
+      <w:sz w:val="32"/>
+      <w:szCs w:val="32"/>
+    </w:rPr>
+  </w:style>
   <w:style w:type="paragraph" w:styleId="Ttulo2">
     <w:name w:val="heading 2"/>
     <w:basedOn w:val="Normal"/>
@@ -7401,10 +6384,31 @@
       <w14:ligatures w14:val="none"/>
     </w:rPr>
   </w:style>
+  <w:style w:type="paragraph" w:styleId="Ttulo3">
+    <w:name w:val="heading 3"/>
+    <w:basedOn w:val="Normal"/>
+    <w:next w:val="Normal"/>
+    <w:link w:val="Ttulo3Char"/>
+    <w:uiPriority w:val="9"/>
+    <w:unhideWhenUsed/>
+    <w:qFormat/>
+    <w:rsid w:val="007E2170"/>
+    <w:pPr>
+      <w:keepNext/>
+      <w:keepLines/>
+      <w:spacing w:before="40" w:after="0"/>
+      <w:outlineLvl w:val="2"/>
+    </w:pPr>
+    <w:rPr>
+      <w:rFonts w:asciiTheme="majorHAnsi" w:eastAsiaTheme="majorEastAsia" w:hAnsiTheme="majorHAnsi" w:cstheme="majorBidi"/>
+      <w:color w:val="1F3763" w:themeColor="accent1" w:themeShade="7F"/>
+      <w:sz w:val="24"/>
+      <w:szCs w:val="24"/>
+    </w:rPr>
+  </w:style>
   <w:style w:type="character" w:default="1" w:styleId="Fontepargpadro">
     <w:name w:val="Default Paragraph Font"/>
     <w:uiPriority w:val="1"/>
-    <w:semiHidden/>
     <w:unhideWhenUsed/>
   </w:style>
   <w:style w:type="table" w:default="1" w:styleId="Tabelanormal">
@@ -7541,6 +6545,32 @@
       <w:szCs w:val="24"/>
       <w:lang w:eastAsia="pt-BR"/>
       <w14:ligatures w14:val="none"/>
+    </w:rPr>
+  </w:style>
+  <w:style w:type="character" w:customStyle="1" w:styleId="Ttulo1Char">
+    <w:name w:val="Título 1 Char"/>
+    <w:basedOn w:val="Fontepargpadro"/>
+    <w:link w:val="Ttulo1"/>
+    <w:uiPriority w:val="9"/>
+    <w:rsid w:val="007E2170"/>
+    <w:rPr>
+      <w:rFonts w:asciiTheme="majorHAnsi" w:eastAsiaTheme="majorEastAsia" w:hAnsiTheme="majorHAnsi" w:cstheme="majorBidi"/>
+      <w:color w:val="2F5496" w:themeColor="accent1" w:themeShade="BF"/>
+      <w:sz w:val="32"/>
+      <w:szCs w:val="32"/>
+    </w:rPr>
+  </w:style>
+  <w:style w:type="character" w:customStyle="1" w:styleId="Ttulo3Char">
+    <w:name w:val="Título 3 Char"/>
+    <w:basedOn w:val="Fontepargpadro"/>
+    <w:link w:val="Ttulo3"/>
+    <w:uiPriority w:val="9"/>
+    <w:rsid w:val="007E2170"/>
+    <w:rPr>
+      <w:rFonts w:asciiTheme="majorHAnsi" w:eastAsiaTheme="majorEastAsia" w:hAnsiTheme="majorHAnsi" w:cstheme="majorBidi"/>
+      <w:color w:val="1F3763" w:themeColor="accent1" w:themeShade="7F"/>
+      <w:sz w:val="24"/>
+      <w:szCs w:val="24"/>
     </w:rPr>
   </w:style>
 </w:styles>

</xml_diff>

<commit_message>
estudos de front commit
</commit_message>
<xml_diff>
--- a/Estudos de front.docx
+++ b/Estudos de front.docx
@@ -74,10 +74,36 @@
           <w:b/>
           <w:bCs/>
         </w:rPr>
-        <w:t xml:space="preserve">- inline: </w:t>
-      </w:r>
-      <w:r>
-        <w:t xml:space="preserve">São os elementos q vao ficando um do lado do outro, sem quebrar </w:t>
+        <w:t xml:space="preserve">- </w:t>
+      </w:r>
+      <w:proofErr w:type="spellStart"/>
+      <w:proofErr w:type="gramStart"/>
+      <w:r>
+        <w:rPr>
+          <w:b/>
+          <w:bCs/>
+        </w:rPr>
+        <w:t>inline</w:t>
+      </w:r>
+      <w:proofErr w:type="spellEnd"/>
+      <w:proofErr w:type="gramEnd"/>
+      <w:r>
+        <w:rPr>
+          <w:b/>
+          <w:bCs/>
+        </w:rPr>
+        <w:t xml:space="preserve">: </w:t>
+      </w:r>
+      <w:r>
+        <w:t xml:space="preserve">São os elementos q </w:t>
+      </w:r>
+      <w:proofErr w:type="spellStart"/>
+      <w:r>
+        <w:t>vao</w:t>
+      </w:r>
+      <w:proofErr w:type="spellEnd"/>
+      <w:r>
+        <w:t xml:space="preserve"> ficando um do lado do outro, sem quebrar </w:t>
       </w:r>
     </w:p>
     <w:p>
@@ -104,13 +130,59 @@
           <w:b/>
           <w:bCs/>
         </w:rPr>
-        <w:t xml:space="preserve">in line block : </w:t>
+        <w:t xml:space="preserve">in </w:t>
+      </w:r>
+      <w:proofErr w:type="spellStart"/>
+      <w:r>
+        <w:rPr>
+          <w:b/>
+          <w:bCs/>
+        </w:rPr>
+        <w:t>line</w:t>
+      </w:r>
+      <w:proofErr w:type="spellEnd"/>
+      <w:r>
+        <w:rPr>
+          <w:b/>
+          <w:bCs/>
+        </w:rPr>
+        <w:t xml:space="preserve"> </w:t>
+      </w:r>
+      <w:proofErr w:type="spellStart"/>
+      <w:proofErr w:type="gramStart"/>
+      <w:r>
+        <w:rPr>
+          <w:b/>
+          <w:bCs/>
+        </w:rPr>
+        <w:t>block</w:t>
+      </w:r>
+      <w:proofErr w:type="spellEnd"/>
+      <w:r>
+        <w:rPr>
+          <w:b/>
+          <w:bCs/>
+        </w:rPr>
+        <w:t xml:space="preserve"> :</w:t>
+      </w:r>
+      <w:proofErr w:type="gramEnd"/>
+      <w:r>
+        <w:rPr>
+          <w:b/>
+          <w:bCs/>
+        </w:rPr>
+        <w:t xml:space="preserve"> </w:t>
       </w:r>
       <w:r>
         <w:t xml:space="preserve">ele passa a receber um </w:t>
       </w:r>
-      <w:r>
-        <w:t>width e tudo mais, mas permanece na linha.</w:t>
+      <w:proofErr w:type="spellStart"/>
+      <w:r>
+        <w:t>width</w:t>
+      </w:r>
+      <w:proofErr w:type="spellEnd"/>
+      <w:r>
+        <w:t xml:space="preserve"> e tudo mais, mas permanece na linha.</w:t>
       </w:r>
     </w:p>
     <w:p/>
@@ -133,10 +205,59 @@
           <w:b/>
           <w:bCs/>
         </w:rPr>
-        <w:t xml:space="preserve">- span : </w:t>
-      </w:r>
-      <w:r>
-        <w:t>é igual o div, mas não tem o display: block (dividido em bloco)</w:t>
+        <w:t xml:space="preserve">- </w:t>
+      </w:r>
+      <w:proofErr w:type="spellStart"/>
+      <w:proofErr w:type="gramStart"/>
+      <w:r>
+        <w:rPr>
+          <w:b/>
+          <w:bCs/>
+        </w:rPr>
+        <w:t>span</w:t>
+      </w:r>
+      <w:proofErr w:type="spellEnd"/>
+      <w:r>
+        <w:rPr>
+          <w:b/>
+          <w:bCs/>
+        </w:rPr>
+        <w:t xml:space="preserve"> :</w:t>
+      </w:r>
+      <w:proofErr w:type="gramEnd"/>
+      <w:r>
+        <w:rPr>
+          <w:b/>
+          <w:bCs/>
+        </w:rPr>
+        <w:t xml:space="preserve"> </w:t>
+      </w:r>
+      <w:r>
+        <w:t xml:space="preserve">é igual </w:t>
+      </w:r>
+      <w:proofErr w:type="spellStart"/>
+      <w:r>
+        <w:t>o</w:t>
+      </w:r>
+      <w:proofErr w:type="spellEnd"/>
+      <w:r>
+        <w:t xml:space="preserve"> </w:t>
+      </w:r>
+      <w:proofErr w:type="spellStart"/>
+      <w:r>
+        <w:t>div</w:t>
+      </w:r>
+      <w:proofErr w:type="spellEnd"/>
+      <w:r>
+        <w:t xml:space="preserve">, mas não tem o display: </w:t>
+      </w:r>
+      <w:proofErr w:type="spellStart"/>
+      <w:r>
+        <w:t>block</w:t>
+      </w:r>
+      <w:proofErr w:type="spellEnd"/>
+      <w:r>
+        <w:t xml:space="preserve"> (dividido em bloco)</w:t>
       </w:r>
     </w:p>
     <w:p/>
@@ -154,12 +275,21 @@
       </w:hyperlink>
     </w:p>
     <w:p>
-      <w:r>
-        <w:rPr>
-          <w:b/>
-          <w:bCs/>
-        </w:rPr>
-        <w:t>.s</w:t>
+      <w:proofErr w:type="gramStart"/>
+      <w:r>
+        <w:rPr>
+          <w:b/>
+          <w:bCs/>
+        </w:rPr>
+        <w:t>.</w:t>
+      </w:r>
+      <w:proofErr w:type="spellStart"/>
+      <w:r>
+        <w:rPr>
+          <w:b/>
+          <w:bCs/>
+        </w:rPr>
+        <w:t>s</w:t>
       </w:r>
       <w:r>
         <w:rPr>
@@ -168,6 +298,8 @@
         </w:rPr>
         <w:t>rv</w:t>
       </w:r>
+      <w:proofErr w:type="spellEnd"/>
+      <w:proofErr w:type="gramEnd"/>
       <w:r>
         <w:t xml:space="preserve"> : É o formato que mais vai ser utilizado pois é personalizável. Nunca perde qualidade.</w:t>
       </w:r>
@@ -203,6 +335,7 @@
         </w:rPr>
         <w:t xml:space="preserve">posso personalizar o meu </w:t>
       </w:r>
+      <w:proofErr w:type="spellStart"/>
       <w:r>
         <w:rPr>
           <w:b/>
@@ -212,6 +345,7 @@
         </w:rPr>
         <w:t>padding</w:t>
       </w:r>
+      <w:proofErr w:type="spellEnd"/>
       <w:r>
         <w:rPr>
           <w:sz w:val="24"/>
@@ -219,6 +353,7 @@
         </w:rPr>
         <w:t xml:space="preserve"> e </w:t>
       </w:r>
+      <w:proofErr w:type="spellStart"/>
       <w:r>
         <w:rPr>
           <w:b/>
@@ -228,6 +363,7 @@
         </w:rPr>
         <w:t>margin</w:t>
       </w:r>
+      <w:proofErr w:type="spellEnd"/>
       <w:r>
         <w:rPr>
           <w:b/>
@@ -251,7 +387,47 @@
           <w:sz w:val="24"/>
           <w:szCs w:val="24"/>
         </w:rPr>
-        <w:t xml:space="preserve">top, right, botton, left. </w:t>
+        <w:t xml:space="preserve">top, </w:t>
+      </w:r>
+      <w:proofErr w:type="spellStart"/>
+      <w:r>
+        <w:rPr>
+          <w:i/>
+          <w:iCs/>
+          <w:sz w:val="24"/>
+          <w:szCs w:val="24"/>
+        </w:rPr>
+        <w:t>right</w:t>
+      </w:r>
+      <w:proofErr w:type="spellEnd"/>
+      <w:r>
+        <w:rPr>
+          <w:i/>
+          <w:iCs/>
+          <w:sz w:val="24"/>
+          <w:szCs w:val="24"/>
+        </w:rPr>
+        <w:t xml:space="preserve">, botton, </w:t>
+      </w:r>
+      <w:proofErr w:type="spellStart"/>
+      <w:r>
+        <w:rPr>
+          <w:i/>
+          <w:iCs/>
+          <w:sz w:val="24"/>
+          <w:szCs w:val="24"/>
+        </w:rPr>
+        <w:t>left</w:t>
+      </w:r>
+      <w:proofErr w:type="spellEnd"/>
+      <w:r>
+        <w:rPr>
+          <w:i/>
+          <w:iCs/>
+          <w:sz w:val="24"/>
+          <w:szCs w:val="24"/>
+        </w:rPr>
+        <w:t xml:space="preserve">. </w:t>
       </w:r>
     </w:p>
     <w:p>
@@ -430,17 +606,31 @@
           <w14:ligatures w14:val="none"/>
         </w:rPr>
       </w:pPr>
-      <w:r>
-        <w:rPr>
-          <w:rFonts w:ascii="Consolas" w:eastAsia="Times New Roman" w:hAnsi="Consolas" w:cs="Times New Roman"/>
-          <w:color w:val="BBBBCC"/>
-          <w:kern w:val="0"/>
-          <w:sz w:val="23"/>
-          <w:szCs w:val="23"/>
-          <w:lang w:eastAsia="pt-BR"/>
-          <w14:ligatures w14:val="none"/>
-        </w:rPr>
-        <w:t>margin: </w:t>
+      <w:proofErr w:type="spellStart"/>
+      <w:r>
+        <w:rPr>
+          <w:rFonts w:ascii="Consolas" w:eastAsia="Times New Roman" w:hAnsi="Consolas" w:cs="Times New Roman"/>
+          <w:color w:val="BBBBCC"/>
+          <w:kern w:val="0"/>
+          <w:sz w:val="23"/>
+          <w:szCs w:val="23"/>
+          <w:lang w:eastAsia="pt-BR"/>
+          <w14:ligatures w14:val="none"/>
+        </w:rPr>
+        <w:t>margin</w:t>
+      </w:r>
+      <w:proofErr w:type="spellEnd"/>
+      <w:r>
+        <w:rPr>
+          <w:rFonts w:ascii="Consolas" w:eastAsia="Times New Roman" w:hAnsi="Consolas" w:cs="Times New Roman"/>
+          <w:color w:val="BBBBCC"/>
+          <w:kern w:val="0"/>
+          <w:sz w:val="23"/>
+          <w:szCs w:val="23"/>
+          <w:lang w:eastAsia="pt-BR"/>
+          <w14:ligatures w14:val="none"/>
+        </w:rPr>
+        <w:t>: </w:t>
       </w:r>
       <w:r>
         <w:rPr>
@@ -515,8 +705,74 @@
           <w:lang w:eastAsia="pt-BR"/>
           <w14:ligatures w14:val="none"/>
         </w:rPr>
-        <w:t>se coloco assim é top/bottom e right/left</w:t>
-      </w:r>
+        <w:t>se coloco assim é top/</w:t>
+      </w:r>
+      <w:proofErr w:type="spellStart"/>
+      <w:r>
+        <w:rPr>
+          <w:rFonts w:ascii="Consolas" w:eastAsia="Times New Roman" w:hAnsi="Consolas" w:cs="Times New Roman"/>
+          <w:color w:val="9999AA"/>
+          <w:kern w:val="0"/>
+          <w:sz w:val="23"/>
+          <w:szCs w:val="23"/>
+          <w:lang w:eastAsia="pt-BR"/>
+          <w14:ligatures w14:val="none"/>
+        </w:rPr>
+        <w:t>bottom</w:t>
+      </w:r>
+      <w:proofErr w:type="spellEnd"/>
+      <w:r>
+        <w:rPr>
+          <w:rFonts w:ascii="Consolas" w:eastAsia="Times New Roman" w:hAnsi="Consolas" w:cs="Times New Roman"/>
+          <w:color w:val="9999AA"/>
+          <w:kern w:val="0"/>
+          <w:sz w:val="23"/>
+          <w:szCs w:val="23"/>
+          <w:lang w:eastAsia="pt-BR"/>
+          <w14:ligatures w14:val="none"/>
+        </w:rPr>
+        <w:t xml:space="preserve"> e </w:t>
+      </w:r>
+      <w:proofErr w:type="spellStart"/>
+      <w:r>
+        <w:rPr>
+          <w:rFonts w:ascii="Consolas" w:eastAsia="Times New Roman" w:hAnsi="Consolas" w:cs="Times New Roman"/>
+          <w:color w:val="9999AA"/>
+          <w:kern w:val="0"/>
+          <w:sz w:val="23"/>
+          <w:szCs w:val="23"/>
+          <w:lang w:eastAsia="pt-BR"/>
+          <w14:ligatures w14:val="none"/>
+        </w:rPr>
+        <w:t>right</w:t>
+      </w:r>
+      <w:proofErr w:type="spellEnd"/>
+      <w:r>
+        <w:rPr>
+          <w:rFonts w:ascii="Consolas" w:eastAsia="Times New Roman" w:hAnsi="Consolas" w:cs="Times New Roman"/>
+          <w:color w:val="9999AA"/>
+          <w:kern w:val="0"/>
+          <w:sz w:val="23"/>
+          <w:szCs w:val="23"/>
+          <w:lang w:eastAsia="pt-BR"/>
+          <w14:ligatures w14:val="none"/>
+        </w:rPr>
+        <w:t>/</w:t>
+      </w:r>
+      <w:proofErr w:type="spellStart"/>
+      <w:r>
+        <w:rPr>
+          <w:rFonts w:ascii="Consolas" w:eastAsia="Times New Roman" w:hAnsi="Consolas" w:cs="Times New Roman"/>
+          <w:color w:val="9999AA"/>
+          <w:kern w:val="0"/>
+          <w:sz w:val="23"/>
+          <w:szCs w:val="23"/>
+          <w:lang w:eastAsia="pt-BR"/>
+          <w14:ligatures w14:val="none"/>
+        </w:rPr>
+        <w:t>left</w:t>
+      </w:r>
+      <w:proofErr w:type="spellEnd"/>
     </w:p>
     <w:p>
       <w:pPr>
@@ -531,7 +787,23 @@
           <w:sz w:val="24"/>
           <w:szCs w:val="24"/>
         </w:rPr>
-        <w:t>mas posso tbm indicar, assim:</w:t>
+        <w:t xml:space="preserve">mas posso </w:t>
+      </w:r>
+      <w:proofErr w:type="spellStart"/>
+      <w:r>
+        <w:rPr>
+          <w:sz w:val="24"/>
+          <w:szCs w:val="24"/>
+        </w:rPr>
+        <w:t>tbm</w:t>
+      </w:r>
+      <w:proofErr w:type="spellEnd"/>
+      <w:r>
+        <w:rPr>
+          <w:sz w:val="24"/>
+          <w:szCs w:val="24"/>
+        </w:rPr>
+        <w:t xml:space="preserve"> indicar, assim:</w:t>
       </w:r>
     </w:p>
     <w:p>
@@ -570,7 +842,20 @@
           <w:lang w:val="en-US" w:eastAsia="pt-BR"/>
           <w14:ligatures w14:val="none"/>
         </w:rPr>
-        <w:t>20px</w:t>
+        <w:t>20</w:t>
+      </w:r>
+      <w:proofErr w:type="gramStart"/>
+      <w:r>
+        <w:rPr>
+          <w:rFonts w:ascii="Consolas" w:eastAsia="Times New Roman" w:hAnsi="Consolas" w:cs="Times New Roman"/>
+          <w:color w:val="88BBFF"/>
+          <w:kern w:val="0"/>
+          <w:sz w:val="23"/>
+          <w:szCs w:val="23"/>
+          <w:lang w:val="en-US" w:eastAsia="pt-BR"/>
+          <w14:ligatures w14:val="none"/>
+        </w:rPr>
+        <w:t>px</w:t>
       </w:r>
       <w:r>
         <w:rPr>
@@ -606,7 +891,20 @@
           <w:lang w:val="en-US" w:eastAsia="pt-BR"/>
           <w14:ligatures w14:val="none"/>
         </w:rPr>
-        <w:t>margin-bottom: </w:t>
+        <w:t>margin</w:t>
+      </w:r>
+      <w:proofErr w:type="gramEnd"/>
+      <w:r>
+        <w:rPr>
+          <w:rFonts w:ascii="Consolas" w:eastAsia="Times New Roman" w:hAnsi="Consolas" w:cs="Times New Roman"/>
+          <w:color w:val="BBBBCC"/>
+          <w:kern w:val="0"/>
+          <w:sz w:val="23"/>
+          <w:szCs w:val="23"/>
+          <w:lang w:val="en-US" w:eastAsia="pt-BR"/>
+          <w14:ligatures w14:val="none"/>
+        </w:rPr>
+        <w:t>-bottom: </w:t>
       </w:r>
       <w:r>
         <w:rPr>
@@ -757,21 +1055,76 @@
       </w:hyperlink>
     </w:p>
     <w:p>
-      <w:r>
-        <w:t>Relative- posiciona o objeto em r</w:t>
-      </w:r>
-      <w:r>
-        <w:t>elação a sua própria posição anterior- right, left, top and bottom</w:t>
-      </w:r>
-    </w:p>
-    <w:p>
-      <w:r>
-        <w:t xml:space="preserve">Absolute- posiciona o objeto em relação ao pai, ancestral, se não tiver, é em relação ao html. </w:t>
-      </w:r>
-    </w:p>
-    <w:p>
-      <w:r>
-        <w:t>Fixed- posiciona de acordo com a pagina do navegador em si</w:t>
+      <w:proofErr w:type="spellStart"/>
+      <w:r>
+        <w:t>Relative</w:t>
+      </w:r>
+      <w:proofErr w:type="spellEnd"/>
+      <w:r>
+        <w:t>- posiciona o objeto em r</w:t>
+      </w:r>
+      <w:r>
+        <w:t xml:space="preserve">elação a sua própria posição anterior- </w:t>
+      </w:r>
+      <w:proofErr w:type="spellStart"/>
+      <w:r>
+        <w:t>right</w:t>
+      </w:r>
+      <w:proofErr w:type="spellEnd"/>
+      <w:r>
+        <w:t xml:space="preserve">, </w:t>
+      </w:r>
+      <w:proofErr w:type="spellStart"/>
+      <w:r>
+        <w:t>left</w:t>
+      </w:r>
+      <w:proofErr w:type="spellEnd"/>
+      <w:r>
+        <w:t xml:space="preserve">, top </w:t>
+      </w:r>
+      <w:proofErr w:type="spellStart"/>
+      <w:r>
+        <w:t>and</w:t>
+      </w:r>
+      <w:proofErr w:type="spellEnd"/>
+      <w:r>
+        <w:t xml:space="preserve"> </w:t>
+      </w:r>
+      <w:proofErr w:type="spellStart"/>
+      <w:r>
+        <w:t>bottom</w:t>
+      </w:r>
+      <w:proofErr w:type="spellEnd"/>
+    </w:p>
+    <w:p>
+      <w:r>
+        <w:t xml:space="preserve">Absolute- posiciona o objeto em relação ao pai, ancestral, se não tiver, é em relação ao </w:t>
+      </w:r>
+      <w:proofErr w:type="spellStart"/>
+      <w:r>
+        <w:t>html</w:t>
+      </w:r>
+      <w:proofErr w:type="spellEnd"/>
+      <w:r>
+        <w:t xml:space="preserve">. </w:t>
+      </w:r>
+    </w:p>
+    <w:p>
+      <w:proofErr w:type="spellStart"/>
+      <w:r>
+        <w:t>Fixed</w:t>
+      </w:r>
+      <w:proofErr w:type="spellEnd"/>
+      <w:r>
+        <w:t xml:space="preserve">- posiciona de acordo com a </w:t>
+      </w:r>
+      <w:proofErr w:type="spellStart"/>
+      <w:r>
+        <w:t>pagina</w:t>
+      </w:r>
+      <w:proofErr w:type="spellEnd"/>
+      <w:r>
+        <w:t xml:space="preserve"> do navegador em si</w:t>
       </w:r>
     </w:p>
     <w:p/>
@@ -779,11 +1132,22 @@
       <w:pPr>
         <w:pStyle w:val="Ttulo"/>
       </w:pPr>
-      <w:r>
-        <w:t>Semantica html</w:t>
-      </w:r>
-    </w:p>
-    <w:p>
+      <w:proofErr w:type="spellStart"/>
+      <w:r>
+        <w:t>Semantica</w:t>
+      </w:r>
+      <w:proofErr w:type="spellEnd"/>
+      <w:r>
+        <w:t xml:space="preserve"> </w:t>
+      </w:r>
+      <w:proofErr w:type="spellStart"/>
+      <w:r>
+        <w:t>html</w:t>
+      </w:r>
+      <w:proofErr w:type="spellEnd"/>
+    </w:p>
+    <w:p>
+      <w:proofErr w:type="spellStart"/>
       <w:r>
         <w:rPr>
           <w:b/>
@@ -791,11 +1155,13 @@
         </w:rPr>
         <w:t>Nav</w:t>
       </w:r>
+      <w:proofErr w:type="spellEnd"/>
       <w:r>
         <w:t>- uso para indicar navegação, geralmente só para as mais importantes do site</w:t>
       </w:r>
     </w:p>
     <w:p>
+      <w:proofErr w:type="spellStart"/>
       <w:r>
         <w:rPr>
           <w:b/>
@@ -804,11 +1170,21 @@
         <w:lastRenderedPageBreak/>
         <w:t>Section</w:t>
       </w:r>
-      <w:r>
-        <w:t>- uma sessão que não faz sentido sozinha. Ela não marca o texto na acessibilidade. Só se eu colocar o aria-label=””.</w:t>
-      </w:r>
-    </w:p>
-    <w:p>
+      <w:proofErr w:type="spellEnd"/>
+      <w:r>
+        <w:t>- uma sessão que não faz sentido sozinha. Ela não marca o texto na acessibilidade. Só se eu colocar o aria-</w:t>
+      </w:r>
+      <w:proofErr w:type="spellStart"/>
+      <w:r>
+        <w:t>label</w:t>
+      </w:r>
+      <w:proofErr w:type="spellEnd"/>
+      <w:r>
+        <w:t>=””.</w:t>
+      </w:r>
+    </w:p>
+    <w:p>
+      <w:proofErr w:type="spellStart"/>
       <w:r>
         <w:rPr>
           <w:b/>
@@ -816,16 +1192,42 @@
         </w:rPr>
         <w:t>Article</w:t>
       </w:r>
-      <w:r>
-        <w:t xml:space="preserve">- é um artigo, uma região da pagina que se tirada de contexto continua fazendo sentido. </w:t>
-      </w:r>
-    </w:p>
-    <w:p>
-      <w:r>
-        <w:t>Header- indica ai cabeçario, pode ser usado dentro de outras tags.</w:t>
-      </w:r>
-    </w:p>
-    <w:p>
+      <w:proofErr w:type="spellEnd"/>
+      <w:r>
+        <w:t xml:space="preserve">- é um artigo, uma região da </w:t>
+      </w:r>
+      <w:proofErr w:type="spellStart"/>
+      <w:r>
+        <w:t>pagina</w:t>
+      </w:r>
+      <w:proofErr w:type="spellEnd"/>
+      <w:r>
+        <w:t xml:space="preserve"> que se tirada de contexto continua fazendo sentido. </w:t>
+      </w:r>
+    </w:p>
+    <w:p>
+      <w:r>
+        <w:t xml:space="preserve">Header- indica </w:t>
+      </w:r>
+      <w:proofErr w:type="gramStart"/>
+      <w:r>
+        <w:t>ai</w:t>
+      </w:r>
+      <w:proofErr w:type="gramEnd"/>
+      <w:r>
+        <w:t xml:space="preserve"> cabeçario, pode ser usado dentro de outras </w:t>
+      </w:r>
+      <w:proofErr w:type="spellStart"/>
+      <w:r>
+        <w:t>tags</w:t>
+      </w:r>
+      <w:proofErr w:type="spellEnd"/>
+      <w:r>
+        <w:t>.</w:t>
+      </w:r>
+    </w:p>
+    <w:p>
+      <w:proofErr w:type="spellStart"/>
       <w:r>
         <w:rPr>
           <w:b/>
@@ -833,29 +1235,64 @@
         </w:rPr>
         <w:t>Footer</w:t>
       </w:r>
-      <w:r>
-        <w:t>- geralmente para rodapé. Tbm pode ser usado dentro de outras tags. Ambos marcam o texto no quesito acessibilidade.</w:t>
-      </w:r>
-    </w:p>
-    <w:p>
-      <w:r>
-        <w:rPr>
-          <w:b/>
-          <w:bCs/>
-        </w:rPr>
-        <w:t xml:space="preserve">Aside- </w:t>
+      <w:proofErr w:type="spellEnd"/>
+      <w:r>
+        <w:t xml:space="preserve">- geralmente para rodapé. </w:t>
+      </w:r>
+      <w:proofErr w:type="spellStart"/>
+      <w:r>
+        <w:t>Tbm</w:t>
+      </w:r>
+      <w:proofErr w:type="spellEnd"/>
+      <w:r>
+        <w:t xml:space="preserve"> pode ser usado dentro de outras </w:t>
+      </w:r>
+      <w:proofErr w:type="spellStart"/>
+      <w:r>
+        <w:t>tags</w:t>
+      </w:r>
+      <w:proofErr w:type="spellEnd"/>
+      <w:r>
+        <w:t>. Ambos marcam o texto no quesito acessibilidade.</w:t>
+      </w:r>
+    </w:p>
+    <w:p>
+      <w:proofErr w:type="spellStart"/>
+      <w:r>
+        <w:rPr>
+          <w:b/>
+          <w:bCs/>
+        </w:rPr>
+        <w:t>Aside</w:t>
+      </w:r>
+      <w:proofErr w:type="spellEnd"/>
+      <w:r>
+        <w:rPr>
+          <w:b/>
+          <w:bCs/>
+        </w:rPr>
+        <w:t xml:space="preserve">- </w:t>
       </w:r>
       <w:r>
         <w:t xml:space="preserve">é usado para informações adicionais no site. </w:t>
       </w:r>
     </w:p>
     <w:p>
-      <w:r>
-        <w:rPr>
-          <w:b/>
-          <w:bCs/>
-        </w:rPr>
-        <w:t xml:space="preserve">main- </w:t>
+      <w:proofErr w:type="spellStart"/>
+      <w:r>
+        <w:rPr>
+          <w:b/>
+          <w:bCs/>
+        </w:rPr>
+        <w:t>main</w:t>
+      </w:r>
+      <w:proofErr w:type="spellEnd"/>
+      <w:r>
+        <w:rPr>
+          <w:b/>
+          <w:bCs/>
+        </w:rPr>
+        <w:t xml:space="preserve">- </w:t>
       </w:r>
       <w:r>
         <w:t xml:space="preserve">é o que marca a parte principal do site. </w:t>
@@ -864,7 +1301,15 @@
     <w:p/>
     <w:p>
       <w:r>
-        <w:t>Todos eles visualmente são como divs, porém alguns marcam o texto(acessibilidade).</w:t>
+        <w:t xml:space="preserve">Todos eles visualmente são como </w:t>
+      </w:r>
+      <w:proofErr w:type="spellStart"/>
+      <w:r>
+        <w:t>divs</w:t>
+      </w:r>
+      <w:proofErr w:type="spellEnd"/>
+      <w:r>
+        <w:t>, porém alguns marcam o texto(acessibilidade).</w:t>
       </w:r>
     </w:p>
     <w:p/>
@@ -884,6 +1329,7 @@
           <w:numId w:val="1"/>
         </w:numPr>
       </w:pPr>
+      <w:proofErr w:type="spellStart"/>
       <w:r>
         <w:rPr>
           <w:b/>
@@ -891,8 +1337,33 @@
         </w:rPr>
         <w:t>ul</w:t>
       </w:r>
-      <w:r>
-        <w:t xml:space="preserve">- cria uma lista desordenada.  Dentro de ul coloca li para cada item. Posso colocar ul dentro de ul. </w:t>
+      <w:proofErr w:type="spellEnd"/>
+      <w:r>
+        <w:t xml:space="preserve">- cria uma lista desordenada.  Dentro de </w:t>
+      </w:r>
+      <w:proofErr w:type="spellStart"/>
+      <w:r>
+        <w:t>ul</w:t>
+      </w:r>
+      <w:proofErr w:type="spellEnd"/>
+      <w:r>
+        <w:t xml:space="preserve"> coloca li para cada item. Posso colocar </w:t>
+      </w:r>
+      <w:proofErr w:type="spellStart"/>
+      <w:r>
+        <w:t>ul</w:t>
+      </w:r>
+      <w:proofErr w:type="spellEnd"/>
+      <w:r>
+        <w:t xml:space="preserve"> dentro de </w:t>
+      </w:r>
+      <w:proofErr w:type="spellStart"/>
+      <w:r>
+        <w:t>ul</w:t>
+      </w:r>
+      <w:proofErr w:type="spellEnd"/>
+      <w:r>
+        <w:t xml:space="preserve">. </w:t>
       </w:r>
     </w:p>
     <w:p>
@@ -908,6 +1379,7 @@
           <w:numId w:val="1"/>
         </w:numPr>
       </w:pPr>
+      <w:proofErr w:type="spellStart"/>
       <w:r>
         <w:rPr>
           <w:b/>
@@ -915,8 +1387,17 @@
         </w:rPr>
         <w:t>ol</w:t>
       </w:r>
-      <w:r>
-        <w:t xml:space="preserve">- cria uma lista ordenada, padrão já vem numerado mas todos podem ser modificados. Usa li para cada item. </w:t>
+      <w:proofErr w:type="spellEnd"/>
+      <w:r>
+        <w:t xml:space="preserve">- cria uma lista ordenada, padrão já vem </w:t>
+      </w:r>
+      <w:proofErr w:type="gramStart"/>
+      <w:r>
+        <w:t>numerado</w:t>
+      </w:r>
+      <w:proofErr w:type="gramEnd"/>
+      <w:r>
+        <w:t xml:space="preserve"> mas todos podem ser modificados. Usa li para cada item. </w:t>
       </w:r>
     </w:p>
     <w:p>
@@ -943,7 +1424,55 @@
         <w:t>dl</w:t>
       </w:r>
       <w:r>
-        <w:t>- definition list. Listas de definição. Não usa li, usa lt e ld. dt é o item, e dd é a descrição.</w:t>
+        <w:t xml:space="preserve">- </w:t>
+      </w:r>
+      <w:proofErr w:type="spellStart"/>
+      <w:r>
+        <w:t>definition</w:t>
+      </w:r>
+      <w:proofErr w:type="spellEnd"/>
+      <w:r>
+        <w:t xml:space="preserve"> </w:t>
+      </w:r>
+      <w:proofErr w:type="spellStart"/>
+      <w:r>
+        <w:t>list</w:t>
+      </w:r>
+      <w:proofErr w:type="spellEnd"/>
+      <w:r>
+        <w:t xml:space="preserve">. Listas de definição. Não usa li, usa </w:t>
+      </w:r>
+      <w:proofErr w:type="spellStart"/>
+      <w:r>
+        <w:t>lt</w:t>
+      </w:r>
+      <w:proofErr w:type="spellEnd"/>
+      <w:r>
+        <w:t xml:space="preserve"> e </w:t>
+      </w:r>
+      <w:proofErr w:type="spellStart"/>
+      <w:r>
+        <w:t>ld</w:t>
+      </w:r>
+      <w:proofErr w:type="spellEnd"/>
+      <w:r>
+        <w:t xml:space="preserve">. </w:t>
+      </w:r>
+      <w:proofErr w:type="spellStart"/>
+      <w:r>
+        <w:t>dt</w:t>
+      </w:r>
+      <w:proofErr w:type="spellEnd"/>
+      <w:r>
+        <w:t xml:space="preserve"> é o item, e </w:t>
+      </w:r>
+      <w:proofErr w:type="spellStart"/>
+      <w:r>
+        <w:t>dd</w:t>
+      </w:r>
+      <w:proofErr w:type="spellEnd"/>
+      <w:r>
+        <w:t xml:space="preserve"> é a descrição.</w:t>
       </w:r>
     </w:p>
     <w:p>
@@ -983,12 +1512,40 @@
         <w:rPr>
           <w:lang w:val="en-US"/>
         </w:rPr>
-        <w:t>- tiro o text decoration, coloco em displa</w:t>
-      </w:r>
+        <w:t xml:space="preserve">- tiro o text decoration, </w:t>
+      </w:r>
+      <w:proofErr w:type="spellStart"/>
       <w:r>
         <w:rPr>
           <w:lang w:val="en-US"/>
         </w:rPr>
+        <w:t>coloco</w:t>
+      </w:r>
+      <w:proofErr w:type="spellEnd"/>
+      <w:r>
+        <w:rPr>
+          <w:lang w:val="en-US"/>
+        </w:rPr>
+        <w:t xml:space="preserve"> </w:t>
+      </w:r>
+      <w:proofErr w:type="spellStart"/>
+      <w:r>
+        <w:rPr>
+          <w:lang w:val="en-US"/>
+        </w:rPr>
+        <w:t>em</w:t>
+      </w:r>
+      <w:proofErr w:type="spellEnd"/>
+      <w:r>
+        <w:rPr>
+          <w:lang w:val="en-US"/>
+        </w:rPr>
+        <w:t xml:space="preserve"> displa</w:t>
+      </w:r>
+      <w:r>
+        <w:rPr>
+          <w:lang w:val="en-US"/>
+        </w:rPr>
         <w:t xml:space="preserve">y </w:t>
       </w:r>
       <w:r>
@@ -1007,7 +1564,21 @@
         <w:rPr>
           <w:lang w:val="en-US"/>
         </w:rPr>
-        <w:t xml:space="preserve">, dou background e padding. </w:t>
+        <w:t xml:space="preserve">, </w:t>
+      </w:r>
+      <w:proofErr w:type="spellStart"/>
+      <w:r>
+        <w:rPr>
+          <w:lang w:val="en-US"/>
+        </w:rPr>
+        <w:t>dou</w:t>
+      </w:r>
+      <w:proofErr w:type="spellEnd"/>
+      <w:r>
+        <w:rPr>
+          <w:lang w:val="en-US"/>
+        </w:rPr>
+        <w:t xml:space="preserve"> background e padding. </w:t>
       </w:r>
     </w:p>
     <w:p>
@@ -1018,6 +1589,7 @@
           <w:numId w:val="3"/>
         </w:numPr>
       </w:pPr>
+      <w:proofErr w:type="spellStart"/>
       <w:r>
         <w:rPr>
           <w:b/>
@@ -1025,11 +1597,60 @@
         </w:rPr>
         <w:t>ul</w:t>
       </w:r>
-      <w:r>
-        <w:t>- list style none, zero margin e padding, coloco em</w:t>
-      </w:r>
-      <w:r>
-        <w:t xml:space="preserve"> display flex (para listar lado a lado se quiser) e dou um gap. </w:t>
+      <w:proofErr w:type="spellEnd"/>
+      <w:r>
+        <w:t xml:space="preserve">- </w:t>
+      </w:r>
+      <w:proofErr w:type="spellStart"/>
+      <w:r>
+        <w:t>list</w:t>
+      </w:r>
+      <w:proofErr w:type="spellEnd"/>
+      <w:r>
+        <w:t xml:space="preserve"> </w:t>
+      </w:r>
+      <w:proofErr w:type="spellStart"/>
+      <w:r>
+        <w:t>style</w:t>
+      </w:r>
+      <w:proofErr w:type="spellEnd"/>
+      <w:r>
+        <w:t xml:space="preserve"> </w:t>
+      </w:r>
+      <w:proofErr w:type="spellStart"/>
+      <w:r>
+        <w:t>none</w:t>
+      </w:r>
+      <w:proofErr w:type="spellEnd"/>
+      <w:r>
+        <w:t xml:space="preserve">, zero </w:t>
+      </w:r>
+      <w:proofErr w:type="spellStart"/>
+      <w:r>
+        <w:t>margin</w:t>
+      </w:r>
+      <w:proofErr w:type="spellEnd"/>
+      <w:r>
+        <w:t xml:space="preserve"> e </w:t>
+      </w:r>
+      <w:proofErr w:type="spellStart"/>
+      <w:r>
+        <w:t>padding</w:t>
+      </w:r>
+      <w:proofErr w:type="spellEnd"/>
+      <w:r>
+        <w:t>, coloco em</w:t>
+      </w:r>
+      <w:r>
+        <w:t xml:space="preserve"> display </w:t>
+      </w:r>
+      <w:proofErr w:type="spellStart"/>
+      <w:r>
+        <w:t>flex</w:t>
+      </w:r>
+      <w:proofErr w:type="spellEnd"/>
+      <w:r>
+        <w:t xml:space="preserve"> (para listar lado a lado se quiser) e dou um gap. </w:t>
       </w:r>
     </w:p>
     <w:p>
@@ -1048,7 +1669,15 @@
         <w:t>Body</w:t>
       </w:r>
       <w:r>
-        <w:t xml:space="preserve">- margin 0px. </w:t>
+        <w:t xml:space="preserve">- </w:t>
+      </w:r>
+      <w:proofErr w:type="spellStart"/>
+      <w:r>
+        <w:t>margin</w:t>
+      </w:r>
+      <w:proofErr w:type="spellEnd"/>
+      <w:r>
+        <w:t xml:space="preserve"> 0px. </w:t>
       </w:r>
       <w:r>
         <w:t>Ele vem com margem d</w:t>
@@ -1084,6 +1713,7 @@
           <w:numId w:val="4"/>
         </w:numPr>
       </w:pPr>
+      <w:proofErr w:type="spellStart"/>
       <w:r>
         <w:rPr>
           <w:b/>
@@ -1091,8 +1721,17 @@
         </w:rPr>
         <w:t>blockquote</w:t>
       </w:r>
-      <w:r>
-        <w:t>- citação. Tipo uma div, mas já alinha como citação e permite colocar link do autor</w:t>
+      <w:proofErr w:type="spellEnd"/>
+      <w:r>
+        <w:t xml:space="preserve">- citação. Tipo uma </w:t>
+      </w:r>
+      <w:proofErr w:type="spellStart"/>
+      <w:r>
+        <w:t>div</w:t>
+      </w:r>
+      <w:proofErr w:type="spellEnd"/>
+      <w:r>
+        <w:t>, mas já alinha como citação e permite colocar link do autor</w:t>
       </w:r>
       <w:r>
         <w:t>. Coloco o p dentro dele com texto e p fora com nome do autor.</w:t>
@@ -1114,7 +1753,31 @@
         <w:t>q</w:t>
       </w:r>
       <w:r>
-        <w:t>- o que é uma citação interna, dentro do próprio p. tbm pode recer o cite=”https...”</w:t>
+        <w:t xml:space="preserve">- o que é uma citação interna, dentro do próprio p. </w:t>
+      </w:r>
+      <w:proofErr w:type="spellStart"/>
+      <w:r>
+        <w:t>tbm</w:t>
+      </w:r>
+      <w:proofErr w:type="spellEnd"/>
+      <w:r>
+        <w:t xml:space="preserve"> pode </w:t>
+      </w:r>
+      <w:proofErr w:type="spellStart"/>
+      <w:r>
+        <w:t>recer</w:t>
+      </w:r>
+      <w:proofErr w:type="spellEnd"/>
+      <w:r>
+        <w:t xml:space="preserve"> o cite</w:t>
+      </w:r>
+      <w:proofErr w:type="gramStart"/>
+      <w:r>
+        <w:t>=”https</w:t>
+      </w:r>
+      <w:proofErr w:type="gramEnd"/>
+      <w:r>
+        <w:t>...”</w:t>
       </w:r>
     </w:p>
     <w:p>
@@ -1195,8 +1858,13 @@
       </w:pPr>
       <w:r>
         <w:lastRenderedPageBreak/>
-        <w:t>Unidade de tamanho css</w:t>
-      </w:r>
+        <w:t xml:space="preserve">Unidade de tamanho </w:t>
+      </w:r>
+      <w:proofErr w:type="spellStart"/>
+      <w:r>
+        <w:t>css</w:t>
+      </w:r>
+      <w:proofErr w:type="spellEnd"/>
     </w:p>
     <w:p>
       <w:pPr>
@@ -1206,6 +1874,7 @@
           <w:numId w:val="5"/>
         </w:numPr>
       </w:pPr>
+      <w:proofErr w:type="spellStart"/>
       <w:r>
         <w:rPr>
           <w:b/>
@@ -1213,6 +1882,7 @@
         </w:rPr>
         <w:t>Px</w:t>
       </w:r>
+      <w:proofErr w:type="spellEnd"/>
       <w:r>
         <w:t>- pixel</w:t>
       </w:r>
@@ -1260,7 +1930,39 @@
         </w:numPr>
       </w:pPr>
       <w:r>
-        <w:t xml:space="preserve">O html em si é em rem, se eu mudar o font size do html ele altera o tamanho padrão do rem. </w:t>
+        <w:t xml:space="preserve">O </w:t>
+      </w:r>
+      <w:proofErr w:type="spellStart"/>
+      <w:r>
+        <w:t>html</w:t>
+      </w:r>
+      <w:proofErr w:type="spellEnd"/>
+      <w:r>
+        <w:t xml:space="preserve"> em si é em rem, se eu mudar o </w:t>
+      </w:r>
+      <w:proofErr w:type="spellStart"/>
+      <w:r>
+        <w:t>font</w:t>
+      </w:r>
+      <w:proofErr w:type="spellEnd"/>
+      <w:r>
+        <w:t xml:space="preserve"> </w:t>
+      </w:r>
+      <w:proofErr w:type="spellStart"/>
+      <w:r>
+        <w:t>size</w:t>
+      </w:r>
+      <w:proofErr w:type="spellEnd"/>
+      <w:r>
+        <w:t xml:space="preserve"> do </w:t>
+      </w:r>
+      <w:proofErr w:type="spellStart"/>
+      <w:r>
+        <w:t>html</w:t>
+      </w:r>
+      <w:proofErr w:type="spellEnd"/>
+      <w:r>
+        <w:t xml:space="preserve"> ele altera o tamanho padrão do rem. </w:t>
       </w:r>
     </w:p>
     <w:p>
@@ -1289,6 +1991,7 @@
           <w:tab w:val="left" w:pos="8771"/>
         </w:tabs>
       </w:pPr>
+      <w:proofErr w:type="spellStart"/>
       <w:r>
         <w:rPr>
           <w:b/>
@@ -1297,10 +2000,30 @@
         <w:t>Vh-</w:t>
       </w:r>
       <w:r>
-        <w:t>viewport height- considera toda a altura. S</w:t>
-      </w:r>
-      <w:r>
-        <w:t xml:space="preserve">e eu coloca algo com 100vh, ele pega toda a tela. </w:t>
+        <w:t>viewport</w:t>
+      </w:r>
+      <w:proofErr w:type="spellEnd"/>
+      <w:r>
+        <w:t xml:space="preserve"> </w:t>
+      </w:r>
+      <w:proofErr w:type="spellStart"/>
+      <w:r>
+        <w:t>height</w:t>
+      </w:r>
+      <w:proofErr w:type="spellEnd"/>
+      <w:r>
+        <w:t>- considera toda a altura. S</w:t>
+      </w:r>
+      <w:r>
+        <w:t xml:space="preserve">e </w:t>
+      </w:r>
+      <w:proofErr w:type="gramStart"/>
+      <w:r>
+        <w:t>eu coloca</w:t>
+      </w:r>
+      <w:proofErr w:type="gramEnd"/>
+      <w:r>
+        <w:t xml:space="preserve"> algo com 100vh, ele pega toda a tela. </w:t>
       </w:r>
     </w:p>
     <w:p>
@@ -1314,6 +2037,7 @@
           <w:tab w:val="left" w:pos="8771"/>
         </w:tabs>
       </w:pPr>
+      <w:proofErr w:type="spellStart"/>
       <w:r>
         <w:rPr>
           <w:b/>
@@ -1322,7 +2046,19 @@
         <w:t>Vw-</w:t>
       </w:r>
       <w:r>
-        <w:t>viewport width- considera toda a largura</w:t>
+        <w:t>viewport</w:t>
+      </w:r>
+      <w:proofErr w:type="spellEnd"/>
+      <w:r>
+        <w:t xml:space="preserve"> </w:t>
+      </w:r>
+      <w:proofErr w:type="spellStart"/>
+      <w:r>
+        <w:t>width</w:t>
+      </w:r>
+      <w:proofErr w:type="spellEnd"/>
+      <w:r>
+        <w:t>- considera toda a largura</w:t>
       </w:r>
     </w:p>
     <w:p>
@@ -1336,9 +2072,11 @@
       <w:pPr>
         <w:pStyle w:val="Ttulo"/>
       </w:pPr>
+      <w:proofErr w:type="spellStart"/>
       <w:r>
         <w:t>Calc</w:t>
       </w:r>
+      <w:proofErr w:type="spellEnd"/>
     </w:p>
     <w:p>
       <w:pPr>
@@ -1351,6 +2089,7 @@
           <w:tab w:val="left" w:pos="8771"/>
         </w:tabs>
       </w:pPr>
+      <w:proofErr w:type="spellStart"/>
       <w:r>
         <w:rPr>
           <w:b/>
@@ -1358,9 +2097,15 @@
         </w:rPr>
         <w:t>Calc</w:t>
       </w:r>
-      <w:r>
-        <w:t>- é um comando para calcular qualquer coisa dentro de css</w:t>
-      </w:r>
+      <w:proofErr w:type="spellEnd"/>
+      <w:r>
+        <w:t xml:space="preserve">- é um comando para calcular qualquer coisa dentro de </w:t>
+      </w:r>
+      <w:proofErr w:type="spellStart"/>
+      <w:r>
+        <w:t>css</w:t>
+      </w:r>
+      <w:proofErr w:type="spellEnd"/>
     </w:p>
     <w:p>
       <w:pPr>
@@ -1373,8 +2118,34 @@
           <w:tab w:val="left" w:pos="8771"/>
         </w:tabs>
       </w:pPr>
-      <w:r>
-        <w:t>Ex: height: calc(100vw / 3) – divide o tamanho da tela por 3.</w:t>
+      <w:proofErr w:type="spellStart"/>
+      <w:r>
+        <w:t>Ex</w:t>
+      </w:r>
+      <w:proofErr w:type="spellEnd"/>
+      <w:r>
+        <w:t xml:space="preserve">: </w:t>
+      </w:r>
+      <w:proofErr w:type="spellStart"/>
+      <w:r>
+        <w:t>height</w:t>
+      </w:r>
+      <w:proofErr w:type="spellEnd"/>
+      <w:r>
+        <w:t xml:space="preserve">: </w:t>
+      </w:r>
+      <w:proofErr w:type="spellStart"/>
+      <w:proofErr w:type="gramStart"/>
+      <w:r>
+        <w:t>calc</w:t>
+      </w:r>
+      <w:proofErr w:type="spellEnd"/>
+      <w:r>
+        <w:t>(</w:t>
+      </w:r>
+      <w:proofErr w:type="gramEnd"/>
+      <w:r>
+        <w:t>100vw / 3) – divide o tamanho da tela por 3.</w:t>
       </w:r>
     </w:p>
     <w:p>
@@ -1388,8 +2159,34 @@
           <w:tab w:val="left" w:pos="8771"/>
         </w:tabs>
       </w:pPr>
-      <w:r>
-        <w:t>height: calc(100vw -200px) diminui 200px da tela, indepdente do tamanho da tela.</w:t>
+      <w:proofErr w:type="spellStart"/>
+      <w:r>
+        <w:t>height</w:t>
+      </w:r>
+      <w:proofErr w:type="spellEnd"/>
+      <w:r>
+        <w:t xml:space="preserve">: </w:t>
+      </w:r>
+      <w:proofErr w:type="spellStart"/>
+      <w:proofErr w:type="gramStart"/>
+      <w:r>
+        <w:t>calc</w:t>
+      </w:r>
+      <w:proofErr w:type="spellEnd"/>
+      <w:r>
+        <w:t>(</w:t>
+      </w:r>
+      <w:proofErr w:type="gramEnd"/>
+      <w:r>
+        <w:t xml:space="preserve">100vw -200px) diminui 200px da tela, </w:t>
+      </w:r>
+      <w:proofErr w:type="spellStart"/>
+      <w:r>
+        <w:t>indepdente</w:t>
+      </w:r>
+      <w:proofErr w:type="spellEnd"/>
+      <w:r>
+        <w:t xml:space="preserve"> do tamanho da tela.</w:t>
       </w:r>
     </w:p>
     <w:p>
@@ -1417,6 +2214,7 @@
           <w:bCs/>
         </w:rPr>
       </w:pPr>
+      <w:proofErr w:type="spellStart"/>
       <w:r>
         <w:rPr>
           <w:b/>
@@ -1424,6 +2222,7 @@
         </w:rPr>
         <w:t>font</w:t>
       </w:r>
+      <w:proofErr w:type="spellEnd"/>
       <w:r>
         <w:rPr>
           <w:b/>
@@ -1447,15 +2246,32 @@
           <w:bCs/>
         </w:rPr>
       </w:pPr>
-      <w:r>
-        <w:rPr>
-          <w:b/>
-          <w:bCs/>
-        </w:rPr>
-        <w:t>size-</w:t>
-      </w:r>
-      <w:r>
-        <w:t>tamanho da letra, posso por em rem agora</w:t>
+      <w:proofErr w:type="spellStart"/>
+      <w:r>
+        <w:rPr>
+          <w:b/>
+          <w:bCs/>
+        </w:rPr>
+        <w:t>size</w:t>
+      </w:r>
+      <w:proofErr w:type="spellEnd"/>
+      <w:r>
+        <w:rPr>
+          <w:b/>
+          <w:bCs/>
+        </w:rPr>
+        <w:t>-</w:t>
+      </w:r>
+      <w:r>
+        <w:t xml:space="preserve">tamanho da letra, posso </w:t>
+      </w:r>
+      <w:proofErr w:type="spellStart"/>
+      <w:r>
+        <w:t>por</w:t>
+      </w:r>
+      <w:proofErr w:type="spellEnd"/>
+      <w:r>
+        <w:t xml:space="preserve"> em rem agora</w:t>
       </w:r>
     </w:p>
     <w:p>
@@ -1499,12 +2315,21 @@
           <w:bCs/>
         </w:rPr>
       </w:pPr>
-      <w:r>
-        <w:rPr>
-          <w:b/>
-          <w:bCs/>
-        </w:rPr>
-        <w:t>Weight-</w:t>
+      <w:proofErr w:type="spellStart"/>
+      <w:r>
+        <w:rPr>
+          <w:b/>
+          <w:bCs/>
+        </w:rPr>
+        <w:t>Weight</w:t>
+      </w:r>
+      <w:proofErr w:type="spellEnd"/>
+      <w:r>
+        <w:rPr>
+          <w:b/>
+          <w:bCs/>
+        </w:rPr>
+        <w:t>-</w:t>
       </w:r>
       <w:r>
         <w:t xml:space="preserve"> para colocar em negrito ou não. Da pra colocar valores de 100 a 900, a largura da letra</w:t>
@@ -1525,15 +2350,32 @@
           <w:bCs/>
         </w:rPr>
       </w:pPr>
-      <w:r>
-        <w:rPr>
-          <w:b/>
-          <w:bCs/>
-        </w:rPr>
-        <w:t>Style-</w:t>
-      </w:r>
-      <w:r>
-        <w:t xml:space="preserve"> italic, </w:t>
+      <w:proofErr w:type="spellStart"/>
+      <w:r>
+        <w:rPr>
+          <w:b/>
+          <w:bCs/>
+        </w:rPr>
+        <w:t>Style</w:t>
+      </w:r>
+      <w:proofErr w:type="spellEnd"/>
+      <w:r>
+        <w:rPr>
+          <w:b/>
+          <w:bCs/>
+        </w:rPr>
+        <w:t>-</w:t>
+      </w:r>
+      <w:r>
+        <w:t xml:space="preserve"> </w:t>
+      </w:r>
+      <w:proofErr w:type="spellStart"/>
+      <w:r>
+        <w:t>italic</w:t>
+      </w:r>
+      <w:proofErr w:type="spellEnd"/>
+      <w:r>
+        <w:t xml:space="preserve">, </w:t>
       </w:r>
       <w:r>
         <w:t>oblique. Colocar em itálico</w:t>
@@ -1554,12 +2396,21 @@
           <w:bCs/>
         </w:rPr>
       </w:pPr>
-      <w:r>
-        <w:rPr>
-          <w:b/>
-          <w:bCs/>
-        </w:rPr>
-        <w:t xml:space="preserve">Line-height: </w:t>
+      <w:proofErr w:type="spellStart"/>
+      <w:r>
+        <w:rPr>
+          <w:b/>
+          <w:bCs/>
+        </w:rPr>
+        <w:t>Line-height</w:t>
+      </w:r>
+      <w:proofErr w:type="spellEnd"/>
+      <w:r>
+        <w:rPr>
+          <w:b/>
+          <w:bCs/>
+        </w:rPr>
+        <w:t xml:space="preserve">: </w:t>
       </w:r>
       <w:r>
         <w:t>altura da linha. Geralmente 1 é padrão</w:t>
@@ -1580,12 +2431,21 @@
           <w:bCs/>
         </w:rPr>
       </w:pPr>
-      <w:r>
-        <w:rPr>
-          <w:b/>
-          <w:bCs/>
-        </w:rPr>
-        <w:t>Text-:</w:t>
+      <w:proofErr w:type="spellStart"/>
+      <w:r>
+        <w:rPr>
+          <w:b/>
+          <w:bCs/>
+        </w:rPr>
+        <w:t>Text</w:t>
+      </w:r>
+      <w:proofErr w:type="spellEnd"/>
+      <w:r>
+        <w:rPr>
+          <w:b/>
+          <w:bCs/>
+        </w:rPr>
+        <w:t>-:</w:t>
       </w:r>
     </w:p>
     <w:p>
@@ -1603,16 +2463,46 @@
           <w:bCs/>
         </w:rPr>
       </w:pPr>
-      <w:r>
-        <w:rPr>
-          <w:b/>
-          <w:bCs/>
-        </w:rPr>
-        <w:t xml:space="preserve">decoration: </w:t>
-      </w:r>
-      <w:r>
-        <w:t>pra colocar underline, overline e etc</w:t>
-      </w:r>
+      <w:proofErr w:type="spellStart"/>
+      <w:r>
+        <w:rPr>
+          <w:b/>
+          <w:bCs/>
+        </w:rPr>
+        <w:t>decoration</w:t>
+      </w:r>
+      <w:proofErr w:type="spellEnd"/>
+      <w:r>
+        <w:rPr>
+          <w:b/>
+          <w:bCs/>
+        </w:rPr>
+        <w:t xml:space="preserve">: </w:t>
+      </w:r>
+      <w:r>
+        <w:t xml:space="preserve">pra colocar </w:t>
+      </w:r>
+      <w:proofErr w:type="spellStart"/>
+      <w:r>
+        <w:t>underline</w:t>
+      </w:r>
+      <w:proofErr w:type="spellEnd"/>
+      <w:r>
+        <w:t xml:space="preserve">, </w:t>
+      </w:r>
+      <w:proofErr w:type="spellStart"/>
+      <w:r>
+        <w:t>overline</w:t>
+      </w:r>
+      <w:proofErr w:type="spellEnd"/>
+      <w:r>
+        <w:t xml:space="preserve"> e </w:t>
+      </w:r>
+      <w:proofErr w:type="spellStart"/>
+      <w:r>
+        <w:t>etc</w:t>
+      </w:r>
+      <w:proofErr w:type="spellEnd"/>
     </w:p>
     <w:p>
       <w:pPr>
@@ -1629,16 +2519,38 @@
           <w:bCs/>
         </w:rPr>
       </w:pPr>
-      <w:r>
-        <w:rPr>
-          <w:b/>
-          <w:bCs/>
-        </w:rPr>
-        <w:t>transformation:</w:t>
-      </w:r>
-      <w:r>
-        <w:t xml:space="preserve"> para colocar em maiúsculo, minúsculo, primeira maiusculuna (capitalize) e etc</w:t>
-      </w:r>
+      <w:proofErr w:type="spellStart"/>
+      <w:r>
+        <w:rPr>
+          <w:b/>
+          <w:bCs/>
+        </w:rPr>
+        <w:t>transformation</w:t>
+      </w:r>
+      <w:proofErr w:type="spellEnd"/>
+      <w:r>
+        <w:rPr>
+          <w:b/>
+          <w:bCs/>
+        </w:rPr>
+        <w:t>:</w:t>
+      </w:r>
+      <w:r>
+        <w:t xml:space="preserve"> para colocar em maiúsculo, minúsculo, primeira </w:t>
+      </w:r>
+      <w:proofErr w:type="spellStart"/>
+      <w:r>
+        <w:t>maiusculuna</w:t>
+      </w:r>
+      <w:proofErr w:type="spellEnd"/>
+      <w:r>
+        <w:t xml:space="preserve"> (capitalize) e </w:t>
+      </w:r>
+      <w:proofErr w:type="spellStart"/>
+      <w:r>
+        <w:t>etc</w:t>
+      </w:r>
+      <w:proofErr w:type="spellEnd"/>
       <w:r>
         <w:t xml:space="preserve"> </w:t>
       </w:r>
@@ -1658,15 +2570,32 @@
           <w:bCs/>
         </w:rPr>
       </w:pPr>
-      <w:r>
-        <w:rPr>
-          <w:b/>
-          <w:bCs/>
-        </w:rPr>
-        <w:t xml:space="preserve">indent: </w:t>
-      </w:r>
-      <w:r>
-        <w:t xml:space="preserve">pra dar um recuo na primeira linha do paragrafo. </w:t>
+      <w:proofErr w:type="spellStart"/>
+      <w:r>
+        <w:rPr>
+          <w:b/>
+          <w:bCs/>
+        </w:rPr>
+        <w:t>indent</w:t>
+      </w:r>
+      <w:proofErr w:type="spellEnd"/>
+      <w:r>
+        <w:rPr>
+          <w:b/>
+          <w:bCs/>
+        </w:rPr>
+        <w:t xml:space="preserve">: </w:t>
+      </w:r>
+      <w:r>
+        <w:t xml:space="preserve">pra dar um recuo na primeira linha do </w:t>
+      </w:r>
+      <w:proofErr w:type="spellStart"/>
+      <w:r>
+        <w:t>paragrafo</w:t>
+      </w:r>
+      <w:proofErr w:type="spellEnd"/>
+      <w:r>
+        <w:t xml:space="preserve">. </w:t>
       </w:r>
     </w:p>
     <w:p>
@@ -1684,12 +2613,21 @@
           <w:bCs/>
         </w:rPr>
       </w:pPr>
-      <w:r>
-        <w:rPr>
-          <w:b/>
-          <w:bCs/>
-        </w:rPr>
-        <w:t>Align:</w:t>
+      <w:proofErr w:type="spellStart"/>
+      <w:r>
+        <w:rPr>
+          <w:b/>
+          <w:bCs/>
+        </w:rPr>
+        <w:t>Align</w:t>
+      </w:r>
+      <w:proofErr w:type="spellEnd"/>
+      <w:r>
+        <w:rPr>
+          <w:b/>
+          <w:bCs/>
+        </w:rPr>
+        <w:t>:</w:t>
       </w:r>
       <w:r>
         <w:t xml:space="preserve"> alinhamento do texto, começa na esquerda</w:t>
@@ -1718,7 +2656,15 @@
         <w:t>Shadow:</w:t>
       </w:r>
       <w:r>
-        <w:t xml:space="preserve"> colocar sombra no texto. 3 valores e a cor- primeiro px alinha a sombra pra esquerda ou direita, segundo alinha pra baixo ou pra cima, e terceiro o blush. E a cor</w:t>
+        <w:t xml:space="preserve"> colocar sombra no texto. 3 valores e a cor- primeiro </w:t>
+      </w:r>
+      <w:proofErr w:type="spellStart"/>
+      <w:r>
+        <w:t>px</w:t>
+      </w:r>
+      <w:proofErr w:type="spellEnd"/>
+      <w:r>
+        <w:t xml:space="preserve"> alinha a sombra pra esquerda ou direita, segundo alinha pra baixo ou pra cima, e terceiro o blush. E a cor</w:t>
       </w:r>
     </w:p>
     <w:p>
@@ -1736,6 +2682,7 @@
           <w:bCs/>
         </w:rPr>
       </w:pPr>
+      <w:proofErr w:type="spellStart"/>
       <w:r>
         <w:rPr>
           <w:b/>
@@ -1743,6 +2690,7 @@
         </w:rPr>
         <w:t>Letter-spacing</w:t>
       </w:r>
+      <w:proofErr w:type="spellEnd"/>
       <w:r>
         <w:t>: para espalhar as letras</w:t>
       </w:r>
@@ -1776,7 +2724,15 @@
         <w:t>Background</w:t>
       </w:r>
       <w:r>
-        <w:t xml:space="preserve"> sozinho me da a p</w:t>
+        <w:t xml:space="preserve"> sozinho me </w:t>
+      </w:r>
+      <w:proofErr w:type="spellStart"/>
+      <w:r>
+        <w:t>da</w:t>
+      </w:r>
+      <w:proofErr w:type="spellEnd"/>
+      <w:r>
+        <w:t xml:space="preserve"> a p</w:t>
       </w:r>
       <w:r>
         <w:t xml:space="preserve">ossibilidade de colocar todos os outros que vou citar, só ir pondo. </w:t>
@@ -1809,6 +2765,7 @@
           <w:numId w:val="6"/>
         </w:numPr>
       </w:pPr>
+      <w:proofErr w:type="spellStart"/>
       <w:r>
         <w:rPr>
           <w:b/>
@@ -1816,19 +2773,42 @@
         </w:rPr>
         <w:t>Image</w:t>
       </w:r>
+      <w:proofErr w:type="spellEnd"/>
       <w:r>
         <w:t>:</w:t>
       </w:r>
       <w:r>
-        <w:t xml:space="preserve"> url(‘</w:t>
+        <w:t xml:space="preserve"> </w:t>
+      </w:r>
+      <w:proofErr w:type="spellStart"/>
+      <w:proofErr w:type="gramStart"/>
+      <w:r>
+        <w:t>url</w:t>
+      </w:r>
+      <w:proofErr w:type="spellEnd"/>
+      <w:r>
+        <w:t>(</w:t>
+      </w:r>
+      <w:proofErr w:type="gramEnd"/>
+      <w:r>
+        <w:t>‘</w:t>
       </w:r>
       <w:r>
         <w:rPr>
           <w:i/>
           <w:iCs/>
         </w:rPr>
-        <w:t>caminho da img</w:t>
-      </w:r>
+        <w:t xml:space="preserve">caminho da </w:t>
+      </w:r>
+      <w:proofErr w:type="spellStart"/>
+      <w:r>
+        <w:rPr>
+          <w:i/>
+          <w:iCs/>
+        </w:rPr>
+        <w:t>img</w:t>
+      </w:r>
+      <w:proofErr w:type="spellEnd"/>
       <w:r>
         <w:t>’). Pra colocar uma imagem como fundo.</w:t>
       </w:r>
@@ -1841,6 +2821,7 @@
           <w:numId w:val="6"/>
         </w:numPr>
       </w:pPr>
+      <w:proofErr w:type="spellStart"/>
       <w:r>
         <w:rPr>
           <w:b/>
@@ -1848,11 +2829,20 @@
         </w:rPr>
         <w:t>Repeat</w:t>
       </w:r>
+      <w:proofErr w:type="spellEnd"/>
       <w:r>
         <w:t>:</w:t>
       </w:r>
       <w:r>
-        <w:t xml:space="preserve"> se quero que a imagem repita tanto pro lado quanto pra baixo. (padrão é repetir, então ponho “no repeat”)</w:t>
+        <w:t xml:space="preserve"> se quero que a imagem repita tanto pro lado quanto pra baixo. (padrão é repetir, então ponho “no </w:t>
+      </w:r>
+      <w:proofErr w:type="spellStart"/>
+      <w:r>
+        <w:t>repeat</w:t>
+      </w:r>
+      <w:proofErr w:type="spellEnd"/>
+      <w:r>
+        <w:t>”)</w:t>
       </w:r>
     </w:p>
     <w:p>
@@ -1863,6 +2853,7 @@
           <w:numId w:val="6"/>
         </w:numPr>
       </w:pPr>
+      <w:proofErr w:type="spellStart"/>
       <w:r>
         <w:rPr>
           <w:b/>
@@ -1870,6 +2861,7 @@
         </w:rPr>
         <w:t>Size</w:t>
       </w:r>
+      <w:proofErr w:type="spellEnd"/>
       <w:r>
         <w:t>:</w:t>
       </w:r>
@@ -1886,8 +2878,21 @@
         </w:numPr>
       </w:pPr>
       <w:r>
-        <w:t>cover- vai cobrir toda area da minha tela, mais ajustadamente</w:t>
-      </w:r>
+        <w:t xml:space="preserve">cover- vai cobrir toda </w:t>
+      </w:r>
+      <w:proofErr w:type="spellStart"/>
+      <w:r>
+        <w:t>area</w:t>
+      </w:r>
+      <w:proofErr w:type="spellEnd"/>
+      <w:r>
+        <w:t xml:space="preserve"> da minha tela, mais </w:t>
+      </w:r>
+      <w:proofErr w:type="spellStart"/>
+      <w:r>
+        <w:t>ajustadamente</w:t>
+      </w:r>
+      <w:proofErr w:type="spellEnd"/>
       <w:r>
         <w:t xml:space="preserve"> com apenas uma imagem</w:t>
       </w:r>
@@ -1906,12 +2911,25 @@
           <w:numId w:val="6"/>
         </w:numPr>
       </w:pPr>
+      <w:proofErr w:type="spellStart"/>
       <w:r>
         <w:lastRenderedPageBreak/>
-        <w:t xml:space="preserve">Contain- </w:t>
-      </w:r>
-      <w:r>
-        <w:t xml:space="preserve">preenche tudo, pode deixar espaço em branco. Ou repetir a imagem se ela for pequena, tanto pra um lado quanto pra baixo. Se usar esse, tem que usar o no repeat.  </w:t>
+        <w:t>Contain</w:t>
+      </w:r>
+      <w:proofErr w:type="spellEnd"/>
+      <w:r>
+        <w:t xml:space="preserve">- </w:t>
+      </w:r>
+      <w:r>
+        <w:t xml:space="preserve">preenche tudo, pode deixar espaço em branco. Ou repetir a imagem se ela for pequena, tanto pra um lado quanto pra baixo. Se usar esse, tem que usar o no </w:t>
+      </w:r>
+      <w:proofErr w:type="spellStart"/>
+      <w:r>
+        <w:t>repeat</w:t>
+      </w:r>
+      <w:proofErr w:type="spellEnd"/>
+      <w:r>
+        <w:t xml:space="preserve">.  </w:t>
       </w:r>
     </w:p>
     <w:p>
@@ -1930,13 +2948,26 @@
       <w:pPr>
         <w:pStyle w:val="Ttulo"/>
       </w:pPr>
-      <w:r>
-        <w:t>Pseudo classes de estado</w:t>
-      </w:r>
-    </w:p>
-    <w:p>
-      <w:r>
-        <w:t>Quando quero destacar geralmente um link quando o mouse passa em cima ou clica. Dentro do css fica:</w:t>
+      <w:proofErr w:type="spellStart"/>
+      <w:r>
+        <w:t>Pseudo</w:t>
+      </w:r>
+      <w:proofErr w:type="spellEnd"/>
+      <w:r>
+        <w:t xml:space="preserve"> classes de estado</w:t>
+      </w:r>
+    </w:p>
+    <w:p>
+      <w:r>
+        <w:t xml:space="preserve">Quando quero destacar geralmente um link quando o mouse passa em cima ou clica. Dentro do </w:t>
+      </w:r>
+      <w:proofErr w:type="spellStart"/>
+      <w:r>
+        <w:t>css</w:t>
+      </w:r>
+      <w:proofErr w:type="spellEnd"/>
+      <w:r>
+        <w:t xml:space="preserve"> fica:</w:t>
       </w:r>
     </w:p>
     <w:p>
@@ -1956,7 +2987,23 @@
           <w:b/>
           <w:bCs/>
         </w:rPr>
-        <w:t>a:hover{}</w:t>
+        <w:t>a:</w:t>
+      </w:r>
+      <w:proofErr w:type="gramStart"/>
+      <w:r>
+        <w:rPr>
+          <w:b/>
+          <w:bCs/>
+        </w:rPr>
+        <w:t>hover{</w:t>
+      </w:r>
+      <w:proofErr w:type="gramEnd"/>
+      <w:r>
+        <w:rPr>
+          <w:b/>
+          <w:bCs/>
+        </w:rPr>
+        <w:t>}</w:t>
       </w:r>
       <w:r>
         <w:rPr>
@@ -1989,7 +3036,15 @@
         <w:t>a:focus-</w:t>
       </w:r>
       <w:r>
-        <w:t xml:space="preserve"> usando o tab o elemento fica em foco. Geralmente é bom por borda. A borda é o padrão dos navegadores. </w:t>
+        <w:t xml:space="preserve"> usando o </w:t>
+      </w:r>
+      <w:proofErr w:type="spellStart"/>
+      <w:r>
+        <w:t>tab</w:t>
+      </w:r>
+      <w:proofErr w:type="spellEnd"/>
+      <w:r>
+        <w:t xml:space="preserve"> o elemento fica em foco. Geralmente é bom por borda. A borda é o padrão dos navegadores. </w:t>
       </w:r>
     </w:p>
     <w:p>
@@ -2035,7 +3090,15 @@
         <w:t xml:space="preserve">a:visited- </w:t>
       </w:r>
       <w:r>
-        <w:t>quando já clicamos no site antes ai fica diferente. Esse se sobrepõe sobre os outros, então ter cuidado ao usa-lo</w:t>
+        <w:t xml:space="preserve">quando já clicamos no site antes </w:t>
+      </w:r>
+      <w:proofErr w:type="gramStart"/>
+      <w:r>
+        <w:t>ai</w:t>
+      </w:r>
+      <w:proofErr w:type="gramEnd"/>
+      <w:r>
+        <w:t xml:space="preserve"> fica diferente. Esse se sobrepõe sobre os outros, então ter cuidado ao usa-lo</w:t>
       </w:r>
     </w:p>
     <w:p>
@@ -2048,7 +3111,15 @@
     </w:p>
     <w:p>
       <w:r>
-        <w:t>Pintando os elementos selecionados. Serve pra listas ou pra divs mesmo...</w:t>
+        <w:t xml:space="preserve">Pintando os elementos selecionados. Serve pra listas ou pra </w:t>
+      </w:r>
+      <w:proofErr w:type="spellStart"/>
+      <w:r>
+        <w:t>divs</w:t>
+      </w:r>
+      <w:proofErr w:type="spellEnd"/>
+      <w:r>
+        <w:t xml:space="preserve"> mesmo...</w:t>
       </w:r>
       <w:r>
         <w:rPr>
@@ -2099,6 +3170,7 @@
           <w14:ligatures w14:val="none"/>
         </w:rPr>
       </w:pPr>
+      <w:proofErr w:type="gramStart"/>
       <w:r>
         <w:rPr>
           <w:rFonts w:ascii="Consolas" w:eastAsia="Times New Roman" w:hAnsi="Consolas" w:cs="Times New Roman"/>
@@ -2109,7 +3181,20 @@
           <w:lang w:val="en-US" w:eastAsia="pt-BR"/>
           <w14:ligatures w14:val="none"/>
         </w:rPr>
-        <w:t>.lista-1</w:t>
+        <w:t>.lista</w:t>
+      </w:r>
+      <w:proofErr w:type="gramEnd"/>
+      <w:r>
+        <w:rPr>
+          <w:rFonts w:ascii="Consolas" w:eastAsia="Times New Roman" w:hAnsi="Consolas" w:cs="Times New Roman"/>
+          <w:color w:val="FFDD44"/>
+          <w:kern w:val="0"/>
+          <w:sz w:val="23"/>
+          <w:szCs w:val="23"/>
+          <w:lang w:val="en-US" w:eastAsia="pt-BR"/>
+          <w14:ligatures w14:val="none"/>
+        </w:rPr>
+        <w:t>-1</w:t>
       </w:r>
       <w:r>
         <w:rPr>
@@ -2123,6 +3208,7 @@
         </w:rPr>
         <w:t> </w:t>
       </w:r>
+      <w:proofErr w:type="spellStart"/>
       <w:r>
         <w:rPr>
           <w:rFonts w:ascii="Consolas" w:eastAsia="Times New Roman" w:hAnsi="Consolas" w:cs="Times New Roman"/>
@@ -2161,6 +3247,7 @@
         </w:rPr>
         <w:t>first-child</w:t>
       </w:r>
+      <w:proofErr w:type="spellEnd"/>
       <w:r>
         <w:rPr>
           <w:rFonts w:ascii="Consolas" w:eastAsia="Times New Roman" w:hAnsi="Consolas" w:cs="Times New Roman"/>
@@ -2291,6 +3378,7 @@
           <w14:ligatures w14:val="none"/>
         </w:rPr>
       </w:pPr>
+      <w:proofErr w:type="gramStart"/>
       <w:r>
         <w:rPr>
           <w:rFonts w:ascii="Consolas" w:eastAsia="Times New Roman" w:hAnsi="Consolas" w:cs="Times New Roman"/>
@@ -2301,7 +3389,20 @@
           <w:lang w:eastAsia="pt-BR"/>
           <w14:ligatures w14:val="none"/>
         </w:rPr>
-        <w:t>.lista-1</w:t>
+        <w:t>.lista</w:t>
+      </w:r>
+      <w:proofErr w:type="gramEnd"/>
+      <w:r>
+        <w:rPr>
+          <w:rFonts w:ascii="Consolas" w:eastAsia="Times New Roman" w:hAnsi="Consolas" w:cs="Times New Roman"/>
+          <w:color w:val="FFDD44"/>
+          <w:kern w:val="0"/>
+          <w:sz w:val="23"/>
+          <w:szCs w:val="23"/>
+          <w:lang w:eastAsia="pt-BR"/>
+          <w14:ligatures w14:val="none"/>
+        </w:rPr>
+        <w:t>-1</w:t>
       </w:r>
       <w:r>
         <w:rPr>
@@ -2315,6 +3416,7 @@
         </w:rPr>
         <w:t> </w:t>
       </w:r>
+      <w:proofErr w:type="spellStart"/>
       <w:r>
         <w:rPr>
           <w:rFonts w:ascii="Consolas" w:eastAsia="Times New Roman" w:hAnsi="Consolas" w:cs="Times New Roman"/>
@@ -2353,6 +3455,7 @@
         </w:rPr>
         <w:t>last-child</w:t>
       </w:r>
+      <w:proofErr w:type="spellEnd"/>
       <w:r>
         <w:rPr>
           <w:rFonts w:ascii="Consolas" w:eastAsia="Times New Roman" w:hAnsi="Consolas" w:cs="Times New Roman"/>
@@ -2466,7 +3569,91 @@
           <w:lang w:eastAsia="pt-BR"/>
           <w14:ligatures w14:val="none"/>
         </w:rPr>
-        <w:t>/* terceiro element, ou o element do numero que eu colocar*/</w:t>
+        <w:t>/* terceiro </w:t>
+      </w:r>
+      <w:proofErr w:type="spellStart"/>
+      <w:r>
+        <w:rPr>
+          <w:rFonts w:ascii="Consolas" w:eastAsia="Times New Roman" w:hAnsi="Consolas" w:cs="Times New Roman"/>
+          <w:color w:val="888899"/>
+          <w:kern w:val="0"/>
+          <w:sz w:val="23"/>
+          <w:szCs w:val="23"/>
+          <w:highlight w:val="yellow"/>
+          <w:lang w:eastAsia="pt-BR"/>
+          <w14:ligatures w14:val="none"/>
+        </w:rPr>
+        <w:t>element</w:t>
+      </w:r>
+      <w:proofErr w:type="spellEnd"/>
+      <w:r>
+        <w:rPr>
+          <w:rFonts w:ascii="Consolas" w:eastAsia="Times New Roman" w:hAnsi="Consolas" w:cs="Times New Roman"/>
+          <w:color w:val="888899"/>
+          <w:kern w:val="0"/>
+          <w:sz w:val="23"/>
+          <w:szCs w:val="23"/>
+          <w:highlight w:val="yellow"/>
+          <w:lang w:eastAsia="pt-BR"/>
+          <w14:ligatures w14:val="none"/>
+        </w:rPr>
+        <w:t xml:space="preserve">, ou o </w:t>
+      </w:r>
+      <w:proofErr w:type="spellStart"/>
+      <w:r>
+        <w:rPr>
+          <w:rFonts w:ascii="Consolas" w:eastAsia="Times New Roman" w:hAnsi="Consolas" w:cs="Times New Roman"/>
+          <w:color w:val="888899"/>
+          <w:kern w:val="0"/>
+          <w:sz w:val="23"/>
+          <w:szCs w:val="23"/>
+          <w:highlight w:val="yellow"/>
+          <w:lang w:eastAsia="pt-BR"/>
+          <w14:ligatures w14:val="none"/>
+        </w:rPr>
+        <w:t>element</w:t>
+      </w:r>
+      <w:proofErr w:type="spellEnd"/>
+      <w:r>
+        <w:rPr>
+          <w:rFonts w:ascii="Consolas" w:eastAsia="Times New Roman" w:hAnsi="Consolas" w:cs="Times New Roman"/>
+          <w:color w:val="888899"/>
+          <w:kern w:val="0"/>
+          <w:sz w:val="23"/>
+          <w:szCs w:val="23"/>
+          <w:highlight w:val="yellow"/>
+          <w:lang w:eastAsia="pt-BR"/>
+          <w14:ligatures w14:val="none"/>
+        </w:rPr>
+        <w:t xml:space="preserve"> do </w:t>
+      </w:r>
+      <w:proofErr w:type="spellStart"/>
+      <w:r>
+        <w:rPr>
+          <w:rFonts w:ascii="Consolas" w:eastAsia="Times New Roman" w:hAnsi="Consolas" w:cs="Times New Roman"/>
+          <w:color w:val="888899"/>
+          <w:kern w:val="0"/>
+          <w:sz w:val="23"/>
+          <w:szCs w:val="23"/>
+          <w:highlight w:val="yellow"/>
+          <w:lang w:eastAsia="pt-BR"/>
+          <w14:ligatures w14:val="none"/>
+        </w:rPr>
+        <w:t>numero</w:t>
+      </w:r>
+      <w:proofErr w:type="spellEnd"/>
+      <w:r>
+        <w:rPr>
+          <w:rFonts w:ascii="Consolas" w:eastAsia="Times New Roman" w:hAnsi="Consolas" w:cs="Times New Roman"/>
+          <w:color w:val="888899"/>
+          <w:kern w:val="0"/>
+          <w:sz w:val="23"/>
+          <w:szCs w:val="23"/>
+          <w:highlight w:val="yellow"/>
+          <w:lang w:eastAsia="pt-BR"/>
+          <w14:ligatures w14:val="none"/>
+        </w:rPr>
+        <w:t xml:space="preserve"> que eu colocar*/</w:t>
       </w:r>
     </w:p>
     <w:p>
@@ -2483,6 +3670,7 @@
           <w14:ligatures w14:val="none"/>
         </w:rPr>
       </w:pPr>
+      <w:proofErr w:type="gramStart"/>
       <w:r>
         <w:rPr>
           <w:rFonts w:ascii="Consolas" w:eastAsia="Times New Roman" w:hAnsi="Consolas" w:cs="Times New Roman"/>
@@ -2493,7 +3681,20 @@
           <w:lang w:val="en-US" w:eastAsia="pt-BR"/>
           <w14:ligatures w14:val="none"/>
         </w:rPr>
-        <w:t>.lista-1</w:t>
+        <w:t>.lista</w:t>
+      </w:r>
+      <w:proofErr w:type="gramEnd"/>
+      <w:r>
+        <w:rPr>
+          <w:rFonts w:ascii="Consolas" w:eastAsia="Times New Roman" w:hAnsi="Consolas" w:cs="Times New Roman"/>
+          <w:color w:val="FFDD44"/>
+          <w:kern w:val="0"/>
+          <w:sz w:val="23"/>
+          <w:szCs w:val="23"/>
+          <w:lang w:val="en-US" w:eastAsia="pt-BR"/>
+          <w14:ligatures w14:val="none"/>
+        </w:rPr>
+        <w:t>-1</w:t>
       </w:r>
       <w:r>
         <w:rPr>
@@ -2507,6 +3708,7 @@
         </w:rPr>
         <w:t> </w:t>
       </w:r>
+      <w:proofErr w:type="spellStart"/>
       <w:r>
         <w:rPr>
           <w:rFonts w:ascii="Consolas" w:eastAsia="Times New Roman" w:hAnsi="Consolas" w:cs="Times New Roman"/>
@@ -2545,6 +3747,7 @@
         </w:rPr>
         <w:t>nth-child</w:t>
       </w:r>
+      <w:proofErr w:type="spellEnd"/>
       <w:r>
         <w:rPr>
           <w:rFonts w:ascii="Consolas" w:eastAsia="Times New Roman" w:hAnsi="Consolas" w:cs="Times New Roman"/>
@@ -2682,7 +3885,63 @@
           <w:lang w:val="en-US" w:eastAsia="pt-BR"/>
           <w14:ligatures w14:val="none"/>
         </w:rPr>
-        <w:t>/* elementos ímpares */</w:t>
+        <w:t>/* </w:t>
+      </w:r>
+      <w:proofErr w:type="spellStart"/>
+      <w:r>
+        <w:rPr>
+          <w:rFonts w:ascii="Consolas" w:eastAsia="Times New Roman" w:hAnsi="Consolas" w:cs="Times New Roman"/>
+          <w:color w:val="888899"/>
+          <w:kern w:val="0"/>
+          <w:sz w:val="23"/>
+          <w:szCs w:val="23"/>
+          <w:highlight w:val="yellow"/>
+          <w:lang w:val="en-US" w:eastAsia="pt-BR"/>
+          <w14:ligatures w14:val="none"/>
+        </w:rPr>
+        <w:t>elementos</w:t>
+      </w:r>
+      <w:proofErr w:type="spellEnd"/>
+      <w:r>
+        <w:rPr>
+          <w:rFonts w:ascii="Consolas" w:eastAsia="Times New Roman" w:hAnsi="Consolas" w:cs="Times New Roman"/>
+          <w:color w:val="888899"/>
+          <w:kern w:val="0"/>
+          <w:sz w:val="23"/>
+          <w:szCs w:val="23"/>
+          <w:highlight w:val="yellow"/>
+          <w:lang w:val="en-US" w:eastAsia="pt-BR"/>
+          <w14:ligatures w14:val="none"/>
+        </w:rPr>
+        <w:t> </w:t>
+      </w:r>
+      <w:proofErr w:type="spellStart"/>
+      <w:r>
+        <w:rPr>
+          <w:rFonts w:ascii="Consolas" w:eastAsia="Times New Roman" w:hAnsi="Consolas" w:cs="Times New Roman"/>
+          <w:color w:val="888899"/>
+          <w:kern w:val="0"/>
+          <w:sz w:val="23"/>
+          <w:szCs w:val="23"/>
+          <w:highlight w:val="yellow"/>
+          <w:lang w:val="en-US" w:eastAsia="pt-BR"/>
+          <w14:ligatures w14:val="none"/>
+        </w:rPr>
+        <w:t>ímpares</w:t>
+      </w:r>
+      <w:proofErr w:type="spellEnd"/>
+      <w:r>
+        <w:rPr>
+          <w:rFonts w:ascii="Consolas" w:eastAsia="Times New Roman" w:hAnsi="Consolas" w:cs="Times New Roman"/>
+          <w:color w:val="888899"/>
+          <w:kern w:val="0"/>
+          <w:sz w:val="23"/>
+          <w:szCs w:val="23"/>
+          <w:highlight w:val="yellow"/>
+          <w:lang w:val="en-US" w:eastAsia="pt-BR"/>
+          <w14:ligatures w14:val="none"/>
+        </w:rPr>
+        <w:t> */</w:t>
       </w:r>
     </w:p>
     <w:p>
@@ -2699,6 +3958,7 @@
           <w14:ligatures w14:val="none"/>
         </w:rPr>
       </w:pPr>
+      <w:proofErr w:type="gramStart"/>
       <w:r>
         <w:rPr>
           <w:rFonts w:ascii="Consolas" w:eastAsia="Times New Roman" w:hAnsi="Consolas" w:cs="Times New Roman"/>
@@ -2709,7 +3969,20 @@
           <w:lang w:val="en-US" w:eastAsia="pt-BR"/>
           <w14:ligatures w14:val="none"/>
         </w:rPr>
-        <w:t>.lista-2</w:t>
+        <w:t>.lista</w:t>
+      </w:r>
+      <w:proofErr w:type="gramEnd"/>
+      <w:r>
+        <w:rPr>
+          <w:rFonts w:ascii="Consolas" w:eastAsia="Times New Roman" w:hAnsi="Consolas" w:cs="Times New Roman"/>
+          <w:color w:val="FFDD44"/>
+          <w:kern w:val="0"/>
+          <w:sz w:val="23"/>
+          <w:szCs w:val="23"/>
+          <w:lang w:val="en-US" w:eastAsia="pt-BR"/>
+          <w14:ligatures w14:val="none"/>
+        </w:rPr>
+        <w:t>-2</w:t>
       </w:r>
       <w:r>
         <w:rPr>
@@ -2723,6 +3996,7 @@
         </w:rPr>
         <w:t> </w:t>
       </w:r>
+      <w:proofErr w:type="spellStart"/>
       <w:r>
         <w:rPr>
           <w:rFonts w:ascii="Consolas" w:eastAsia="Times New Roman" w:hAnsi="Consolas" w:cs="Times New Roman"/>
@@ -2761,6 +4035,7 @@
         </w:rPr>
         <w:t>nth-child</w:t>
       </w:r>
+      <w:proofErr w:type="spellEnd"/>
       <w:r>
         <w:rPr>
           <w:rFonts w:ascii="Consolas" w:eastAsia="Times New Roman" w:hAnsi="Consolas" w:cs="Times New Roman"/>
@@ -2886,7 +4161,35 @@
           <w:lang w:val="en-US" w:eastAsia="pt-BR"/>
           <w14:ligatures w14:val="none"/>
         </w:rPr>
-        <w:t>/* elementos pares */</w:t>
+        <w:t>/* </w:t>
+      </w:r>
+      <w:proofErr w:type="spellStart"/>
+      <w:r>
+        <w:rPr>
+          <w:rFonts w:ascii="Consolas" w:eastAsia="Times New Roman" w:hAnsi="Consolas" w:cs="Times New Roman"/>
+          <w:color w:val="888899"/>
+          <w:kern w:val="0"/>
+          <w:sz w:val="23"/>
+          <w:szCs w:val="23"/>
+          <w:highlight w:val="yellow"/>
+          <w:lang w:val="en-US" w:eastAsia="pt-BR"/>
+          <w14:ligatures w14:val="none"/>
+        </w:rPr>
+        <w:t>elementos</w:t>
+      </w:r>
+      <w:proofErr w:type="spellEnd"/>
+      <w:r>
+        <w:rPr>
+          <w:rFonts w:ascii="Consolas" w:eastAsia="Times New Roman" w:hAnsi="Consolas" w:cs="Times New Roman"/>
+          <w:color w:val="888899"/>
+          <w:kern w:val="0"/>
+          <w:sz w:val="23"/>
+          <w:szCs w:val="23"/>
+          <w:highlight w:val="yellow"/>
+          <w:lang w:val="en-US" w:eastAsia="pt-BR"/>
+          <w14:ligatures w14:val="none"/>
+        </w:rPr>
+        <w:t> pares */</w:t>
       </w:r>
     </w:p>
     <w:p>
@@ -2903,6 +4206,7 @@
           <w14:ligatures w14:val="none"/>
         </w:rPr>
       </w:pPr>
+      <w:proofErr w:type="gramStart"/>
       <w:r>
         <w:rPr>
           <w:rFonts w:ascii="Consolas" w:eastAsia="Times New Roman" w:hAnsi="Consolas" w:cs="Times New Roman"/>
@@ -2913,7 +4217,20 @@
           <w:lang w:val="en-US" w:eastAsia="pt-BR"/>
           <w14:ligatures w14:val="none"/>
         </w:rPr>
-        <w:t>.lista-2</w:t>
+        <w:t>.lista</w:t>
+      </w:r>
+      <w:proofErr w:type="gramEnd"/>
+      <w:r>
+        <w:rPr>
+          <w:rFonts w:ascii="Consolas" w:eastAsia="Times New Roman" w:hAnsi="Consolas" w:cs="Times New Roman"/>
+          <w:color w:val="FFDD44"/>
+          <w:kern w:val="0"/>
+          <w:sz w:val="23"/>
+          <w:szCs w:val="23"/>
+          <w:lang w:val="en-US" w:eastAsia="pt-BR"/>
+          <w14:ligatures w14:val="none"/>
+        </w:rPr>
+        <w:t>-2</w:t>
       </w:r>
       <w:r>
         <w:rPr>
@@ -2927,6 +4244,7 @@
         </w:rPr>
         <w:t> </w:t>
       </w:r>
+      <w:proofErr w:type="spellStart"/>
       <w:r>
         <w:rPr>
           <w:rFonts w:ascii="Consolas" w:eastAsia="Times New Roman" w:hAnsi="Consolas" w:cs="Times New Roman"/>
@@ -2965,6 +4283,7 @@
         </w:rPr>
         <w:t>nth-child</w:t>
       </w:r>
+      <w:proofErr w:type="spellEnd"/>
       <w:r>
         <w:rPr>
           <w:rFonts w:ascii="Consolas" w:eastAsia="Times New Roman" w:hAnsi="Consolas" w:cs="Times New Roman"/>
@@ -3337,8 +4656,17 @@
           <w:rFonts w:ascii="Arial" w:hAnsi="Arial" w:cs="Arial"/>
           <w:color w:val="000000"/>
         </w:rPr>
-        <w:t>:not</w:t>
-      </w:r>
+        <w:t>:</w:t>
+      </w:r>
+      <w:proofErr w:type="spellStart"/>
+      <w:r>
+        <w:rPr>
+          <w:rFonts w:ascii="Arial" w:hAnsi="Arial" w:cs="Arial"/>
+          <w:color w:val="000000"/>
+        </w:rPr>
+        <w:t>not</w:t>
+      </w:r>
+      <w:proofErr w:type="spellEnd"/>
     </w:p>
     <w:p>
       <w:pPr>
@@ -3357,7 +4685,25 @@
           <w:sz w:val="27"/>
           <w:szCs w:val="27"/>
         </w:rPr>
-        <w:t>O :not nega a seleção de um elemento específico.</w:t>
+        <w:t>O :</w:t>
+      </w:r>
+      <w:proofErr w:type="spellStart"/>
+      <w:r>
+        <w:rPr>
+          <w:rFonts w:ascii="Arial" w:hAnsi="Arial" w:cs="Arial"/>
+          <w:sz w:val="27"/>
+          <w:szCs w:val="27"/>
+        </w:rPr>
+        <w:t>not</w:t>
+      </w:r>
+      <w:proofErr w:type="spellEnd"/>
+      <w:r>
+        <w:rPr>
+          <w:rFonts w:ascii="Arial" w:hAnsi="Arial" w:cs="Arial"/>
+          <w:sz w:val="27"/>
+          <w:szCs w:val="27"/>
+        </w:rPr>
+        <w:t xml:space="preserve"> nega a seleção de um elemento específico.</w:t>
       </w:r>
     </w:p>
     <w:p>
@@ -3416,7 +4762,59 @@
           <w14:ligatures w14:val="none"/>
         </w:rPr>
         <w:lastRenderedPageBreak/>
-        <w:t>/* todos menos first-child e last-child */</w:t>
+        <w:t>/* </w:t>
+      </w:r>
+      <w:proofErr w:type="spellStart"/>
+      <w:r>
+        <w:rPr>
+          <w:rFonts w:ascii="Consolas" w:eastAsia="Times New Roman" w:hAnsi="Consolas" w:cs="Times New Roman"/>
+          <w:color w:val="888899"/>
+          <w:kern w:val="0"/>
+          <w:sz w:val="23"/>
+          <w:szCs w:val="23"/>
+          <w:lang w:val="en-US" w:eastAsia="pt-BR"/>
+          <w14:ligatures w14:val="none"/>
+        </w:rPr>
+        <w:t>todos</w:t>
+      </w:r>
+      <w:proofErr w:type="spellEnd"/>
+      <w:r>
+        <w:rPr>
+          <w:rFonts w:ascii="Consolas" w:eastAsia="Times New Roman" w:hAnsi="Consolas" w:cs="Times New Roman"/>
+          <w:color w:val="888899"/>
+          <w:kern w:val="0"/>
+          <w:sz w:val="23"/>
+          <w:szCs w:val="23"/>
+          <w:lang w:val="en-US" w:eastAsia="pt-BR"/>
+          <w14:ligatures w14:val="none"/>
+        </w:rPr>
+        <w:t> </w:t>
+      </w:r>
+      <w:proofErr w:type="spellStart"/>
+      <w:r>
+        <w:rPr>
+          <w:rFonts w:ascii="Consolas" w:eastAsia="Times New Roman" w:hAnsi="Consolas" w:cs="Times New Roman"/>
+          <w:color w:val="888899"/>
+          <w:kern w:val="0"/>
+          <w:sz w:val="23"/>
+          <w:szCs w:val="23"/>
+          <w:lang w:val="en-US" w:eastAsia="pt-BR"/>
+          <w14:ligatures w14:val="none"/>
+        </w:rPr>
+        <w:t>menos</w:t>
+      </w:r>
+      <w:proofErr w:type="spellEnd"/>
+      <w:r>
+        <w:rPr>
+          <w:rFonts w:ascii="Consolas" w:eastAsia="Times New Roman" w:hAnsi="Consolas" w:cs="Times New Roman"/>
+          <w:color w:val="888899"/>
+          <w:kern w:val="0"/>
+          <w:sz w:val="23"/>
+          <w:szCs w:val="23"/>
+          <w:lang w:val="en-US" w:eastAsia="pt-BR"/>
+          <w14:ligatures w14:val="none"/>
+        </w:rPr>
+        <w:t> first-child e last-child */</w:t>
       </w:r>
     </w:p>
     <w:p>
@@ -3433,6 +4831,7 @@
           <w14:ligatures w14:val="none"/>
         </w:rPr>
       </w:pPr>
+      <w:proofErr w:type="spellStart"/>
       <w:r>
         <w:rPr>
           <w:rFonts w:ascii="Consolas" w:eastAsia="Times New Roman" w:hAnsi="Consolas" w:cs="Times New Roman"/>
@@ -3445,6 +4844,7 @@
         </w:rPr>
         <w:t>ol</w:t>
       </w:r>
+      <w:proofErr w:type="spellEnd"/>
       <w:r>
         <w:rPr>
           <w:rFonts w:ascii="Consolas" w:eastAsia="Times New Roman" w:hAnsi="Consolas" w:cs="Times New Roman"/>
@@ -3457,6 +4857,8 @@
         </w:rPr>
         <w:t> </w:t>
       </w:r>
+      <w:proofErr w:type="spellStart"/>
+      <w:proofErr w:type="gramStart"/>
       <w:r>
         <w:rPr>
           <w:rFonts w:ascii="Consolas" w:eastAsia="Times New Roman" w:hAnsi="Consolas" w:cs="Times New Roman"/>
@@ -3495,6 +4897,8 @@
         </w:rPr>
         <w:t>not</w:t>
       </w:r>
+      <w:proofErr w:type="spellEnd"/>
+      <w:proofErr w:type="gramEnd"/>
       <w:r>
         <w:rPr>
           <w:rFonts w:ascii="Consolas" w:eastAsia="Times New Roman" w:hAnsi="Consolas" w:cs="Times New Roman"/>
@@ -3671,7 +5075,33 @@
           <w:lang w:eastAsia="pt-BR"/>
           <w14:ligatures w14:val="none"/>
         </w:rPr>
-        <w:t>/* todos h2's dentro de section, menos o que tiver a classe .contato */</w:t>
+        <w:t>/* todos h2's dentro de section, menos o que tiver a </w:t>
+      </w:r>
+      <w:proofErr w:type="gramStart"/>
+      <w:r>
+        <w:rPr>
+          <w:rFonts w:ascii="Consolas" w:eastAsia="Times New Roman" w:hAnsi="Consolas" w:cs="Times New Roman"/>
+          <w:color w:val="888899"/>
+          <w:kern w:val="0"/>
+          <w:sz w:val="23"/>
+          <w:szCs w:val="23"/>
+          <w:lang w:eastAsia="pt-BR"/>
+          <w14:ligatures w14:val="none"/>
+        </w:rPr>
+        <w:t>classe .contato</w:t>
+      </w:r>
+      <w:proofErr w:type="gramEnd"/>
+      <w:r>
+        <w:rPr>
+          <w:rFonts w:ascii="Consolas" w:eastAsia="Times New Roman" w:hAnsi="Consolas" w:cs="Times New Roman"/>
+          <w:color w:val="888899"/>
+          <w:kern w:val="0"/>
+          <w:sz w:val="23"/>
+          <w:szCs w:val="23"/>
+          <w:lang w:eastAsia="pt-BR"/>
+          <w14:ligatures w14:val="none"/>
+        </w:rPr>
+        <w:t> */</w:t>
       </w:r>
     </w:p>
     <w:p>
@@ -3722,7 +5152,20 @@
           <w:lang w:val="en-US" w:eastAsia="pt-BR"/>
           <w14:ligatures w14:val="none"/>
         </w:rPr>
-        <w:t>h2</w:t>
+        <w:t>h</w:t>
+      </w:r>
+      <w:proofErr w:type="gramStart"/>
+      <w:r>
+        <w:rPr>
+          <w:rFonts w:ascii="Consolas" w:eastAsia="Times New Roman" w:hAnsi="Consolas" w:cs="Times New Roman"/>
+          <w:color w:val="BBA0FF"/>
+          <w:kern w:val="0"/>
+          <w:sz w:val="23"/>
+          <w:szCs w:val="23"/>
+          <w:lang w:val="en-US" w:eastAsia="pt-BR"/>
+          <w14:ligatures w14:val="none"/>
+        </w:rPr>
+        <w:t>2</w:t>
       </w:r>
       <w:r>
         <w:rPr>
@@ -3750,6 +5193,7 @@
         </w:rPr>
         <w:t>not</w:t>
       </w:r>
+      <w:proofErr w:type="gramEnd"/>
       <w:r>
         <w:rPr>
           <w:rFonts w:ascii="Consolas" w:eastAsia="Times New Roman" w:hAnsi="Consolas" w:cs="Times New Roman"/>
@@ -3772,8 +5216,22 @@
           <w:lang w:val="en-US" w:eastAsia="pt-BR"/>
           <w14:ligatures w14:val="none"/>
         </w:rPr>
-        <w:t>.contato</w:t>
-      </w:r>
+        <w:t>.</w:t>
+      </w:r>
+      <w:proofErr w:type="spellStart"/>
+      <w:r>
+        <w:rPr>
+          <w:rFonts w:ascii="Consolas" w:eastAsia="Times New Roman" w:hAnsi="Consolas" w:cs="Times New Roman"/>
+          <w:color w:val="FFDD44"/>
+          <w:kern w:val="0"/>
+          <w:sz w:val="23"/>
+          <w:szCs w:val="23"/>
+          <w:lang w:val="en-US" w:eastAsia="pt-BR"/>
+          <w14:ligatures w14:val="none"/>
+        </w:rPr>
+        <w:t>contato</w:t>
+      </w:r>
+      <w:proofErr w:type="spellEnd"/>
       <w:r>
         <w:rPr>
           <w:rFonts w:ascii="Consolas" w:eastAsia="Times New Roman" w:hAnsi="Consolas" w:cs="Times New Roman"/>
@@ -3879,8 +5337,13 @@
       <w:pPr>
         <w:pStyle w:val="Ttulo"/>
       </w:pPr>
-      <w:r>
-        <w:t>pseudo elementos</w:t>
+      <w:proofErr w:type="spellStart"/>
+      <w:r>
+        <w:t>pseudo</w:t>
+      </w:r>
+      <w:proofErr w:type="spellEnd"/>
+      <w:r>
+        <w:t xml:space="preserve"> elementos</w:t>
       </w:r>
     </w:p>
     <w:p>
@@ -3897,7 +5360,51 @@
           <w:sz w:val="22"/>
           <w:szCs w:val="22"/>
         </w:rPr>
-        <w:t xml:space="preserve">Uso para estilizar meu html sem precisar criar uma div. </w:t>
+        <w:t xml:space="preserve">Uso para estilizar meu </w:t>
+      </w:r>
+      <w:proofErr w:type="spellStart"/>
+      <w:r>
+        <w:rPr>
+          <w:rFonts w:ascii="Arial" w:hAnsi="Arial" w:cs="Arial"/>
+          <w:b/>
+          <w:bCs/>
+          <w:sz w:val="22"/>
+          <w:szCs w:val="22"/>
+        </w:rPr>
+        <w:t>html</w:t>
+      </w:r>
+      <w:proofErr w:type="spellEnd"/>
+      <w:r>
+        <w:rPr>
+          <w:rFonts w:ascii="Arial" w:hAnsi="Arial" w:cs="Arial"/>
+          <w:b/>
+          <w:bCs/>
+          <w:sz w:val="22"/>
+          <w:szCs w:val="22"/>
+        </w:rPr>
+        <w:t xml:space="preserve"> sem precisar criar uma </w:t>
+      </w:r>
+      <w:proofErr w:type="spellStart"/>
+      <w:r>
+        <w:rPr>
+          <w:rFonts w:ascii="Arial" w:hAnsi="Arial" w:cs="Arial"/>
+          <w:b/>
+          <w:bCs/>
+          <w:sz w:val="22"/>
+          <w:szCs w:val="22"/>
+        </w:rPr>
+        <w:t>div</w:t>
+      </w:r>
+      <w:proofErr w:type="spellEnd"/>
+      <w:r>
+        <w:rPr>
+          <w:rFonts w:ascii="Arial" w:hAnsi="Arial" w:cs="Arial"/>
+          <w:b/>
+          <w:bCs/>
+          <w:sz w:val="22"/>
+          <w:szCs w:val="22"/>
+        </w:rPr>
+        <w:t xml:space="preserve">. </w:t>
       </w:r>
     </w:p>
     <w:p>
@@ -3916,6 +5423,7 @@
           <w:szCs w:val="22"/>
         </w:rPr>
       </w:pPr>
+      <w:proofErr w:type="gramStart"/>
       <w:r>
         <w:rPr>
           <w:b/>
@@ -3923,7 +5431,28 @@
           <w:sz w:val="22"/>
           <w:szCs w:val="22"/>
         </w:rPr>
-        <w:t>::after-</w:t>
+        <w:t>::</w:t>
+      </w:r>
+      <w:proofErr w:type="spellStart"/>
+      <w:proofErr w:type="gramEnd"/>
+      <w:r>
+        <w:rPr>
+          <w:b/>
+          <w:bCs/>
+          <w:sz w:val="22"/>
+          <w:szCs w:val="22"/>
+        </w:rPr>
+        <w:t>after</w:t>
+      </w:r>
+      <w:proofErr w:type="spellEnd"/>
+      <w:r>
+        <w:rPr>
+          <w:b/>
+          <w:bCs/>
+          <w:sz w:val="22"/>
+          <w:szCs w:val="22"/>
+        </w:rPr>
+        <w:t>-</w:t>
       </w:r>
       <w:r>
         <w:rPr>
@@ -3949,6 +5478,7 @@
           <w:szCs w:val="22"/>
         </w:rPr>
       </w:pPr>
+      <w:proofErr w:type="gramStart"/>
       <w:r>
         <w:rPr>
           <w:b/>
@@ -3958,6 +5488,8 @@
         </w:rPr>
         <w:t>::</w:t>
       </w:r>
+      <w:proofErr w:type="spellStart"/>
+      <w:proofErr w:type="gramEnd"/>
       <w:r>
         <w:rPr>
           <w:b/>
@@ -3965,7 +5497,17 @@
           <w:sz w:val="22"/>
           <w:szCs w:val="22"/>
         </w:rPr>
-        <w:t xml:space="preserve">before- </w:t>
+        <w:t>before</w:t>
+      </w:r>
+      <w:proofErr w:type="spellEnd"/>
+      <w:r>
+        <w:rPr>
+          <w:b/>
+          <w:bCs/>
+          <w:sz w:val="22"/>
+          <w:szCs w:val="22"/>
+        </w:rPr>
+        <w:t xml:space="preserve">- </w:t>
       </w:r>
       <w:r>
         <w:rPr>
@@ -4004,7 +5546,20 @@
           <w:lang w:eastAsia="pt-BR"/>
           <w14:ligatures w14:val="none"/>
         </w:rPr>
-        <w:t>h1</w:t>
+        <w:t>h</w:t>
+      </w:r>
+      <w:proofErr w:type="gramStart"/>
+      <w:r>
+        <w:rPr>
+          <w:rFonts w:ascii="Consolas" w:eastAsia="Times New Roman" w:hAnsi="Consolas" w:cs="Times New Roman"/>
+          <w:color w:val="BBA0FF"/>
+          <w:kern w:val="0"/>
+          <w:sz w:val="23"/>
+          <w:szCs w:val="23"/>
+          <w:lang w:eastAsia="pt-BR"/>
+          <w14:ligatures w14:val="none"/>
+        </w:rPr>
+        <w:t>1</w:t>
       </w:r>
       <w:r>
         <w:rPr>
@@ -4018,6 +5573,8 @@
         </w:rPr>
         <w:t>::</w:t>
       </w:r>
+      <w:proofErr w:type="spellStart"/>
+      <w:proofErr w:type="gramEnd"/>
       <w:r>
         <w:rPr>
           <w:rFonts w:ascii="Consolas" w:eastAsia="Times New Roman" w:hAnsi="Consolas" w:cs="Times New Roman"/>
@@ -4032,6 +5589,7 @@
         </w:rPr>
         <w:t>after</w:t>
       </w:r>
+      <w:proofErr w:type="spellEnd"/>
       <w:r>
         <w:rPr>
           <w:rFonts w:ascii="Consolas" w:eastAsia="Times New Roman" w:hAnsi="Consolas" w:cs="Times New Roman"/>
@@ -4086,7 +5644,33 @@
           <w:lang w:eastAsia="pt-BR"/>
           <w14:ligatures w14:val="none"/>
         </w:rPr>
-        <w:t>  content: </w:t>
+        <w:t>  </w:t>
+      </w:r>
+      <w:proofErr w:type="spellStart"/>
+      <w:r>
+        <w:rPr>
+          <w:rFonts w:ascii="Consolas" w:eastAsia="Times New Roman" w:hAnsi="Consolas" w:cs="Times New Roman"/>
+          <w:color w:val="BBBBCC"/>
+          <w:kern w:val="0"/>
+          <w:sz w:val="23"/>
+          <w:szCs w:val="23"/>
+          <w:lang w:eastAsia="pt-BR"/>
+          <w14:ligatures w14:val="none"/>
+        </w:rPr>
+        <w:t>content</w:t>
+      </w:r>
+      <w:proofErr w:type="spellEnd"/>
+      <w:r>
+        <w:rPr>
+          <w:rFonts w:ascii="Consolas" w:eastAsia="Times New Roman" w:hAnsi="Consolas" w:cs="Times New Roman"/>
+          <w:color w:val="BBBBCC"/>
+          <w:kern w:val="0"/>
+          <w:sz w:val="23"/>
+          <w:szCs w:val="23"/>
+          <w:lang w:eastAsia="pt-BR"/>
+          <w14:ligatures w14:val="none"/>
+        </w:rPr>
+        <w:t>: </w:t>
       </w:r>
       <w:r>
         <w:rPr>
@@ -4144,6 +5728,7 @@
         </w:rPr>
         <w:t>  display: </w:t>
       </w:r>
+      <w:proofErr w:type="spellStart"/>
       <w:r>
         <w:rPr>
           <w:rFonts w:ascii="Consolas" w:eastAsia="Times New Roman" w:hAnsi="Consolas" w:cs="Times New Roman"/>
@@ -4156,6 +5741,7 @@
         </w:rPr>
         <w:t>block</w:t>
       </w:r>
+      <w:proofErr w:type="spellEnd"/>
       <w:r>
         <w:rPr>
           <w:rFonts w:ascii="Consolas" w:eastAsia="Times New Roman" w:hAnsi="Consolas" w:cs="Times New Roman"/>
@@ -4198,7 +5784,33 @@
           <w:lang w:eastAsia="pt-BR"/>
           <w14:ligatures w14:val="none"/>
         </w:rPr>
-        <w:t>  width: </w:t>
+        <w:t>  </w:t>
+      </w:r>
+      <w:proofErr w:type="spellStart"/>
+      <w:r>
+        <w:rPr>
+          <w:rFonts w:ascii="Consolas" w:eastAsia="Times New Roman" w:hAnsi="Consolas" w:cs="Times New Roman"/>
+          <w:color w:val="BBBBCC"/>
+          <w:kern w:val="0"/>
+          <w:sz w:val="23"/>
+          <w:szCs w:val="23"/>
+          <w:lang w:eastAsia="pt-BR"/>
+          <w14:ligatures w14:val="none"/>
+        </w:rPr>
+        <w:t>width</w:t>
+      </w:r>
+      <w:proofErr w:type="spellEnd"/>
+      <w:r>
+        <w:rPr>
+          <w:rFonts w:ascii="Consolas" w:eastAsia="Times New Roman" w:hAnsi="Consolas" w:cs="Times New Roman"/>
+          <w:color w:val="BBBBCC"/>
+          <w:kern w:val="0"/>
+          <w:sz w:val="23"/>
+          <w:szCs w:val="23"/>
+          <w:lang w:eastAsia="pt-BR"/>
+          <w14:ligatures w14:val="none"/>
+        </w:rPr>
+        <w:t>: </w:t>
       </w:r>
       <w:r>
         <w:rPr>
@@ -4254,7 +5866,33 @@
           <w:lang w:eastAsia="pt-BR"/>
           <w14:ligatures w14:val="none"/>
         </w:rPr>
-        <w:t>  height: </w:t>
+        <w:t>  </w:t>
+      </w:r>
+      <w:proofErr w:type="spellStart"/>
+      <w:r>
+        <w:rPr>
+          <w:rFonts w:ascii="Consolas" w:eastAsia="Times New Roman" w:hAnsi="Consolas" w:cs="Times New Roman"/>
+          <w:color w:val="BBBBCC"/>
+          <w:kern w:val="0"/>
+          <w:sz w:val="23"/>
+          <w:szCs w:val="23"/>
+          <w:lang w:eastAsia="pt-BR"/>
+          <w14:ligatures w14:val="none"/>
+        </w:rPr>
+        <w:t>height</w:t>
+      </w:r>
+      <w:proofErr w:type="spellEnd"/>
+      <w:r>
+        <w:rPr>
+          <w:rFonts w:ascii="Consolas" w:eastAsia="Times New Roman" w:hAnsi="Consolas" w:cs="Times New Roman"/>
+          <w:color w:val="BBBBCC"/>
+          <w:kern w:val="0"/>
+          <w:sz w:val="23"/>
+          <w:szCs w:val="23"/>
+          <w:lang w:eastAsia="pt-BR"/>
+          <w14:ligatures w14:val="none"/>
+        </w:rPr>
+        <w:t>: </w:t>
       </w:r>
       <w:r>
         <w:rPr>
@@ -4356,7 +5994,27 @@
           <w:sz w:val="22"/>
           <w:szCs w:val="22"/>
         </w:rPr>
-        <w:t xml:space="preserve">Nesse caso dentro do contente fica vazio por que quero colocar um detalhe e não um texto. Mas poderia colocar um texto normalmente que mudaria no html. </w:t>
+        <w:t xml:space="preserve">Nesse caso dentro do contente fica vazio por que quero colocar um detalhe e não um texto. Mas poderia colocar um texto normalmente que mudaria no </w:t>
+      </w:r>
+      <w:proofErr w:type="spellStart"/>
+      <w:r>
+        <w:rPr>
+          <w:b/>
+          <w:bCs/>
+          <w:sz w:val="22"/>
+          <w:szCs w:val="22"/>
+        </w:rPr>
+        <w:t>html</w:t>
+      </w:r>
+      <w:proofErr w:type="spellEnd"/>
+      <w:r>
+        <w:rPr>
+          <w:b/>
+          <w:bCs/>
+          <w:sz w:val="22"/>
+          <w:szCs w:val="22"/>
+        </w:rPr>
+        <w:t xml:space="preserve">. </w:t>
       </w:r>
     </w:p>
     <w:p>
@@ -4537,8 +6195,13 @@
         </w:rPr>
         <w:t xml:space="preserve">FR- </w:t>
       </w:r>
-      <w:r>
-        <w:t>ajusta de acordo com o tamanho</w:t>
+      <w:proofErr w:type="gramStart"/>
+      <w:r>
+        <w:t>ajusta</w:t>
+      </w:r>
+      <w:proofErr w:type="gramEnd"/>
+      <w:r>
+        <w:t xml:space="preserve"> de acordo com o tamanho</w:t>
       </w:r>
     </w:p>
     <w:p>
@@ -4564,7 +6227,29 @@
           <w:iCs/>
           <w:u w:val="single"/>
         </w:rPr>
-        <w:t>Max-width: 100%</w:t>
+        <w:t>Max-</w:t>
+      </w:r>
+      <w:proofErr w:type="spellStart"/>
+      <w:r>
+        <w:rPr>
+          <w:b/>
+          <w:bCs/>
+          <w:i/>
+          <w:iCs/>
+          <w:u w:val="single"/>
+        </w:rPr>
+        <w:t>width</w:t>
+      </w:r>
+      <w:proofErr w:type="spellEnd"/>
+      <w:r>
+        <w:rPr>
+          <w:b/>
+          <w:bCs/>
+          <w:i/>
+          <w:iCs/>
+          <w:u w:val="single"/>
+        </w:rPr>
+        <w:t>: 100%</w:t>
       </w:r>
     </w:p>
     <w:p>
@@ -4582,6 +6267,7 @@
           <w:u w:val="single"/>
         </w:rPr>
       </w:pPr>
+      <w:proofErr w:type="spellStart"/>
       <w:r>
         <w:rPr>
           <w:b/>
@@ -4590,8 +6276,31 @@
           <w:iCs/>
           <w:u w:val="single"/>
         </w:rPr>
-        <w:t>Vw- viewport</w:t>
-      </w:r>
+        <w:t>Vw</w:t>
+      </w:r>
+      <w:proofErr w:type="spellEnd"/>
+      <w:r>
+        <w:rPr>
+          <w:b/>
+          <w:bCs/>
+          <w:i/>
+          <w:iCs/>
+          <w:u w:val="single"/>
+        </w:rPr>
+        <w:t xml:space="preserve">- </w:t>
+      </w:r>
+      <w:proofErr w:type="spellStart"/>
+      <w:r>
+        <w:rPr>
+          <w:b/>
+          <w:bCs/>
+          <w:i/>
+          <w:iCs/>
+          <w:u w:val="single"/>
+        </w:rPr>
+        <w:t>viewport</w:t>
+      </w:r>
+      <w:proofErr w:type="spellEnd"/>
     </w:p>
     <w:p>
       <w:r>
@@ -4638,8 +6347,37 @@
       </w:r>
     </w:p>
     <w:p>
-      <w:r>
-        <w:t>Width segue o do device, initial scale é 1, padrão. Pra selecionar ela é só digitar “meta-vp”</w:t>
+      <w:proofErr w:type="spellStart"/>
+      <w:r>
+        <w:t>Width</w:t>
+      </w:r>
+      <w:proofErr w:type="spellEnd"/>
+      <w:r>
+        <w:t xml:space="preserve"> segue o do device, </w:t>
+      </w:r>
+      <w:proofErr w:type="spellStart"/>
+      <w:r>
+        <w:t>initial</w:t>
+      </w:r>
+      <w:proofErr w:type="spellEnd"/>
+      <w:r>
+        <w:t xml:space="preserve"> </w:t>
+      </w:r>
+      <w:proofErr w:type="spellStart"/>
+      <w:r>
+        <w:t>scale</w:t>
+      </w:r>
+      <w:proofErr w:type="spellEnd"/>
+      <w:r>
+        <w:t xml:space="preserve"> é 1, padrão. Pra selecionar ela é só digitar “meta-</w:t>
+      </w:r>
+      <w:proofErr w:type="spellStart"/>
+      <w:r>
+        <w:t>vp</w:t>
+      </w:r>
+      <w:proofErr w:type="spellEnd"/>
+      <w:r>
+        <w:t>”</w:t>
       </w:r>
     </w:p>
     <w:p/>
@@ -4706,8 +6444,18 @@
           <w:bCs/>
           <w:u w:val="single"/>
         </w:rPr>
-        <w:t xml:space="preserve"> display-none</w:t>
-      </w:r>
+        <w:t xml:space="preserve"> display-</w:t>
+      </w:r>
+      <w:proofErr w:type="spellStart"/>
+      <w:r>
+        <w:rPr>
+          <w:b/>
+          <w:bCs/>
+          <w:u w:val="single"/>
+        </w:rPr>
+        <w:t>none</w:t>
+      </w:r>
+      <w:proofErr w:type="spellEnd"/>
     </w:p>
     <w:p>
       <w:pPr>
@@ -4813,6 +6561,1378 @@
         </w:drawing>
       </w:r>
     </w:p>
+    <w:p>
+      <w:pPr>
+        <w:pStyle w:val="Ttulo1"/>
+      </w:pPr>
+      <w:hyperlink r:id="rId18" w:anchor="/0603-grid/1" w:history="1">
+        <w:r>
+          <w:rPr>
+            <w:rStyle w:val="Hyperlink"/>
+          </w:rPr>
+          <w:t>Grid re</w:t>
+        </w:r>
+        <w:r>
+          <w:rPr>
+            <w:rStyle w:val="Hyperlink"/>
+          </w:rPr>
+          <w:t>s</w:t>
+        </w:r>
+        <w:r>
+          <w:rPr>
+            <w:rStyle w:val="Hyperlink"/>
+          </w:rPr>
+          <w:t>ponsivo</w:t>
+        </w:r>
+      </w:hyperlink>
+    </w:p>
+    <w:p>
+      <w:r>
+        <w:t xml:space="preserve">Eu consigo fazer meio que uma condição de media </w:t>
+      </w:r>
+      <w:proofErr w:type="spellStart"/>
+      <w:r>
+        <w:t>querie</w:t>
+      </w:r>
+      <w:proofErr w:type="spellEnd"/>
+      <w:r>
+        <w:t xml:space="preserve"> só que usando apenas o </w:t>
+      </w:r>
+      <w:proofErr w:type="spellStart"/>
+      <w:r>
+        <w:rPr>
+          <w:b/>
+          <w:bCs/>
+        </w:rPr>
+        <w:t>repeat</w:t>
+      </w:r>
+      <w:proofErr w:type="spellEnd"/>
+      <w:r>
+        <w:rPr>
+          <w:b/>
+          <w:bCs/>
+        </w:rPr>
+        <w:t>(</w:t>
+      </w:r>
+      <w:proofErr w:type="spellStart"/>
+      <w:r>
+        <w:rPr>
+          <w:b/>
+          <w:bCs/>
+        </w:rPr>
+        <w:t>auto-fit</w:t>
+      </w:r>
+      <w:proofErr w:type="spellEnd"/>
+      <w:r>
+        <w:rPr>
+          <w:b/>
+          <w:bCs/>
+        </w:rPr>
+        <w:t xml:space="preserve">) </w:t>
+      </w:r>
+      <w:r>
+        <w:t xml:space="preserve">do grid. </w:t>
+      </w:r>
+    </w:p>
+    <w:p>
+      <w:pPr>
+        <w:shd w:val="clear" w:color="auto" w:fill="1E1E1E"/>
+        <w:spacing w:after="0" w:line="390" w:lineRule="atLeast"/>
+        <w:rPr>
+          <w:rFonts w:ascii="Consolas" w:eastAsia="Times New Roman" w:hAnsi="Consolas" w:cs="Times New Roman"/>
+          <w:color w:val="BBBBCC"/>
+          <w:kern w:val="0"/>
+          <w:sz w:val="23"/>
+          <w:szCs w:val="23"/>
+          <w:lang w:val="en-US" w:eastAsia="pt-BR"/>
+          <w14:ligatures w14:val="none"/>
+        </w:rPr>
+      </w:pPr>
+      <w:proofErr w:type="gramStart"/>
+      <w:r>
+        <w:rPr>
+          <w:rFonts w:ascii="Consolas" w:eastAsia="Times New Roman" w:hAnsi="Consolas" w:cs="Times New Roman"/>
+          <w:color w:val="FFDD44"/>
+          <w:kern w:val="0"/>
+          <w:sz w:val="23"/>
+          <w:szCs w:val="23"/>
+          <w:lang w:val="en-US" w:eastAsia="pt-BR"/>
+          <w14:ligatures w14:val="none"/>
+        </w:rPr>
+        <w:t>.minmax</w:t>
+      </w:r>
+      <w:proofErr w:type="gramEnd"/>
+      <w:r>
+        <w:rPr>
+          <w:rFonts w:ascii="Consolas" w:eastAsia="Times New Roman" w:hAnsi="Consolas" w:cs="Times New Roman"/>
+          <w:color w:val="BBBBCC"/>
+          <w:kern w:val="0"/>
+          <w:sz w:val="23"/>
+          <w:szCs w:val="23"/>
+          <w:lang w:val="en-US" w:eastAsia="pt-BR"/>
+          <w14:ligatures w14:val="none"/>
+        </w:rPr>
+        <w:t> </w:t>
+      </w:r>
+      <w:r>
+        <w:rPr>
+          <w:rFonts w:ascii="Consolas" w:eastAsia="Times New Roman" w:hAnsi="Consolas" w:cs="Times New Roman"/>
+          <w:color w:val="9999AA"/>
+          <w:kern w:val="0"/>
+          <w:sz w:val="23"/>
+          <w:szCs w:val="23"/>
+          <w:lang w:val="en-US" w:eastAsia="pt-BR"/>
+          <w14:ligatures w14:val="none"/>
+        </w:rPr>
+        <w:t>{</w:t>
+      </w:r>
+    </w:p>
+    <w:p>
+      <w:pPr>
+        <w:shd w:val="clear" w:color="auto" w:fill="1E1E1E"/>
+        <w:spacing w:after="0" w:line="390" w:lineRule="atLeast"/>
+        <w:rPr>
+          <w:rFonts w:ascii="Consolas" w:eastAsia="Times New Roman" w:hAnsi="Consolas" w:cs="Times New Roman"/>
+          <w:color w:val="BBBBCC"/>
+          <w:kern w:val="0"/>
+          <w:sz w:val="23"/>
+          <w:szCs w:val="23"/>
+          <w:lang w:val="en-US" w:eastAsia="pt-BR"/>
+          <w14:ligatures w14:val="none"/>
+        </w:rPr>
+      </w:pPr>
+      <w:r>
+        <w:rPr>
+          <w:rFonts w:ascii="Consolas" w:eastAsia="Times New Roman" w:hAnsi="Consolas" w:cs="Times New Roman"/>
+          <w:color w:val="BBBBCC"/>
+          <w:kern w:val="0"/>
+          <w:sz w:val="23"/>
+          <w:szCs w:val="23"/>
+          <w:lang w:val="en-US" w:eastAsia="pt-BR"/>
+          <w14:ligatures w14:val="none"/>
+        </w:rPr>
+        <w:t>  grid-template-columns: </w:t>
+      </w:r>
+      <w:proofErr w:type="gramStart"/>
+      <w:r>
+        <w:rPr>
+          <w:rFonts w:ascii="Consolas" w:eastAsia="Times New Roman" w:hAnsi="Consolas" w:cs="Times New Roman"/>
+          <w:color w:val="FFDD44"/>
+          <w:kern w:val="0"/>
+          <w:sz w:val="23"/>
+          <w:szCs w:val="23"/>
+          <w:lang w:val="en-US" w:eastAsia="pt-BR"/>
+          <w14:ligatures w14:val="none"/>
+        </w:rPr>
+        <w:t>repeat</w:t>
+      </w:r>
+      <w:r>
+        <w:rPr>
+          <w:rFonts w:ascii="Consolas" w:eastAsia="Times New Roman" w:hAnsi="Consolas" w:cs="Times New Roman"/>
+          <w:color w:val="BBBBCC"/>
+          <w:kern w:val="0"/>
+          <w:sz w:val="23"/>
+          <w:szCs w:val="23"/>
+          <w:lang w:val="en-US" w:eastAsia="pt-BR"/>
+          <w14:ligatures w14:val="none"/>
+        </w:rPr>
+        <w:t>(</w:t>
+      </w:r>
+      <w:proofErr w:type="gramEnd"/>
+      <w:r>
+        <w:rPr>
+          <w:rFonts w:ascii="Consolas" w:eastAsia="Times New Roman" w:hAnsi="Consolas" w:cs="Times New Roman"/>
+          <w:color w:val="BBA0FF"/>
+          <w:kern w:val="0"/>
+          <w:sz w:val="23"/>
+          <w:szCs w:val="23"/>
+          <w:lang w:val="en-US" w:eastAsia="pt-BR"/>
+          <w14:ligatures w14:val="none"/>
+        </w:rPr>
+        <w:t>auto-fit</w:t>
+      </w:r>
+      <w:r>
+        <w:rPr>
+          <w:rFonts w:ascii="Consolas" w:eastAsia="Times New Roman" w:hAnsi="Consolas" w:cs="Times New Roman"/>
+          <w:color w:val="9999AA"/>
+          <w:kern w:val="0"/>
+          <w:sz w:val="23"/>
+          <w:szCs w:val="23"/>
+          <w:lang w:val="en-US" w:eastAsia="pt-BR"/>
+          <w14:ligatures w14:val="none"/>
+        </w:rPr>
+        <w:t>,</w:t>
+      </w:r>
+      <w:r>
+        <w:rPr>
+          <w:rFonts w:ascii="Consolas" w:eastAsia="Times New Roman" w:hAnsi="Consolas" w:cs="Times New Roman"/>
+          <w:color w:val="BBBBCC"/>
+          <w:kern w:val="0"/>
+          <w:sz w:val="23"/>
+          <w:szCs w:val="23"/>
+          <w:lang w:val="en-US" w:eastAsia="pt-BR"/>
+          <w14:ligatures w14:val="none"/>
+        </w:rPr>
+        <w:t> </w:t>
+      </w:r>
+      <w:r>
+        <w:rPr>
+          <w:rFonts w:ascii="Consolas" w:eastAsia="Times New Roman" w:hAnsi="Consolas" w:cs="Times New Roman"/>
+          <w:color w:val="FFDD44"/>
+          <w:kern w:val="0"/>
+          <w:sz w:val="23"/>
+          <w:szCs w:val="23"/>
+          <w:lang w:val="en-US" w:eastAsia="pt-BR"/>
+          <w14:ligatures w14:val="none"/>
+        </w:rPr>
+        <w:t>minmax</w:t>
+      </w:r>
+      <w:r>
+        <w:rPr>
+          <w:rFonts w:ascii="Consolas" w:eastAsia="Times New Roman" w:hAnsi="Consolas" w:cs="Times New Roman"/>
+          <w:color w:val="BBBBCC"/>
+          <w:kern w:val="0"/>
+          <w:sz w:val="23"/>
+          <w:szCs w:val="23"/>
+          <w:lang w:val="en-US" w:eastAsia="pt-BR"/>
+          <w14:ligatures w14:val="none"/>
+        </w:rPr>
+        <w:t>(</w:t>
+      </w:r>
+      <w:r>
+        <w:rPr>
+          <w:rFonts w:ascii="Consolas" w:eastAsia="Times New Roman" w:hAnsi="Consolas" w:cs="Times New Roman"/>
+          <w:color w:val="88BBFF"/>
+          <w:kern w:val="0"/>
+          <w:sz w:val="23"/>
+          <w:szCs w:val="23"/>
+          <w:lang w:val="en-US" w:eastAsia="pt-BR"/>
+          <w14:ligatures w14:val="none"/>
+        </w:rPr>
+        <w:t>300px</w:t>
+      </w:r>
+      <w:r>
+        <w:rPr>
+          <w:rFonts w:ascii="Consolas" w:eastAsia="Times New Roman" w:hAnsi="Consolas" w:cs="Times New Roman"/>
+          <w:color w:val="9999AA"/>
+          <w:kern w:val="0"/>
+          <w:sz w:val="23"/>
+          <w:szCs w:val="23"/>
+          <w:lang w:val="en-US" w:eastAsia="pt-BR"/>
+          <w14:ligatures w14:val="none"/>
+        </w:rPr>
+        <w:t>,</w:t>
+      </w:r>
+      <w:r>
+        <w:rPr>
+          <w:rFonts w:ascii="Consolas" w:eastAsia="Times New Roman" w:hAnsi="Consolas" w:cs="Times New Roman"/>
+          <w:color w:val="BBBBCC"/>
+          <w:kern w:val="0"/>
+          <w:sz w:val="23"/>
+          <w:szCs w:val="23"/>
+          <w:lang w:val="en-US" w:eastAsia="pt-BR"/>
+          <w14:ligatures w14:val="none"/>
+        </w:rPr>
+        <w:t> </w:t>
+      </w:r>
+      <w:r>
+        <w:rPr>
+          <w:rFonts w:ascii="Consolas" w:eastAsia="Times New Roman" w:hAnsi="Consolas" w:cs="Times New Roman"/>
+          <w:color w:val="88BBFF"/>
+          <w:kern w:val="0"/>
+          <w:sz w:val="23"/>
+          <w:szCs w:val="23"/>
+          <w:lang w:val="en-US" w:eastAsia="pt-BR"/>
+          <w14:ligatures w14:val="none"/>
+        </w:rPr>
+        <w:t>1fr</w:t>
+      </w:r>
+      <w:r>
+        <w:rPr>
+          <w:rFonts w:ascii="Consolas" w:eastAsia="Times New Roman" w:hAnsi="Consolas" w:cs="Times New Roman"/>
+          <w:color w:val="BBBBCC"/>
+          <w:kern w:val="0"/>
+          <w:sz w:val="23"/>
+          <w:szCs w:val="23"/>
+          <w:lang w:val="en-US" w:eastAsia="pt-BR"/>
+          <w14:ligatures w14:val="none"/>
+        </w:rPr>
+        <w:t>))</w:t>
+      </w:r>
+      <w:r>
+        <w:rPr>
+          <w:rFonts w:ascii="Consolas" w:eastAsia="Times New Roman" w:hAnsi="Consolas" w:cs="Times New Roman"/>
+          <w:color w:val="9999AA"/>
+          <w:kern w:val="0"/>
+          <w:sz w:val="23"/>
+          <w:szCs w:val="23"/>
+          <w:lang w:val="en-US" w:eastAsia="pt-BR"/>
+          <w14:ligatures w14:val="none"/>
+        </w:rPr>
+        <w:t>;</w:t>
+      </w:r>
+    </w:p>
+    <w:p>
+      <w:pPr>
+        <w:shd w:val="clear" w:color="auto" w:fill="1E1E1E"/>
+        <w:spacing w:after="0" w:line="390" w:lineRule="atLeast"/>
+        <w:rPr>
+          <w:rFonts w:ascii="Consolas" w:eastAsia="Times New Roman" w:hAnsi="Consolas" w:cs="Times New Roman"/>
+          <w:color w:val="BBBBCC"/>
+          <w:kern w:val="0"/>
+          <w:sz w:val="23"/>
+          <w:szCs w:val="23"/>
+          <w:lang w:val="en-US" w:eastAsia="pt-BR"/>
+          <w14:ligatures w14:val="none"/>
+        </w:rPr>
+      </w:pPr>
+      <w:r>
+        <w:rPr>
+          <w:rFonts w:ascii="Consolas" w:eastAsia="Times New Roman" w:hAnsi="Consolas" w:cs="Times New Roman"/>
+          <w:color w:val="9999AA"/>
+          <w:kern w:val="0"/>
+          <w:sz w:val="23"/>
+          <w:szCs w:val="23"/>
+          <w:lang w:val="en-US" w:eastAsia="pt-BR"/>
+          <w14:ligatures w14:val="none"/>
+        </w:rPr>
+        <w:t>}</w:t>
+      </w:r>
+    </w:p>
+    <w:p>
+      <w:pPr>
+        <w:shd w:val="clear" w:color="auto" w:fill="1E1E1E"/>
+        <w:spacing w:after="0" w:line="390" w:lineRule="atLeast"/>
+        <w:rPr>
+          <w:rFonts w:ascii="Consolas" w:eastAsia="Times New Roman" w:hAnsi="Consolas" w:cs="Times New Roman"/>
+          <w:color w:val="FF0000"/>
+          <w:kern w:val="0"/>
+          <w:sz w:val="23"/>
+          <w:szCs w:val="23"/>
+          <w:lang w:eastAsia="pt-BR"/>
+          <w14:ligatures w14:val="none"/>
+        </w:rPr>
+      </w:pPr>
+      <w:r>
+        <w:rPr>
+          <w:rFonts w:ascii="Consolas" w:eastAsia="Times New Roman" w:hAnsi="Consolas" w:cs="Times New Roman"/>
+          <w:color w:val="FF0000"/>
+          <w:kern w:val="0"/>
+          <w:sz w:val="23"/>
+          <w:szCs w:val="23"/>
+          <w:highlight w:val="yellow"/>
+          <w:lang w:eastAsia="pt-BR"/>
+          <w14:ligatures w14:val="none"/>
+        </w:rPr>
+        <w:t xml:space="preserve">Min </w:t>
+      </w:r>
+      <w:proofErr w:type="spellStart"/>
+      <w:r>
+        <w:rPr>
+          <w:rFonts w:ascii="Consolas" w:eastAsia="Times New Roman" w:hAnsi="Consolas" w:cs="Times New Roman"/>
+          <w:color w:val="FF0000"/>
+          <w:kern w:val="0"/>
+          <w:sz w:val="23"/>
+          <w:szCs w:val="23"/>
+          <w:highlight w:val="yellow"/>
+          <w:lang w:eastAsia="pt-BR"/>
+          <w14:ligatures w14:val="none"/>
+        </w:rPr>
+        <w:t>max</w:t>
+      </w:r>
+      <w:proofErr w:type="spellEnd"/>
+      <w:r>
+        <w:rPr>
+          <w:rFonts w:ascii="Consolas" w:eastAsia="Times New Roman" w:hAnsi="Consolas" w:cs="Times New Roman"/>
+          <w:color w:val="FF0000"/>
+          <w:kern w:val="0"/>
+          <w:sz w:val="23"/>
+          <w:szCs w:val="23"/>
+          <w:highlight w:val="yellow"/>
+          <w:lang w:eastAsia="pt-BR"/>
+          <w14:ligatures w14:val="none"/>
+        </w:rPr>
+        <w:t xml:space="preserve"> seria </w:t>
+      </w:r>
+      <w:r>
+        <w:rPr>
+          <w:rFonts w:ascii="Consolas" w:eastAsia="Times New Roman" w:hAnsi="Consolas" w:cs="Times New Roman"/>
+          <w:color w:val="FF0000"/>
+          <w:kern w:val="0"/>
+          <w:sz w:val="23"/>
+          <w:szCs w:val="23"/>
+          <w:highlight w:val="yellow"/>
+          <w:lang w:eastAsia="pt-BR"/>
+          <w14:ligatures w14:val="none"/>
+        </w:rPr>
+        <w:t>a imagem da bike e o texto</w:t>
+      </w:r>
+      <w:r>
+        <w:rPr>
+          <w:rFonts w:ascii="Consolas" w:eastAsia="Times New Roman" w:hAnsi="Consolas" w:cs="Times New Roman"/>
+          <w:color w:val="FF0000"/>
+          <w:kern w:val="0"/>
+          <w:sz w:val="23"/>
+          <w:szCs w:val="23"/>
+          <w:highlight w:val="yellow"/>
+          <w:lang w:eastAsia="pt-BR"/>
+          <w14:ligatures w14:val="none"/>
+        </w:rPr>
+        <w:t xml:space="preserve">, </w:t>
+      </w:r>
+      <w:proofErr w:type="spellStart"/>
+      <w:r>
+        <w:rPr>
+          <w:rFonts w:ascii="Consolas" w:eastAsia="Times New Roman" w:hAnsi="Consolas" w:cs="Times New Roman"/>
+          <w:color w:val="FF0000"/>
+          <w:kern w:val="0"/>
+          <w:sz w:val="23"/>
+          <w:szCs w:val="23"/>
+          <w:highlight w:val="yellow"/>
+          <w:lang w:eastAsia="pt-BR"/>
+          <w14:ligatures w14:val="none"/>
+        </w:rPr>
+        <w:t>autofit</w:t>
+      </w:r>
+      <w:proofErr w:type="spellEnd"/>
+      <w:r>
+        <w:rPr>
+          <w:rFonts w:ascii="Consolas" w:eastAsia="Times New Roman" w:hAnsi="Consolas" w:cs="Times New Roman"/>
+          <w:color w:val="FF0000"/>
+          <w:kern w:val="0"/>
+          <w:sz w:val="23"/>
+          <w:szCs w:val="23"/>
+          <w:highlight w:val="yellow"/>
+          <w:lang w:eastAsia="pt-BR"/>
+          <w14:ligatures w14:val="none"/>
+        </w:rPr>
+        <w:t xml:space="preserve"> faz com que ela não deixe espaços em brancos quando tiver com mínimo de 300px, e quando for maior deixa em 1 fr.</w:t>
+      </w:r>
+    </w:p>
+    <w:p>
+      <w:pPr>
+        <w:shd w:val="clear" w:color="auto" w:fill="1E1E1E"/>
+        <w:spacing w:after="0" w:line="390" w:lineRule="atLeast"/>
+        <w:rPr>
+          <w:rFonts w:ascii="Consolas" w:eastAsia="Times New Roman" w:hAnsi="Consolas" w:cs="Times New Roman"/>
+          <w:color w:val="BBBBCC"/>
+          <w:kern w:val="0"/>
+          <w:sz w:val="23"/>
+          <w:szCs w:val="23"/>
+          <w:lang w:eastAsia="pt-BR"/>
+          <w14:ligatures w14:val="none"/>
+        </w:rPr>
+      </w:pPr>
+      <w:proofErr w:type="gramStart"/>
+      <w:r>
+        <w:rPr>
+          <w:rFonts w:ascii="Consolas" w:eastAsia="Times New Roman" w:hAnsi="Consolas" w:cs="Times New Roman"/>
+          <w:color w:val="FFDD44"/>
+          <w:kern w:val="0"/>
+          <w:sz w:val="23"/>
+          <w:szCs w:val="23"/>
+          <w:lang w:eastAsia="pt-BR"/>
+          <w14:ligatures w14:val="none"/>
+        </w:rPr>
+        <w:t>.galeria</w:t>
+      </w:r>
+      <w:proofErr w:type="gramEnd"/>
+      <w:r>
+        <w:rPr>
+          <w:rFonts w:ascii="Consolas" w:eastAsia="Times New Roman" w:hAnsi="Consolas" w:cs="Times New Roman"/>
+          <w:color w:val="BBBBCC"/>
+          <w:kern w:val="0"/>
+          <w:sz w:val="23"/>
+          <w:szCs w:val="23"/>
+          <w:lang w:eastAsia="pt-BR"/>
+          <w14:ligatures w14:val="none"/>
+        </w:rPr>
+        <w:t> </w:t>
+      </w:r>
+      <w:r>
+        <w:rPr>
+          <w:rFonts w:ascii="Consolas" w:eastAsia="Times New Roman" w:hAnsi="Consolas" w:cs="Times New Roman"/>
+          <w:color w:val="9999AA"/>
+          <w:kern w:val="0"/>
+          <w:sz w:val="23"/>
+          <w:szCs w:val="23"/>
+          <w:lang w:eastAsia="pt-BR"/>
+          <w14:ligatures w14:val="none"/>
+        </w:rPr>
+        <w:t>{</w:t>
+      </w:r>
+    </w:p>
+    <w:p>
+      <w:pPr>
+        <w:shd w:val="clear" w:color="auto" w:fill="1E1E1E"/>
+        <w:spacing w:after="0" w:line="390" w:lineRule="atLeast"/>
+        <w:rPr>
+          <w:rFonts w:ascii="Consolas" w:eastAsia="Times New Roman" w:hAnsi="Consolas" w:cs="Times New Roman"/>
+          <w:color w:val="BBBBCC"/>
+          <w:kern w:val="0"/>
+          <w:sz w:val="23"/>
+          <w:szCs w:val="23"/>
+          <w:lang w:val="en-US" w:eastAsia="pt-BR"/>
+          <w14:ligatures w14:val="none"/>
+        </w:rPr>
+      </w:pPr>
+      <w:r>
+        <w:rPr>
+          <w:rFonts w:ascii="Consolas" w:eastAsia="Times New Roman" w:hAnsi="Consolas" w:cs="Times New Roman"/>
+          <w:color w:val="BBBBCC"/>
+          <w:kern w:val="0"/>
+          <w:sz w:val="23"/>
+          <w:szCs w:val="23"/>
+          <w:lang w:eastAsia="pt-BR"/>
+          <w14:ligatures w14:val="none"/>
+        </w:rPr>
+        <w:t>  </w:t>
+      </w:r>
+      <w:r>
+        <w:rPr>
+          <w:rFonts w:ascii="Consolas" w:eastAsia="Times New Roman" w:hAnsi="Consolas" w:cs="Times New Roman"/>
+          <w:color w:val="BBBBCC"/>
+          <w:kern w:val="0"/>
+          <w:sz w:val="23"/>
+          <w:szCs w:val="23"/>
+          <w:lang w:val="en-US" w:eastAsia="pt-BR"/>
+          <w14:ligatures w14:val="none"/>
+        </w:rPr>
+        <w:t>grid-template-columns: </w:t>
+      </w:r>
+      <w:proofErr w:type="gramStart"/>
+      <w:r>
+        <w:rPr>
+          <w:rFonts w:ascii="Consolas" w:eastAsia="Times New Roman" w:hAnsi="Consolas" w:cs="Times New Roman"/>
+          <w:color w:val="FFDD44"/>
+          <w:kern w:val="0"/>
+          <w:sz w:val="23"/>
+          <w:szCs w:val="23"/>
+          <w:lang w:val="en-US" w:eastAsia="pt-BR"/>
+          <w14:ligatures w14:val="none"/>
+        </w:rPr>
+        <w:t>repeat</w:t>
+      </w:r>
+      <w:r>
+        <w:rPr>
+          <w:rFonts w:ascii="Consolas" w:eastAsia="Times New Roman" w:hAnsi="Consolas" w:cs="Times New Roman"/>
+          <w:color w:val="BBBBCC"/>
+          <w:kern w:val="0"/>
+          <w:sz w:val="23"/>
+          <w:szCs w:val="23"/>
+          <w:lang w:val="en-US" w:eastAsia="pt-BR"/>
+          <w14:ligatures w14:val="none"/>
+        </w:rPr>
+        <w:t>(</w:t>
+      </w:r>
+      <w:proofErr w:type="gramEnd"/>
+      <w:r>
+        <w:rPr>
+          <w:rFonts w:ascii="Consolas" w:eastAsia="Times New Roman" w:hAnsi="Consolas" w:cs="Times New Roman"/>
+          <w:color w:val="BBA0FF"/>
+          <w:kern w:val="0"/>
+          <w:sz w:val="23"/>
+          <w:szCs w:val="23"/>
+          <w:lang w:val="en-US" w:eastAsia="pt-BR"/>
+          <w14:ligatures w14:val="none"/>
+        </w:rPr>
+        <w:t>auto-fit</w:t>
+      </w:r>
+      <w:r>
+        <w:rPr>
+          <w:rFonts w:ascii="Consolas" w:eastAsia="Times New Roman" w:hAnsi="Consolas" w:cs="Times New Roman"/>
+          <w:color w:val="9999AA"/>
+          <w:kern w:val="0"/>
+          <w:sz w:val="23"/>
+          <w:szCs w:val="23"/>
+          <w:lang w:val="en-US" w:eastAsia="pt-BR"/>
+          <w14:ligatures w14:val="none"/>
+        </w:rPr>
+        <w:t>,</w:t>
+      </w:r>
+      <w:r>
+        <w:rPr>
+          <w:rFonts w:ascii="Consolas" w:eastAsia="Times New Roman" w:hAnsi="Consolas" w:cs="Times New Roman"/>
+          <w:color w:val="BBBBCC"/>
+          <w:kern w:val="0"/>
+          <w:sz w:val="23"/>
+          <w:szCs w:val="23"/>
+          <w:lang w:val="en-US" w:eastAsia="pt-BR"/>
+          <w14:ligatures w14:val="none"/>
+        </w:rPr>
+        <w:t> </w:t>
+      </w:r>
+      <w:r>
+        <w:rPr>
+          <w:rFonts w:ascii="Consolas" w:eastAsia="Times New Roman" w:hAnsi="Consolas" w:cs="Times New Roman"/>
+          <w:color w:val="88BBFF"/>
+          <w:kern w:val="0"/>
+          <w:sz w:val="23"/>
+          <w:szCs w:val="23"/>
+          <w:lang w:val="en-US" w:eastAsia="pt-BR"/>
+          <w14:ligatures w14:val="none"/>
+        </w:rPr>
+        <w:t>150px</w:t>
+      </w:r>
+      <w:r>
+        <w:rPr>
+          <w:rFonts w:ascii="Consolas" w:eastAsia="Times New Roman" w:hAnsi="Consolas" w:cs="Times New Roman"/>
+          <w:color w:val="BBBBCC"/>
+          <w:kern w:val="0"/>
+          <w:sz w:val="23"/>
+          <w:szCs w:val="23"/>
+          <w:lang w:val="en-US" w:eastAsia="pt-BR"/>
+          <w14:ligatures w14:val="none"/>
+        </w:rPr>
+        <w:t>)</w:t>
+      </w:r>
+      <w:r>
+        <w:rPr>
+          <w:rFonts w:ascii="Consolas" w:eastAsia="Times New Roman" w:hAnsi="Consolas" w:cs="Times New Roman"/>
+          <w:color w:val="9999AA"/>
+          <w:kern w:val="0"/>
+          <w:sz w:val="23"/>
+          <w:szCs w:val="23"/>
+          <w:lang w:val="en-US" w:eastAsia="pt-BR"/>
+          <w14:ligatures w14:val="none"/>
+        </w:rPr>
+        <w:t>;</w:t>
+      </w:r>
+    </w:p>
+    <w:p>
+      <w:pPr>
+        <w:shd w:val="clear" w:color="auto" w:fill="1E1E1E"/>
+        <w:spacing w:after="0" w:line="390" w:lineRule="atLeast"/>
+        <w:rPr>
+          <w:rFonts w:ascii="Consolas" w:eastAsia="Times New Roman" w:hAnsi="Consolas" w:cs="Times New Roman"/>
+          <w:color w:val="BBBBCC"/>
+          <w:kern w:val="0"/>
+          <w:sz w:val="23"/>
+          <w:szCs w:val="23"/>
+          <w:lang w:val="en-US" w:eastAsia="pt-BR"/>
+          <w14:ligatures w14:val="none"/>
+        </w:rPr>
+      </w:pPr>
+      <w:r>
+        <w:rPr>
+          <w:rFonts w:ascii="Consolas" w:eastAsia="Times New Roman" w:hAnsi="Consolas" w:cs="Times New Roman"/>
+          <w:color w:val="9999AA"/>
+          <w:kern w:val="0"/>
+          <w:sz w:val="23"/>
+          <w:szCs w:val="23"/>
+          <w:lang w:val="en-US" w:eastAsia="pt-BR"/>
+          <w14:ligatures w14:val="none"/>
+        </w:rPr>
+        <w:t>}</w:t>
+      </w:r>
+    </w:p>
+    <w:p>
+      <w:pPr>
+        <w:shd w:val="clear" w:color="auto" w:fill="1E1E1E"/>
+        <w:spacing w:after="0" w:line="390" w:lineRule="atLeast"/>
+        <w:rPr>
+          <w:rFonts w:ascii="Consolas" w:eastAsia="Times New Roman" w:hAnsi="Consolas" w:cs="Times New Roman"/>
+          <w:color w:val="FF0000"/>
+          <w:kern w:val="0"/>
+          <w:sz w:val="23"/>
+          <w:szCs w:val="23"/>
+          <w:lang w:eastAsia="pt-BR"/>
+          <w14:ligatures w14:val="none"/>
+        </w:rPr>
+      </w:pPr>
+      <w:proofErr w:type="spellStart"/>
+      <w:r>
+        <w:rPr>
+          <w:rFonts w:ascii="Consolas" w:eastAsia="Times New Roman" w:hAnsi="Consolas" w:cs="Times New Roman"/>
+          <w:color w:val="FF0000"/>
+          <w:kern w:val="0"/>
+          <w:sz w:val="23"/>
+          <w:szCs w:val="23"/>
+          <w:highlight w:val="yellow"/>
+          <w:lang w:eastAsia="pt-BR"/>
+          <w14:ligatures w14:val="none"/>
+        </w:rPr>
+        <w:t>Varias</w:t>
+      </w:r>
+      <w:proofErr w:type="spellEnd"/>
+      <w:r>
+        <w:rPr>
+          <w:rFonts w:ascii="Consolas" w:eastAsia="Times New Roman" w:hAnsi="Consolas" w:cs="Times New Roman"/>
+          <w:color w:val="FF0000"/>
+          <w:kern w:val="0"/>
+          <w:sz w:val="23"/>
+          <w:szCs w:val="23"/>
+          <w:highlight w:val="yellow"/>
+          <w:lang w:eastAsia="pt-BR"/>
+          <w14:ligatures w14:val="none"/>
+        </w:rPr>
+        <w:t xml:space="preserve"> imagens, uma galeria, máximo da coluna vai ser 150px, se tiver mais espaço que isso coloca outra coluna ao lado com outra imagem.</w:t>
+      </w:r>
+      <w:r>
+        <w:rPr>
+          <w:rFonts w:ascii="Consolas" w:eastAsia="Times New Roman" w:hAnsi="Consolas" w:cs="Times New Roman"/>
+          <w:color w:val="FF0000"/>
+          <w:kern w:val="0"/>
+          <w:sz w:val="23"/>
+          <w:szCs w:val="23"/>
+          <w:lang w:eastAsia="pt-BR"/>
+          <w14:ligatures w14:val="none"/>
+        </w:rPr>
+        <w:t xml:space="preserve"> </w:t>
+      </w:r>
+    </w:p>
+    <w:p>
+      <w:pPr>
+        <w:shd w:val="clear" w:color="auto" w:fill="1E1E1E"/>
+        <w:spacing w:after="0" w:line="390" w:lineRule="atLeast"/>
+        <w:rPr>
+          <w:rFonts w:ascii="Consolas" w:eastAsia="Times New Roman" w:hAnsi="Consolas" w:cs="Times New Roman"/>
+          <w:color w:val="BBBBCC"/>
+          <w:kern w:val="0"/>
+          <w:sz w:val="23"/>
+          <w:szCs w:val="23"/>
+          <w:lang w:eastAsia="pt-BR"/>
+          <w14:ligatures w14:val="none"/>
+        </w:rPr>
+      </w:pPr>
+      <w:proofErr w:type="spellStart"/>
+      <w:r>
+        <w:rPr>
+          <w:rFonts w:ascii="Consolas" w:eastAsia="Times New Roman" w:hAnsi="Consolas" w:cs="Times New Roman"/>
+          <w:color w:val="BBA0FF"/>
+          <w:kern w:val="0"/>
+          <w:sz w:val="23"/>
+          <w:szCs w:val="23"/>
+          <w:lang w:eastAsia="pt-BR"/>
+          <w14:ligatures w14:val="none"/>
+        </w:rPr>
+        <w:t>div</w:t>
+      </w:r>
+      <w:proofErr w:type="spellEnd"/>
+      <w:r>
+        <w:rPr>
+          <w:rFonts w:ascii="Consolas" w:eastAsia="Times New Roman" w:hAnsi="Consolas" w:cs="Times New Roman"/>
+          <w:color w:val="BBBBCC"/>
+          <w:kern w:val="0"/>
+          <w:sz w:val="23"/>
+          <w:szCs w:val="23"/>
+          <w:lang w:eastAsia="pt-BR"/>
+          <w14:ligatures w14:val="none"/>
+        </w:rPr>
+        <w:t> </w:t>
+      </w:r>
+      <w:r>
+        <w:rPr>
+          <w:rFonts w:ascii="Consolas" w:eastAsia="Times New Roman" w:hAnsi="Consolas" w:cs="Times New Roman"/>
+          <w:color w:val="9999AA"/>
+          <w:kern w:val="0"/>
+          <w:sz w:val="23"/>
+          <w:szCs w:val="23"/>
+          <w:lang w:eastAsia="pt-BR"/>
+          <w14:ligatures w14:val="none"/>
+        </w:rPr>
+        <w:t>{</w:t>
+      </w:r>
+    </w:p>
+    <w:p>
+      <w:pPr>
+        <w:shd w:val="clear" w:color="auto" w:fill="1E1E1E"/>
+        <w:spacing w:after="0" w:line="390" w:lineRule="atLeast"/>
+        <w:rPr>
+          <w:rFonts w:ascii="Consolas" w:eastAsia="Times New Roman" w:hAnsi="Consolas" w:cs="Times New Roman"/>
+          <w:color w:val="BBBBCC"/>
+          <w:kern w:val="0"/>
+          <w:sz w:val="23"/>
+          <w:szCs w:val="23"/>
+          <w:lang w:val="en-US" w:eastAsia="pt-BR"/>
+          <w14:ligatures w14:val="none"/>
+        </w:rPr>
+      </w:pPr>
+      <w:r>
+        <w:rPr>
+          <w:rFonts w:ascii="Consolas" w:eastAsia="Times New Roman" w:hAnsi="Consolas" w:cs="Times New Roman"/>
+          <w:color w:val="BBBBCC"/>
+          <w:kern w:val="0"/>
+          <w:sz w:val="23"/>
+          <w:szCs w:val="23"/>
+          <w:lang w:eastAsia="pt-BR"/>
+          <w14:ligatures w14:val="none"/>
+        </w:rPr>
+        <w:t>  </w:t>
+      </w:r>
+      <w:r>
+        <w:rPr>
+          <w:rFonts w:ascii="Consolas" w:eastAsia="Times New Roman" w:hAnsi="Consolas" w:cs="Times New Roman"/>
+          <w:color w:val="BBBBCC"/>
+          <w:kern w:val="0"/>
+          <w:sz w:val="23"/>
+          <w:szCs w:val="23"/>
+          <w:lang w:val="en-US" w:eastAsia="pt-BR"/>
+          <w14:ligatures w14:val="none"/>
+        </w:rPr>
+        <w:t>display: </w:t>
+      </w:r>
+      <w:r>
+        <w:rPr>
+          <w:rFonts w:ascii="Consolas" w:eastAsia="Times New Roman" w:hAnsi="Consolas" w:cs="Times New Roman"/>
+          <w:color w:val="BBA0FF"/>
+          <w:kern w:val="0"/>
+          <w:sz w:val="23"/>
+          <w:szCs w:val="23"/>
+          <w:lang w:val="en-US" w:eastAsia="pt-BR"/>
+          <w14:ligatures w14:val="none"/>
+        </w:rPr>
+        <w:t>grid</w:t>
+      </w:r>
+      <w:r>
+        <w:rPr>
+          <w:rFonts w:ascii="Consolas" w:eastAsia="Times New Roman" w:hAnsi="Consolas" w:cs="Times New Roman"/>
+          <w:color w:val="9999AA"/>
+          <w:kern w:val="0"/>
+          <w:sz w:val="23"/>
+          <w:szCs w:val="23"/>
+          <w:lang w:val="en-US" w:eastAsia="pt-BR"/>
+          <w14:ligatures w14:val="none"/>
+        </w:rPr>
+        <w:t>;</w:t>
+      </w:r>
+    </w:p>
+    <w:p>
+      <w:pPr>
+        <w:shd w:val="clear" w:color="auto" w:fill="1E1E1E"/>
+        <w:spacing w:after="0" w:line="390" w:lineRule="atLeast"/>
+        <w:rPr>
+          <w:rFonts w:ascii="Consolas" w:eastAsia="Times New Roman" w:hAnsi="Consolas" w:cs="Times New Roman"/>
+          <w:color w:val="BBBBCC"/>
+          <w:kern w:val="0"/>
+          <w:sz w:val="23"/>
+          <w:szCs w:val="23"/>
+          <w:lang w:val="en-US" w:eastAsia="pt-BR"/>
+          <w14:ligatures w14:val="none"/>
+        </w:rPr>
+      </w:pPr>
+      <w:r>
+        <w:rPr>
+          <w:rFonts w:ascii="Consolas" w:eastAsia="Times New Roman" w:hAnsi="Consolas" w:cs="Times New Roman"/>
+          <w:color w:val="BBBBCC"/>
+          <w:kern w:val="0"/>
+          <w:sz w:val="23"/>
+          <w:szCs w:val="23"/>
+          <w:lang w:val="en-US" w:eastAsia="pt-BR"/>
+          <w14:ligatures w14:val="none"/>
+        </w:rPr>
+        <w:t>  gap: </w:t>
+      </w:r>
+      <w:r>
+        <w:rPr>
+          <w:rFonts w:ascii="Consolas" w:eastAsia="Times New Roman" w:hAnsi="Consolas" w:cs="Times New Roman"/>
+          <w:color w:val="88BBFF"/>
+          <w:kern w:val="0"/>
+          <w:sz w:val="23"/>
+          <w:szCs w:val="23"/>
+          <w:lang w:val="en-US" w:eastAsia="pt-BR"/>
+          <w14:ligatures w14:val="none"/>
+        </w:rPr>
+        <w:t>1rem</w:t>
+      </w:r>
+      <w:r>
+        <w:rPr>
+          <w:rFonts w:ascii="Consolas" w:eastAsia="Times New Roman" w:hAnsi="Consolas" w:cs="Times New Roman"/>
+          <w:color w:val="9999AA"/>
+          <w:kern w:val="0"/>
+          <w:sz w:val="23"/>
+          <w:szCs w:val="23"/>
+          <w:lang w:val="en-US" w:eastAsia="pt-BR"/>
+          <w14:ligatures w14:val="none"/>
+        </w:rPr>
+        <w:t>;</w:t>
+      </w:r>
+    </w:p>
+    <w:p>
+      <w:pPr>
+        <w:shd w:val="clear" w:color="auto" w:fill="1E1E1E"/>
+        <w:spacing w:after="0" w:line="390" w:lineRule="atLeast"/>
+        <w:rPr>
+          <w:rFonts w:ascii="Consolas" w:eastAsia="Times New Roman" w:hAnsi="Consolas" w:cs="Times New Roman"/>
+          <w:color w:val="BBBBCC"/>
+          <w:kern w:val="0"/>
+          <w:sz w:val="23"/>
+          <w:szCs w:val="23"/>
+          <w:lang w:val="en-US" w:eastAsia="pt-BR"/>
+          <w14:ligatures w14:val="none"/>
+        </w:rPr>
+      </w:pPr>
+      <w:r>
+        <w:rPr>
+          <w:rFonts w:ascii="Consolas" w:eastAsia="Times New Roman" w:hAnsi="Consolas" w:cs="Times New Roman"/>
+          <w:color w:val="BBBBCC"/>
+          <w:kern w:val="0"/>
+          <w:sz w:val="23"/>
+          <w:szCs w:val="23"/>
+          <w:lang w:val="en-US" w:eastAsia="pt-BR"/>
+          <w14:ligatures w14:val="none"/>
+        </w:rPr>
+        <w:t>  margin-bottom: </w:t>
+      </w:r>
+      <w:r>
+        <w:rPr>
+          <w:rFonts w:ascii="Consolas" w:eastAsia="Times New Roman" w:hAnsi="Consolas" w:cs="Times New Roman"/>
+          <w:color w:val="88BBFF"/>
+          <w:kern w:val="0"/>
+          <w:sz w:val="23"/>
+          <w:szCs w:val="23"/>
+          <w:lang w:val="en-US" w:eastAsia="pt-BR"/>
+          <w14:ligatures w14:val="none"/>
+        </w:rPr>
+        <w:t>1rem</w:t>
+      </w:r>
+      <w:r>
+        <w:rPr>
+          <w:rFonts w:ascii="Consolas" w:eastAsia="Times New Roman" w:hAnsi="Consolas" w:cs="Times New Roman"/>
+          <w:color w:val="9999AA"/>
+          <w:kern w:val="0"/>
+          <w:sz w:val="23"/>
+          <w:szCs w:val="23"/>
+          <w:lang w:val="en-US" w:eastAsia="pt-BR"/>
+          <w14:ligatures w14:val="none"/>
+        </w:rPr>
+        <w:t>;</w:t>
+      </w:r>
+    </w:p>
+    <w:p>
+      <w:pPr>
+        <w:shd w:val="clear" w:color="auto" w:fill="1E1E1E"/>
+        <w:spacing w:after="0" w:line="390" w:lineRule="atLeast"/>
+        <w:rPr>
+          <w:rFonts w:ascii="Consolas" w:eastAsia="Times New Roman" w:hAnsi="Consolas" w:cs="Times New Roman"/>
+          <w:color w:val="BBBBCC"/>
+          <w:kern w:val="0"/>
+          <w:sz w:val="23"/>
+          <w:szCs w:val="23"/>
+          <w:lang w:val="en-US" w:eastAsia="pt-BR"/>
+          <w14:ligatures w14:val="none"/>
+        </w:rPr>
+      </w:pPr>
+      <w:r>
+        <w:rPr>
+          <w:rFonts w:ascii="Consolas" w:eastAsia="Times New Roman" w:hAnsi="Consolas" w:cs="Times New Roman"/>
+          <w:color w:val="9999AA"/>
+          <w:kern w:val="0"/>
+          <w:sz w:val="23"/>
+          <w:szCs w:val="23"/>
+          <w:lang w:val="en-US" w:eastAsia="pt-BR"/>
+          <w14:ligatures w14:val="none"/>
+        </w:rPr>
+        <w:t>}</w:t>
+      </w:r>
+    </w:p>
+    <w:p>
+      <w:pPr>
+        <w:rPr>
+          <w:lang w:val="en-US"/>
+        </w:rPr>
+      </w:pPr>
+    </w:p>
+    <w:p>
+      <w:pPr>
+        <w:pStyle w:val="Ttulo1"/>
+        <w:rPr>
+          <w:lang w:val="en-US"/>
+        </w:rPr>
+      </w:pPr>
+      <w:r>
+        <w:rPr>
+          <w:lang w:val="en-US"/>
+        </w:rPr>
+        <w:lastRenderedPageBreak/>
+        <w:t>Order</w:t>
+      </w:r>
+    </w:p>
+    <w:p>
+      <w:pPr>
+        <w:shd w:val="clear" w:color="auto" w:fill="1E1E1E"/>
+        <w:spacing w:after="0" w:line="390" w:lineRule="atLeast"/>
+        <w:rPr>
+          <w:rFonts w:ascii="Consolas" w:eastAsia="Times New Roman" w:hAnsi="Consolas" w:cs="Times New Roman"/>
+          <w:color w:val="BBBBCC"/>
+          <w:kern w:val="0"/>
+          <w:sz w:val="23"/>
+          <w:szCs w:val="23"/>
+          <w:lang w:val="en-US" w:eastAsia="pt-BR"/>
+          <w14:ligatures w14:val="none"/>
+        </w:rPr>
+      </w:pPr>
+      <w:r>
+        <w:rPr>
+          <w:rFonts w:ascii="Consolas" w:eastAsia="Times New Roman" w:hAnsi="Consolas" w:cs="Times New Roman"/>
+          <w:color w:val="88BBFF"/>
+          <w:kern w:val="0"/>
+          <w:sz w:val="23"/>
+          <w:szCs w:val="23"/>
+          <w:lang w:val="en-US" w:eastAsia="pt-BR"/>
+          <w14:ligatures w14:val="none"/>
+        </w:rPr>
+        <w:t>@media</w:t>
+      </w:r>
+      <w:r>
+        <w:rPr>
+          <w:rFonts w:ascii="Consolas" w:eastAsia="Times New Roman" w:hAnsi="Consolas" w:cs="Times New Roman"/>
+          <w:color w:val="BBBBCC"/>
+          <w:kern w:val="0"/>
+          <w:sz w:val="23"/>
+          <w:szCs w:val="23"/>
+          <w:lang w:val="en-US" w:eastAsia="pt-BR"/>
+          <w14:ligatures w14:val="none"/>
+        </w:rPr>
+        <w:t> (</w:t>
+      </w:r>
+      <w:r>
+        <w:rPr>
+          <w:rFonts w:ascii="Consolas" w:eastAsia="Times New Roman" w:hAnsi="Consolas" w:cs="Times New Roman"/>
+          <w:color w:val="BBA0FF"/>
+          <w:kern w:val="0"/>
+          <w:sz w:val="23"/>
+          <w:szCs w:val="23"/>
+          <w:lang w:val="en-US" w:eastAsia="pt-BR"/>
+          <w14:ligatures w14:val="none"/>
+        </w:rPr>
+        <w:t>min-width</w:t>
+      </w:r>
+      <w:r>
+        <w:rPr>
+          <w:rFonts w:ascii="Consolas" w:eastAsia="Times New Roman" w:hAnsi="Consolas" w:cs="Times New Roman"/>
+          <w:color w:val="BBBBCC"/>
+          <w:kern w:val="0"/>
+          <w:sz w:val="23"/>
+          <w:szCs w:val="23"/>
+          <w:lang w:val="en-US" w:eastAsia="pt-BR"/>
+          <w14:ligatures w14:val="none"/>
+        </w:rPr>
+        <w:t>: </w:t>
+      </w:r>
+      <w:r>
+        <w:rPr>
+          <w:rFonts w:ascii="Consolas" w:eastAsia="Times New Roman" w:hAnsi="Consolas" w:cs="Times New Roman"/>
+          <w:color w:val="88BBFF"/>
+          <w:kern w:val="0"/>
+          <w:sz w:val="23"/>
+          <w:szCs w:val="23"/>
+          <w:lang w:val="en-US" w:eastAsia="pt-BR"/>
+          <w14:ligatures w14:val="none"/>
+        </w:rPr>
+        <w:t>300px</w:t>
+      </w:r>
+      <w:r>
+        <w:rPr>
+          <w:rFonts w:ascii="Consolas" w:eastAsia="Times New Roman" w:hAnsi="Consolas" w:cs="Times New Roman"/>
+          <w:color w:val="BBBBCC"/>
+          <w:kern w:val="0"/>
+          <w:sz w:val="23"/>
+          <w:szCs w:val="23"/>
+          <w:lang w:val="en-US" w:eastAsia="pt-BR"/>
+          <w14:ligatures w14:val="none"/>
+        </w:rPr>
+        <w:t>) </w:t>
+      </w:r>
+      <w:r>
+        <w:rPr>
+          <w:rFonts w:ascii="Consolas" w:eastAsia="Times New Roman" w:hAnsi="Consolas" w:cs="Times New Roman"/>
+          <w:color w:val="9999AA"/>
+          <w:kern w:val="0"/>
+          <w:sz w:val="23"/>
+          <w:szCs w:val="23"/>
+          <w:lang w:val="en-US" w:eastAsia="pt-BR"/>
+          <w14:ligatures w14:val="none"/>
+        </w:rPr>
+        <w:t>{</w:t>
+      </w:r>
+    </w:p>
+    <w:p>
+      <w:pPr>
+        <w:shd w:val="clear" w:color="auto" w:fill="1E1E1E"/>
+        <w:spacing w:after="0" w:line="390" w:lineRule="atLeast"/>
+        <w:rPr>
+          <w:rFonts w:ascii="Consolas" w:eastAsia="Times New Roman" w:hAnsi="Consolas" w:cs="Times New Roman"/>
+          <w:color w:val="BBBBCC"/>
+          <w:kern w:val="0"/>
+          <w:sz w:val="23"/>
+          <w:szCs w:val="23"/>
+          <w:lang w:eastAsia="pt-BR"/>
+          <w14:ligatures w14:val="none"/>
+        </w:rPr>
+      </w:pPr>
+      <w:r>
+        <w:rPr>
+          <w:rFonts w:ascii="Consolas" w:eastAsia="Times New Roman" w:hAnsi="Consolas" w:cs="Times New Roman"/>
+          <w:color w:val="BBBBCC"/>
+          <w:kern w:val="0"/>
+          <w:sz w:val="23"/>
+          <w:szCs w:val="23"/>
+          <w:lang w:val="en-US" w:eastAsia="pt-BR"/>
+          <w14:ligatures w14:val="none"/>
+        </w:rPr>
+        <w:t>  </w:t>
+      </w:r>
+      <w:proofErr w:type="spellStart"/>
+      <w:r>
+        <w:rPr>
+          <w:rFonts w:ascii="Consolas" w:eastAsia="Times New Roman" w:hAnsi="Consolas" w:cs="Times New Roman"/>
+          <w:color w:val="BBBBCC"/>
+          <w:kern w:val="0"/>
+          <w:sz w:val="23"/>
+          <w:szCs w:val="23"/>
+          <w:lang w:eastAsia="pt-BR"/>
+          <w14:ligatures w14:val="none"/>
+        </w:rPr>
+        <w:t>div</w:t>
+      </w:r>
+      <w:proofErr w:type="spellEnd"/>
+      <w:r>
+        <w:rPr>
+          <w:rFonts w:ascii="Consolas" w:eastAsia="Times New Roman" w:hAnsi="Consolas" w:cs="Times New Roman"/>
+          <w:color w:val="BBBBCC"/>
+          <w:kern w:val="0"/>
+          <w:sz w:val="23"/>
+          <w:szCs w:val="23"/>
+          <w:lang w:eastAsia="pt-BR"/>
+          <w14:ligatures w14:val="none"/>
+        </w:rPr>
+        <w:t> </w:t>
+      </w:r>
+      <w:proofErr w:type="spellStart"/>
+      <w:r>
+        <w:rPr>
+          <w:rFonts w:ascii="Consolas" w:eastAsia="Times New Roman" w:hAnsi="Consolas" w:cs="Times New Roman"/>
+          <w:color w:val="BBBBCC"/>
+          <w:kern w:val="0"/>
+          <w:sz w:val="23"/>
+          <w:szCs w:val="23"/>
+          <w:lang w:eastAsia="pt-BR"/>
+          <w14:ligatures w14:val="none"/>
+        </w:rPr>
+        <w:t>img</w:t>
+      </w:r>
+      <w:proofErr w:type="spellEnd"/>
+      <w:r>
+        <w:rPr>
+          <w:rFonts w:ascii="Consolas" w:eastAsia="Times New Roman" w:hAnsi="Consolas" w:cs="Times New Roman"/>
+          <w:color w:val="BBBBCC"/>
+          <w:kern w:val="0"/>
+          <w:sz w:val="23"/>
+          <w:szCs w:val="23"/>
+          <w:lang w:eastAsia="pt-BR"/>
+          <w14:ligatures w14:val="none"/>
+        </w:rPr>
+        <w:t> {</w:t>
+      </w:r>
+    </w:p>
+    <w:p>
+      <w:pPr>
+        <w:shd w:val="clear" w:color="auto" w:fill="1E1E1E"/>
+        <w:spacing w:after="0" w:line="390" w:lineRule="atLeast"/>
+        <w:rPr>
+          <w:rFonts w:ascii="Consolas" w:eastAsia="Times New Roman" w:hAnsi="Consolas" w:cs="Times New Roman"/>
+          <w:color w:val="BBBBCC"/>
+          <w:kern w:val="0"/>
+          <w:sz w:val="23"/>
+          <w:szCs w:val="23"/>
+          <w:lang w:eastAsia="pt-BR"/>
+          <w14:ligatures w14:val="none"/>
+        </w:rPr>
+      </w:pPr>
+      <w:r>
+        <w:rPr>
+          <w:rFonts w:ascii="Consolas" w:eastAsia="Times New Roman" w:hAnsi="Consolas" w:cs="Times New Roman"/>
+          <w:color w:val="BBBBCC"/>
+          <w:kern w:val="0"/>
+          <w:sz w:val="23"/>
+          <w:szCs w:val="23"/>
+          <w:lang w:eastAsia="pt-BR"/>
+          <w14:ligatures w14:val="none"/>
+        </w:rPr>
+        <w:t>    </w:t>
+      </w:r>
+      <w:proofErr w:type="spellStart"/>
+      <w:r>
+        <w:rPr>
+          <w:rFonts w:ascii="Consolas" w:eastAsia="Times New Roman" w:hAnsi="Consolas" w:cs="Times New Roman"/>
+          <w:color w:val="BBBBCC"/>
+          <w:kern w:val="0"/>
+          <w:sz w:val="23"/>
+          <w:szCs w:val="23"/>
+          <w:lang w:eastAsia="pt-BR"/>
+          <w14:ligatures w14:val="none"/>
+        </w:rPr>
+        <w:t>order</w:t>
+      </w:r>
+      <w:proofErr w:type="spellEnd"/>
+      <w:r>
+        <w:rPr>
+          <w:rFonts w:ascii="Consolas" w:eastAsia="Times New Roman" w:hAnsi="Consolas" w:cs="Times New Roman"/>
+          <w:color w:val="BBBBCC"/>
+          <w:kern w:val="0"/>
+          <w:sz w:val="23"/>
+          <w:szCs w:val="23"/>
+          <w:lang w:eastAsia="pt-BR"/>
+          <w14:ligatures w14:val="none"/>
+        </w:rPr>
+        <w:t>: </w:t>
+      </w:r>
+      <w:r>
+        <w:rPr>
+          <w:rFonts w:ascii="Consolas" w:eastAsia="Times New Roman" w:hAnsi="Consolas" w:cs="Times New Roman"/>
+          <w:color w:val="88BBFF"/>
+          <w:kern w:val="0"/>
+          <w:sz w:val="23"/>
+          <w:szCs w:val="23"/>
+          <w:lang w:eastAsia="pt-BR"/>
+          <w14:ligatures w14:val="none"/>
+        </w:rPr>
+        <w:t>2</w:t>
+      </w:r>
+      <w:r>
+        <w:rPr>
+          <w:rFonts w:ascii="Consolas" w:eastAsia="Times New Roman" w:hAnsi="Consolas" w:cs="Times New Roman"/>
+          <w:color w:val="9999AA"/>
+          <w:kern w:val="0"/>
+          <w:sz w:val="23"/>
+          <w:szCs w:val="23"/>
+          <w:lang w:eastAsia="pt-BR"/>
+          <w14:ligatures w14:val="none"/>
+        </w:rPr>
+        <w:t>;</w:t>
+      </w:r>
+    </w:p>
+    <w:p>
+      <w:pPr>
+        <w:shd w:val="clear" w:color="auto" w:fill="1E1E1E"/>
+        <w:spacing w:after="0" w:line="390" w:lineRule="atLeast"/>
+        <w:rPr>
+          <w:rFonts w:ascii="Consolas" w:eastAsia="Times New Roman" w:hAnsi="Consolas" w:cs="Times New Roman"/>
+          <w:color w:val="BBBBCC"/>
+          <w:kern w:val="0"/>
+          <w:sz w:val="23"/>
+          <w:szCs w:val="23"/>
+          <w:lang w:eastAsia="pt-BR"/>
+          <w14:ligatures w14:val="none"/>
+        </w:rPr>
+      </w:pPr>
+      <w:r>
+        <w:rPr>
+          <w:rFonts w:ascii="Consolas" w:eastAsia="Times New Roman" w:hAnsi="Consolas" w:cs="Times New Roman"/>
+          <w:color w:val="BBBBCC"/>
+          <w:kern w:val="0"/>
+          <w:sz w:val="23"/>
+          <w:szCs w:val="23"/>
+          <w:lang w:eastAsia="pt-BR"/>
+          <w14:ligatures w14:val="none"/>
+        </w:rPr>
+        <w:t>  </w:t>
+      </w:r>
+      <w:r>
+        <w:rPr>
+          <w:rFonts w:ascii="Consolas" w:eastAsia="Times New Roman" w:hAnsi="Consolas" w:cs="Times New Roman"/>
+          <w:color w:val="9999AA"/>
+          <w:kern w:val="0"/>
+          <w:sz w:val="23"/>
+          <w:szCs w:val="23"/>
+          <w:lang w:eastAsia="pt-BR"/>
+          <w14:ligatures w14:val="none"/>
+        </w:rPr>
+        <w:t>}</w:t>
+      </w:r>
+    </w:p>
+    <w:p>
+      <w:pPr>
+        <w:shd w:val="clear" w:color="auto" w:fill="1E1E1E"/>
+        <w:spacing w:after="0" w:line="390" w:lineRule="atLeast"/>
+        <w:rPr>
+          <w:rFonts w:ascii="Consolas" w:eastAsia="Times New Roman" w:hAnsi="Consolas" w:cs="Times New Roman"/>
+          <w:color w:val="BBBBCC"/>
+          <w:kern w:val="0"/>
+          <w:sz w:val="23"/>
+          <w:szCs w:val="23"/>
+          <w:lang w:eastAsia="pt-BR"/>
+          <w14:ligatures w14:val="none"/>
+        </w:rPr>
+      </w:pPr>
+      <w:r>
+        <w:rPr>
+          <w:rFonts w:ascii="Consolas" w:eastAsia="Times New Roman" w:hAnsi="Consolas" w:cs="Times New Roman"/>
+          <w:color w:val="BBBBCC"/>
+          <w:kern w:val="0"/>
+          <w:sz w:val="23"/>
+          <w:szCs w:val="23"/>
+          <w:lang w:eastAsia="pt-BR"/>
+          <w14:ligatures w14:val="none"/>
+        </w:rPr>
+        <w:t>}</w:t>
+      </w:r>
+    </w:p>
+    <w:p/>
+    <w:p>
+      <w:r>
+        <w:t xml:space="preserve">Mudo a ordem que algo aparece na tela colocando uma condição. </w:t>
+      </w:r>
+    </w:p>
+    <w:p>
+      <w:pPr>
+        <w:rPr>
+          <w:b/>
+          <w:bCs/>
+          <w:i/>
+          <w:iCs/>
+          <w:u w:val="single"/>
+        </w:rPr>
+      </w:pPr>
+      <w:r>
+        <w:t xml:space="preserve">Poderia usar </w:t>
+      </w:r>
+      <w:proofErr w:type="spellStart"/>
+      <w:r>
+        <w:t>tbm</w:t>
+      </w:r>
+      <w:proofErr w:type="spellEnd"/>
+      <w:r>
+        <w:t xml:space="preserve"> o </w:t>
+      </w:r>
+      <w:r>
+        <w:rPr>
+          <w:b/>
+          <w:bCs/>
+          <w:i/>
+          <w:iCs/>
+          <w:highlight w:val="yellow"/>
+          <w:u w:val="single"/>
+        </w:rPr>
+        <w:t>grid-</w:t>
+      </w:r>
+      <w:proofErr w:type="spellStart"/>
+      <w:r>
+        <w:rPr>
+          <w:b/>
+          <w:bCs/>
+          <w:i/>
+          <w:iCs/>
+          <w:highlight w:val="yellow"/>
+          <w:u w:val="single"/>
+        </w:rPr>
+        <w:t>row</w:t>
+      </w:r>
+      <w:proofErr w:type="spellEnd"/>
+      <w:r>
+        <w:rPr>
+          <w:b/>
+          <w:bCs/>
+          <w:i/>
+          <w:iCs/>
+          <w:highlight w:val="yellow"/>
+          <w:u w:val="single"/>
+        </w:rPr>
+        <w:t>: 2;</w:t>
+      </w:r>
+    </w:p>
+    <w:p/>
     <w:sectPr>
       <w:pgSz w:w="11906" w:h="16838"/>
       <w:pgMar w:top="720" w:right="720" w:bottom="720" w:left="720" w:header="708" w:footer="708" w:gutter="0"/>

</xml_diff>